<commit_message>
added data management section to guide
</commit_message>
<xml_diff>
--- a/docs/WX quick start guide.docx
+++ b/docs/WX quick start guide.docx
@@ -13085,8 +13085,1138 @@
     </w:p>
     <w:p/>
     <w:p>
-      <w:r>
-        <w:t>To be updated further shortly.</w:t>
+      <w:pPr>
+        <w:pStyle w:val="Heading1"/>
+      </w:pPr>
+      <w:r>
+        <w:t>Chapter 4: Database Management</w:t>
+      </w:r>
+    </w:p>
+    <w:p>
+      <w:r>
+        <w:t>WX environment has 2 types of developers.</w:t>
+      </w:r>
+    </w:p>
+    <w:p>
+      <w:pPr>
+        <w:pStyle w:val="Heading2"/>
+      </w:pPr>
+      <w:r>
+        <w:t>WXML developers</w:t>
+      </w:r>
+    </w:p>
+    <w:p>
+      <w:r>
+        <w:t xml:space="preserve">The analogy for </w:t>
+      </w:r>
+      <w:proofErr w:type="spellStart"/>
+      <w:r>
+        <w:t>wxml</w:t>
+      </w:r>
+      <w:proofErr w:type="spellEnd"/>
+      <w:r>
+        <w:t xml:space="preserve"> developers in any other system would be the programmers who use things like React, Angular, Laravel, PHP, Python etc.</w:t>
+      </w:r>
+    </w:p>
+    <w:p>
+      <w:r>
+        <w:t xml:space="preserve">As far as </w:t>
+      </w:r>
+      <w:proofErr w:type="spellStart"/>
+      <w:r>
+        <w:t>wxml</w:t>
+      </w:r>
+      <w:proofErr w:type="spellEnd"/>
+      <w:r>
+        <w:t xml:space="preserve"> developers are concerned they simply develop the screen layouts and the database functions are automatically enabled as soon as they complete the screen layout and log in as admin. It feels like magic to them.</w:t>
+      </w:r>
+    </w:p>
+    <w:p>
+      <w:pPr>
+        <w:pStyle w:val="Heading2"/>
+      </w:pPr>
+      <w:r>
+        <w:t>XTEN developers</w:t>
+      </w:r>
+    </w:p>
+    <w:p>
+      <w:proofErr w:type="spellStart"/>
+      <w:r>
+        <w:t>Xten</w:t>
+      </w:r>
+      <w:proofErr w:type="spellEnd"/>
+      <w:r>
+        <w:t xml:space="preserve"> developers need a little bit of knowledge of </w:t>
+      </w:r>
+      <w:proofErr w:type="spellStart"/>
+      <w:r>
+        <w:t>Javascript</w:t>
+      </w:r>
+      <w:proofErr w:type="spellEnd"/>
+      <w:r>
+        <w:t xml:space="preserve"> and databases, but even for them they get and receive the date simply by passing the context of the element. In simpler words they do not need to apply much time thinking about data.</w:t>
+      </w:r>
+    </w:p>
+    <w:p>
+      <w:r>
+        <w:t xml:space="preserve">WX figures out where to get the data from and where to update based on the context of the element, so even for </w:t>
+      </w:r>
+      <w:proofErr w:type="spellStart"/>
+      <w:r>
+        <w:t>xten</w:t>
+      </w:r>
+      <w:proofErr w:type="spellEnd"/>
+      <w:r>
+        <w:t xml:space="preserve"> developers there is no need for extensive coding or extensive knowledge of database etc, in majority of cases (90%+ situations in 90%+ projects globally based on my experience). </w:t>
+      </w:r>
+    </w:p>
+    <w:p>
+      <w:pPr>
+        <w:pStyle w:val="Heading2"/>
+      </w:pPr>
+      <w:r>
+        <w:lastRenderedPageBreak/>
+        <w:t>Examples of automatic database management</w:t>
+      </w:r>
+    </w:p>
+    <w:p>
+      <w:pPr>
+        <w:pStyle w:val="Heading3"/>
+      </w:pPr>
+    </w:p>
+    <w:p>
+      <w:pPr>
+        <w:pStyle w:val="Heading3"/>
+      </w:pPr>
+      <w:r>
+        <w:t>Images</w:t>
+      </w:r>
+    </w:p>
+    <w:p>
+      <w:r>
+        <w:t>In normal HTML developers use &lt;</w:t>
+      </w:r>
+      <w:proofErr w:type="spellStart"/>
+      <w:r>
+        <w:t>img</w:t>
+      </w:r>
+      <w:proofErr w:type="spellEnd"/>
+      <w:r>
+        <w:t xml:space="preserve">&gt; tag for images. Instead if they use &lt;image&gt; </w:t>
+      </w:r>
+      <w:proofErr w:type="spellStart"/>
+      <w:r>
+        <w:t>xten</w:t>
+      </w:r>
+      <w:proofErr w:type="spellEnd"/>
+      <w:r>
+        <w:t xml:space="preserve"> then they just need to give a meaningful name to that image like so:</w:t>
+      </w:r>
+    </w:p>
+    <w:p>
+      <w:r>
+        <w:t>&lt;image name=”product-image” [other optional attributes if needed] /&gt;</w:t>
+      </w:r>
+    </w:p>
+    <w:p>
+      <w:r>
+        <w:t>They do not even need to specify what image. They simply need to know what that image is meant for and pass that as attribute, e.g. name.</w:t>
+      </w:r>
+    </w:p>
+    <w:p>
+      <w:r>
+        <w:t>And rest is taken care of by WX internally based on the context of that element. Immediately that image element becomes a living entity where admin or allowed user roles can upload an image directly on page.</w:t>
+      </w:r>
+    </w:p>
+    <w:p>
+      <w:r>
+        <w:t>Developer only creates the tag. Admin uploads the image as per their liking directly on page and WX figures out where and how to store and retrieve that image based on the context.</w:t>
+      </w:r>
+    </w:p>
+    <w:p>
+      <w:r>
+        <w:t>This not only applies to images on static pages but also for complex data structures like products, customers, real estate listings, user profiles or any other objects that your application may need.</w:t>
+      </w:r>
+    </w:p>
+    <w:p>
+      <w:pPr>
+        <w:pStyle w:val="Heading3"/>
+      </w:pPr>
+      <w:r>
+        <w:t>Text data</w:t>
+      </w:r>
+    </w:p>
+    <w:p>
+      <w:r>
+        <w:t>Similarly, for text, instead of using various types of text html tags the developer simply uses one of the following:</w:t>
+      </w:r>
+    </w:p>
+    <w:p>
+      <w:r>
+        <w:t>&lt;inline name=”customer-name” [other optional attributes if needed]&gt;</w:t>
+      </w:r>
+    </w:p>
+    <w:p>
+      <w:r>
+        <w:tab/>
+        <w:t>Some random dummy text</w:t>
+      </w:r>
+    </w:p>
+    <w:p>
+      <w:r>
+        <w:t>&lt;/inline&gt;</w:t>
+      </w:r>
+    </w:p>
+    <w:p>
+      <w:r>
+        <w:t xml:space="preserve">Or </w:t>
+      </w:r>
+    </w:p>
+    <w:p>
+      <w:r>
+        <w:t>&lt;</w:t>
+      </w:r>
+      <w:proofErr w:type="spellStart"/>
+      <w:r>
+        <w:t>textedit</w:t>
+      </w:r>
+      <w:proofErr w:type="spellEnd"/>
+      <w:r>
+        <w:t xml:space="preserve"> name=”house-description” </w:t>
+      </w:r>
+      <w:r>
+        <w:t>[other optional attributes if needed]&gt;</w:t>
+      </w:r>
+    </w:p>
+    <w:p>
+      <w:r>
+        <w:tab/>
+        <w:t>Some dummy random text</w:t>
+      </w:r>
+    </w:p>
+    <w:p>
+      <w:r>
+        <w:t>&lt;/</w:t>
+      </w:r>
+      <w:proofErr w:type="spellStart"/>
+      <w:r>
+        <w:t>textedit</w:t>
+      </w:r>
+      <w:proofErr w:type="spellEnd"/>
+      <w:r>
+        <w:t>&gt;</w:t>
+      </w:r>
+    </w:p>
+    <w:p>
+      <w:r>
+        <w:t>The only difference between the two being one is meant for single line unformatted text while the other is meant for formatted text blocks where admin or allowed user roles can edit that text block, format it and more.</w:t>
+      </w:r>
+    </w:p>
+    <w:p>
+      <w:r>
+        <w:t>WXML developer simply codes for that tag like above provides the proper context like a meaningful name and other such things which are easy to figure out for the developer. During development there is no dependency on actual data as they can put any random strings of text hence simplifying the process. Once completed admin or allowed user can log in and put the real data by simply clicking on that text and editing it.</w:t>
+      </w:r>
+    </w:p>
+    <w:p>
+      <w:pPr>
+        <w:pStyle w:val="Heading2"/>
+      </w:pPr>
+      <w:r>
+        <w:t>It feels like magic</w:t>
+      </w:r>
+    </w:p>
+    <w:p>
+      <w:r>
+        <w:t>Since this is not a normal thing for most developers to understand</w:t>
+      </w:r>
+      <w:r>
+        <w:t xml:space="preserve"> </w:t>
+      </w:r>
+      <w:r>
+        <w:t>here it is again.</w:t>
+      </w:r>
+    </w:p>
+    <w:p>
+      <w:r>
+        <w:t xml:space="preserve">Yes, it feels like magic but it actually happens. As </w:t>
+      </w:r>
+      <w:proofErr w:type="spellStart"/>
+      <w:r>
+        <w:t>wxml</w:t>
+      </w:r>
+      <w:proofErr w:type="spellEnd"/>
+      <w:r>
+        <w:t xml:space="preserve"> developers you simply write the tag and all functionality including database functionality becomes available automatically. And once you have </w:t>
+      </w:r>
+      <w:r>
+        <w:lastRenderedPageBreak/>
+        <w:t>created the layout of the screen</w:t>
+      </w:r>
+      <w:r>
+        <w:t>,</w:t>
+      </w:r>
+      <w:r>
+        <w:t xml:space="preserve"> </w:t>
+      </w:r>
+      <w:r>
+        <w:t>anyone with right user role can log in and click on the text to edit it directly in place on screen or click on upload button on an image or video and change it. They can click on add button to add items to list or grid or banner.</w:t>
+      </w:r>
+    </w:p>
+    <w:p>
+      <w:r>
+        <w:t xml:space="preserve">Again, this capability is not limited to static pages only but for </w:t>
+      </w:r>
+      <w:r>
+        <w:rPr>
+          <w:b/>
+          <w:bCs/>
+          <w:color w:val="FF0000"/>
+          <w:u w:val="single"/>
+        </w:rPr>
+        <w:t>ALL</w:t>
+      </w:r>
+      <w:r>
+        <w:t xml:space="preserve"> business objects being used in your application, whether it be products, real estate listings, dating profiles, customers, purchase orders, invoices or any other type of object your project requires.</w:t>
+      </w:r>
+    </w:p>
+    <w:p>
+      <w:r>
+        <w:t>There is no need for you to know any technical things on what is the actual data to put in during development and how and where WX stores the data and how it retrieves it after the data is inputted by admin or authorised roles.</w:t>
+      </w:r>
+    </w:p>
+    <w:p>
+      <w:r>
+        <w:t xml:space="preserve">You can check out examples of the code written for the demo site and search for inline, </w:t>
+      </w:r>
+      <w:proofErr w:type="spellStart"/>
+      <w:r>
+        <w:t>textedit</w:t>
+      </w:r>
+      <w:proofErr w:type="spellEnd"/>
+      <w:r>
+        <w:t xml:space="preserve">, grid, list, banner and image </w:t>
+      </w:r>
+      <w:proofErr w:type="spellStart"/>
+      <w:r>
+        <w:t>xtens</w:t>
+      </w:r>
+      <w:proofErr w:type="spellEnd"/>
+      <w:r>
+        <w:t xml:space="preserve"> and see how much code exists for each element, and this is how much code </w:t>
+      </w:r>
+      <w:proofErr w:type="spellStart"/>
+      <w:r>
+        <w:t>wxml</w:t>
+      </w:r>
+      <w:proofErr w:type="spellEnd"/>
+      <w:r>
+        <w:t xml:space="preserve"> developers write for any project. Then you can log in as admin with the admin user you created using first-admin account and then go back and see the result of that code by going to each element.</w:t>
+      </w:r>
+    </w:p>
+    <w:p>
+      <w:pPr>
+        <w:pStyle w:val="Heading3"/>
+      </w:pPr>
+      <w:r>
+        <w:t xml:space="preserve">Data management for </w:t>
+      </w:r>
+      <w:proofErr w:type="spellStart"/>
+      <w:r>
+        <w:t>xten</w:t>
+      </w:r>
+      <w:proofErr w:type="spellEnd"/>
+      <w:r>
+        <w:t xml:space="preserve"> developers</w:t>
+      </w:r>
+    </w:p>
+    <w:p>
+      <w:proofErr w:type="spellStart"/>
+      <w:r>
+        <w:t>Lets</w:t>
+      </w:r>
+      <w:proofErr w:type="spellEnd"/>
+      <w:r>
+        <w:t xml:space="preserve"> take an e</w:t>
+      </w:r>
+      <w:r>
+        <w:t xml:space="preserve">xample code for retrieving correct data for </w:t>
+      </w:r>
+      <w:proofErr w:type="spellStart"/>
+      <w:r>
+        <w:t>xten</w:t>
+      </w:r>
+      <w:proofErr w:type="spellEnd"/>
+      <w:r>
+        <w:t xml:space="preserve"> developers</w:t>
+      </w:r>
+      <w:r>
+        <w:t>.</w:t>
+      </w:r>
+    </w:p>
+    <w:p>
+      <w:r>
+        <w:t xml:space="preserve">For getting data for your text or other such elements an </w:t>
+      </w:r>
+      <w:proofErr w:type="spellStart"/>
+      <w:r>
+        <w:t>xten</w:t>
+      </w:r>
+      <w:proofErr w:type="spellEnd"/>
+      <w:r>
+        <w:t xml:space="preserve"> developer may write this code:</w:t>
+      </w:r>
+    </w:p>
+    <w:p>
+      <w:pPr>
+        <w:shd w:val="clear" w:color="auto" w:fill="1F1F1F"/>
+        <w:spacing w:after="0" w:line="285" w:lineRule="atLeast"/>
+        <w:rPr>
+          <w:rFonts w:ascii="Consolas" w:eastAsia="Times New Roman" w:hAnsi="Consolas" w:cs="Times New Roman"/>
+          <w:color w:val="CCCCCC"/>
+          <w:kern w:val="0"/>
+          <w:sz w:val="21"/>
+          <w:szCs w:val="21"/>
+          <w:lang w:eastAsia="en-GB"/>
+          <w14:ligatures w14:val="none"/>
+        </w:rPr>
+      </w:pPr>
+      <w:r>
+        <w:rPr>
+          <w:rFonts w:ascii="Consolas" w:eastAsia="Times New Roman" w:hAnsi="Consolas" w:cs="Times New Roman"/>
+          <w:color w:val="CCCCCC"/>
+          <w:kern w:val="0"/>
+          <w:sz w:val="21"/>
+          <w:szCs w:val="21"/>
+          <w:lang w:eastAsia="en-GB"/>
+          <w14:ligatures w14:val="none"/>
+        </w:rPr>
+        <w:t xml:space="preserve">    </w:t>
+      </w:r>
+      <w:r>
+        <w:rPr>
+          <w:rFonts w:ascii="Consolas" w:eastAsia="Times New Roman" w:hAnsi="Consolas" w:cs="Times New Roman"/>
+          <w:color w:val="808080"/>
+          <w:kern w:val="0"/>
+          <w:sz w:val="21"/>
+          <w:szCs w:val="21"/>
+          <w:lang w:eastAsia="en-GB"/>
+          <w14:ligatures w14:val="none"/>
+        </w:rPr>
+        <w:t>&lt;</w:t>
+      </w:r>
+      <w:r>
+        <w:rPr>
+          <w:rFonts w:ascii="Consolas" w:eastAsia="Times New Roman" w:hAnsi="Consolas" w:cs="Times New Roman"/>
+          <w:color w:val="569CD6"/>
+          <w:kern w:val="0"/>
+          <w:sz w:val="21"/>
+          <w:szCs w:val="21"/>
+          <w:lang w:eastAsia="en-GB"/>
+          <w14:ligatures w14:val="none"/>
+        </w:rPr>
+        <w:t>load</w:t>
+      </w:r>
+      <w:r>
+        <w:rPr>
+          <w:rFonts w:ascii="Consolas" w:eastAsia="Times New Roman" w:hAnsi="Consolas" w:cs="Times New Roman"/>
+          <w:color w:val="808080"/>
+          <w:kern w:val="0"/>
+          <w:sz w:val="21"/>
+          <w:szCs w:val="21"/>
+          <w:lang w:eastAsia="en-GB"/>
+          <w14:ligatures w14:val="none"/>
+        </w:rPr>
+        <w:t>&gt;</w:t>
+      </w:r>
+    </w:p>
+    <w:p>
+      <w:pPr>
+        <w:shd w:val="clear" w:color="auto" w:fill="1F1F1F"/>
+        <w:spacing w:after="0" w:line="285" w:lineRule="atLeast"/>
+        <w:rPr>
+          <w:rFonts w:ascii="Consolas" w:eastAsia="Times New Roman" w:hAnsi="Consolas" w:cs="Times New Roman"/>
+          <w:color w:val="CCCCCC"/>
+          <w:kern w:val="0"/>
+          <w:sz w:val="21"/>
+          <w:szCs w:val="21"/>
+          <w:lang w:eastAsia="en-GB"/>
+          <w14:ligatures w14:val="none"/>
+        </w:rPr>
+      </w:pPr>
+      <w:r>
+        <w:rPr>
+          <w:rFonts w:ascii="Consolas" w:eastAsia="Times New Roman" w:hAnsi="Consolas" w:cs="Times New Roman"/>
+          <w:color w:val="CCCCCC"/>
+          <w:kern w:val="0"/>
+          <w:sz w:val="21"/>
+          <w:szCs w:val="21"/>
+          <w:lang w:eastAsia="en-GB"/>
+          <w14:ligatures w14:val="none"/>
+        </w:rPr>
+        <w:t xml:space="preserve">        </w:t>
+      </w:r>
+      <w:proofErr w:type="spellStart"/>
+      <w:r>
+        <w:rPr>
+          <w:rFonts w:ascii="Consolas" w:eastAsia="Times New Roman" w:hAnsi="Consolas" w:cs="Times New Roman"/>
+          <w:color w:val="CCCCCC"/>
+          <w:kern w:val="0"/>
+          <w:sz w:val="21"/>
+          <w:szCs w:val="21"/>
+          <w:lang w:eastAsia="en-GB"/>
+          <w14:ligatures w14:val="none"/>
+        </w:rPr>
+        <w:t>const</w:t>
+      </w:r>
+      <w:proofErr w:type="spellEnd"/>
+      <w:r>
+        <w:rPr>
+          <w:rFonts w:ascii="Consolas" w:eastAsia="Times New Roman" w:hAnsi="Consolas" w:cs="Times New Roman"/>
+          <w:color w:val="CCCCCC"/>
+          <w:kern w:val="0"/>
+          <w:sz w:val="21"/>
+          <w:szCs w:val="21"/>
+          <w:lang w:eastAsia="en-GB"/>
+          <w14:ligatures w14:val="none"/>
+        </w:rPr>
+        <w:t xml:space="preserve"> value = await </w:t>
+      </w:r>
+      <w:proofErr w:type="spellStart"/>
+      <w:r>
+        <w:rPr>
+          <w:rFonts w:ascii="Consolas" w:eastAsia="Times New Roman" w:hAnsi="Consolas" w:cs="Times New Roman"/>
+          <w:color w:val="CCCCCC"/>
+          <w:kern w:val="0"/>
+          <w:sz w:val="21"/>
+          <w:szCs w:val="21"/>
+          <w:lang w:eastAsia="en-GB"/>
+          <w14:ligatures w14:val="none"/>
+        </w:rPr>
+        <w:t>database.inlineValue</w:t>
+      </w:r>
+      <w:proofErr w:type="spellEnd"/>
+      <w:r>
+        <w:rPr>
+          <w:rFonts w:ascii="Consolas" w:eastAsia="Times New Roman" w:hAnsi="Consolas" w:cs="Times New Roman"/>
+          <w:color w:val="CCCCCC"/>
+          <w:kern w:val="0"/>
+          <w:sz w:val="21"/>
+          <w:szCs w:val="21"/>
+          <w:lang w:eastAsia="en-GB"/>
+          <w14:ligatures w14:val="none"/>
+        </w:rPr>
+        <w:t xml:space="preserve">(node, context, </w:t>
+      </w:r>
+      <w:proofErr w:type="spellStart"/>
+      <w:r>
+        <w:rPr>
+          <w:rFonts w:ascii="Consolas" w:eastAsia="Times New Roman" w:hAnsi="Consolas" w:cs="Times New Roman"/>
+          <w:color w:val="CCCCCC"/>
+          <w:kern w:val="0"/>
+          <w:sz w:val="21"/>
+          <w:szCs w:val="21"/>
+          <w:lang w:eastAsia="en-GB"/>
+          <w14:ligatures w14:val="none"/>
+        </w:rPr>
+        <w:t>xten</w:t>
+      </w:r>
+      <w:proofErr w:type="spellEnd"/>
+      <w:r>
+        <w:rPr>
+          <w:rFonts w:ascii="Consolas" w:eastAsia="Times New Roman" w:hAnsi="Consolas" w:cs="Times New Roman"/>
+          <w:color w:val="CCCCCC"/>
+          <w:kern w:val="0"/>
+          <w:sz w:val="21"/>
+          <w:szCs w:val="21"/>
+          <w:lang w:eastAsia="en-GB"/>
+          <w14:ligatures w14:val="none"/>
+        </w:rPr>
+        <w:t>);</w:t>
+      </w:r>
+    </w:p>
+    <w:p>
+      <w:pPr>
+        <w:shd w:val="clear" w:color="auto" w:fill="1F1F1F"/>
+        <w:spacing w:after="0" w:line="285" w:lineRule="atLeast"/>
+        <w:rPr>
+          <w:rFonts w:ascii="Consolas" w:eastAsia="Times New Roman" w:hAnsi="Consolas" w:cs="Times New Roman"/>
+          <w:color w:val="CCCCCC"/>
+          <w:kern w:val="0"/>
+          <w:sz w:val="21"/>
+          <w:szCs w:val="21"/>
+          <w:lang w:eastAsia="en-GB"/>
+          <w14:ligatures w14:val="none"/>
+        </w:rPr>
+      </w:pPr>
+      <w:r>
+        <w:rPr>
+          <w:rFonts w:ascii="Consolas" w:eastAsia="Times New Roman" w:hAnsi="Consolas" w:cs="Times New Roman"/>
+          <w:color w:val="CCCCCC"/>
+          <w:kern w:val="0"/>
+          <w:sz w:val="21"/>
+          <w:szCs w:val="21"/>
+          <w:lang w:eastAsia="en-GB"/>
+          <w14:ligatures w14:val="none"/>
+        </w:rPr>
+        <w:t>        if (value) {</w:t>
+      </w:r>
+    </w:p>
+    <w:p>
+      <w:pPr>
+        <w:shd w:val="clear" w:color="auto" w:fill="1F1F1F"/>
+        <w:spacing w:after="0" w:line="285" w:lineRule="atLeast"/>
+        <w:rPr>
+          <w:rFonts w:ascii="Consolas" w:eastAsia="Times New Roman" w:hAnsi="Consolas" w:cs="Times New Roman"/>
+          <w:color w:val="CCCCCC"/>
+          <w:kern w:val="0"/>
+          <w:sz w:val="21"/>
+          <w:szCs w:val="21"/>
+          <w:lang w:eastAsia="en-GB"/>
+          <w14:ligatures w14:val="none"/>
+        </w:rPr>
+      </w:pPr>
+      <w:r>
+        <w:rPr>
+          <w:rFonts w:ascii="Consolas" w:eastAsia="Times New Roman" w:hAnsi="Consolas" w:cs="Times New Roman"/>
+          <w:color w:val="CCCCCC"/>
+          <w:kern w:val="0"/>
+          <w:sz w:val="21"/>
+          <w:szCs w:val="21"/>
+          <w:lang w:eastAsia="en-GB"/>
+          <w14:ligatures w14:val="none"/>
+        </w:rPr>
+        <w:t xml:space="preserve">            </w:t>
+      </w:r>
+      <w:proofErr w:type="spellStart"/>
+      <w:r>
+        <w:rPr>
+          <w:rFonts w:ascii="Consolas" w:eastAsia="Times New Roman" w:hAnsi="Consolas" w:cs="Times New Roman"/>
+          <w:color w:val="CCCCCC"/>
+          <w:kern w:val="0"/>
+          <w:sz w:val="21"/>
+          <w:szCs w:val="21"/>
+          <w:lang w:eastAsia="en-GB"/>
+          <w14:ligatures w14:val="none"/>
+        </w:rPr>
+        <w:t>node.text</w:t>
+      </w:r>
+      <w:proofErr w:type="spellEnd"/>
+      <w:r>
+        <w:rPr>
+          <w:rFonts w:ascii="Consolas" w:eastAsia="Times New Roman" w:hAnsi="Consolas" w:cs="Times New Roman"/>
+          <w:color w:val="CCCCCC"/>
+          <w:kern w:val="0"/>
+          <w:sz w:val="21"/>
+          <w:szCs w:val="21"/>
+          <w:lang w:eastAsia="en-GB"/>
+          <w14:ligatures w14:val="none"/>
+        </w:rPr>
+        <w:t xml:space="preserve"> = value;</w:t>
+      </w:r>
+    </w:p>
+    <w:p>
+      <w:pPr>
+        <w:shd w:val="clear" w:color="auto" w:fill="1F1F1F"/>
+        <w:spacing w:after="0" w:line="285" w:lineRule="atLeast"/>
+        <w:rPr>
+          <w:rFonts w:ascii="Consolas" w:eastAsia="Times New Roman" w:hAnsi="Consolas" w:cs="Times New Roman"/>
+          <w:color w:val="CCCCCC"/>
+          <w:kern w:val="0"/>
+          <w:sz w:val="21"/>
+          <w:szCs w:val="21"/>
+          <w:lang w:eastAsia="en-GB"/>
+          <w14:ligatures w14:val="none"/>
+        </w:rPr>
+      </w:pPr>
+      <w:r>
+        <w:rPr>
+          <w:rFonts w:ascii="Consolas" w:eastAsia="Times New Roman" w:hAnsi="Consolas" w:cs="Times New Roman"/>
+          <w:color w:val="CCCCCC"/>
+          <w:kern w:val="0"/>
+          <w:sz w:val="21"/>
+          <w:szCs w:val="21"/>
+          <w:lang w:eastAsia="en-GB"/>
+          <w14:ligatures w14:val="none"/>
+        </w:rPr>
+        <w:t>        }</w:t>
+      </w:r>
+    </w:p>
+    <w:p>
+      <w:pPr>
+        <w:shd w:val="clear" w:color="auto" w:fill="1F1F1F"/>
+        <w:spacing w:after="0" w:line="285" w:lineRule="atLeast"/>
+        <w:rPr>
+          <w:rFonts w:ascii="Consolas" w:eastAsia="Times New Roman" w:hAnsi="Consolas" w:cs="Times New Roman"/>
+          <w:color w:val="CCCCCC"/>
+          <w:kern w:val="0"/>
+          <w:sz w:val="21"/>
+          <w:szCs w:val="21"/>
+          <w:lang w:eastAsia="en-GB"/>
+          <w14:ligatures w14:val="none"/>
+        </w:rPr>
+      </w:pPr>
+      <w:r>
+        <w:rPr>
+          <w:rFonts w:ascii="Consolas" w:eastAsia="Times New Roman" w:hAnsi="Consolas" w:cs="Times New Roman"/>
+          <w:color w:val="CCCCCC"/>
+          <w:kern w:val="0"/>
+          <w:sz w:val="21"/>
+          <w:szCs w:val="21"/>
+          <w:lang w:eastAsia="en-GB"/>
+          <w14:ligatures w14:val="none"/>
+        </w:rPr>
+        <w:t xml:space="preserve">    </w:t>
+      </w:r>
+      <w:r>
+        <w:rPr>
+          <w:rFonts w:ascii="Consolas" w:eastAsia="Times New Roman" w:hAnsi="Consolas" w:cs="Times New Roman"/>
+          <w:color w:val="808080"/>
+          <w:kern w:val="0"/>
+          <w:sz w:val="21"/>
+          <w:szCs w:val="21"/>
+          <w:lang w:eastAsia="en-GB"/>
+          <w14:ligatures w14:val="none"/>
+        </w:rPr>
+        <w:t>&lt;/</w:t>
+      </w:r>
+      <w:r>
+        <w:rPr>
+          <w:rFonts w:ascii="Consolas" w:eastAsia="Times New Roman" w:hAnsi="Consolas" w:cs="Times New Roman"/>
+          <w:color w:val="569CD6"/>
+          <w:kern w:val="0"/>
+          <w:sz w:val="21"/>
+          <w:szCs w:val="21"/>
+          <w:lang w:eastAsia="en-GB"/>
+          <w14:ligatures w14:val="none"/>
+        </w:rPr>
+        <w:t>load</w:t>
+      </w:r>
+      <w:r>
+        <w:rPr>
+          <w:rFonts w:ascii="Consolas" w:eastAsia="Times New Roman" w:hAnsi="Consolas" w:cs="Times New Roman"/>
+          <w:color w:val="808080"/>
+          <w:kern w:val="0"/>
+          <w:sz w:val="21"/>
+          <w:szCs w:val="21"/>
+          <w:lang w:eastAsia="en-GB"/>
+          <w14:ligatures w14:val="none"/>
+        </w:rPr>
+        <w:t>&gt;</w:t>
+      </w:r>
+    </w:p>
+    <w:p/>
+    <w:p>
+      <w:r>
+        <w:t xml:space="preserve">This is an example of the type of code an </w:t>
+      </w:r>
+      <w:proofErr w:type="spellStart"/>
+      <w:r>
+        <w:t>xten</w:t>
+      </w:r>
+      <w:proofErr w:type="spellEnd"/>
+      <w:r>
+        <w:t xml:space="preserve"> developer would need for writing data retrieval function for something like an inline function. </w:t>
+      </w:r>
+    </w:p>
+    <w:p>
+      <w:r>
+        <w:t xml:space="preserve">The developer simply calls a function and passes the node, context and </w:t>
+      </w:r>
+      <w:proofErr w:type="spellStart"/>
+      <w:r>
+        <w:t>xten</w:t>
+      </w:r>
+      <w:proofErr w:type="spellEnd"/>
+      <w:r>
+        <w:t xml:space="preserve">. None of these things are defined by that developer and developer can simply copy and paste this. </w:t>
+      </w:r>
+    </w:p>
+    <w:p>
+      <w:r>
+        <w:t>These variables were defined internally by WX while parsing the page before serving. WX tries to figure out the context and populates these variables internally when the page is served and then when making any calls developer simply passes back the same variables that it received from WX mostly as is.</w:t>
+      </w:r>
+    </w:p>
+    <w:p>
+      <w:pPr>
+        <w:pStyle w:val="Heading2"/>
+      </w:pPr>
+      <w:r>
+        <w:t xml:space="preserve">An analogy </w:t>
+      </w:r>
+      <w:r>
+        <w:t xml:space="preserve">to understand the </w:t>
+      </w:r>
+      <w:r>
+        <w:t>context</w:t>
+      </w:r>
+    </w:p>
+    <w:p>
+      <w:r>
+        <w:t xml:space="preserve">The simplest question that comes to mind is that if the </w:t>
+      </w:r>
+      <w:proofErr w:type="spellStart"/>
+      <w:r>
+        <w:t>xten</w:t>
+      </w:r>
+      <w:proofErr w:type="spellEnd"/>
+      <w:r>
+        <w:t xml:space="preserve"> developers only need to pass back the same variables they received from WX then why do they even need to do it? Another question is what is the context anyway?</w:t>
+      </w:r>
+    </w:p>
+    <w:p>
+      <w:r>
+        <w:t xml:space="preserve">To understand this let us take a real life example. Think of WX server or any other webserver as a call centre. Let us say you call a call centre to open bank account. They give you account number IBAN/Swift/sort/IFSC code and give you a pin. So they now have your context. Compare it with loading the page. So while loading WX parses the page figures out the context of the data items based on hints like name given by </w:t>
+      </w:r>
+      <w:proofErr w:type="spellStart"/>
+      <w:r>
+        <w:t>wxml</w:t>
+      </w:r>
+      <w:proofErr w:type="spellEnd"/>
+      <w:r>
+        <w:t xml:space="preserve"> developer.</w:t>
+      </w:r>
+    </w:p>
+    <w:p>
+      <w:r>
+        <w:lastRenderedPageBreak/>
+        <w:t xml:space="preserve">Now after opening the account you call the same call centre for some account enquiry or transaction. By the time you opened the account and called again that call centre has received many calls and when you call again they have no way of knowing who you are, so you need to provide the same data they gave you while opening the account so that they could figure out who you are. </w:t>
+      </w:r>
+    </w:p>
+    <w:p>
+      <w:r>
+        <w:t>Similarly, in WX or any other web server the page gets served to many people and when user clicks on a button that leads to an update transaction on the server, WX does not know which page or what item and what context that data and transaction refer to. So just like you give back the same account number back to the bank which they had given you in the first place you need to provide the same context back to WX so WX knows which page, and which context this update request came from.</w:t>
+      </w:r>
+    </w:p>
+    <w:p>
+      <w:r>
+        <w:t xml:space="preserve">Of course some inputs are required from </w:t>
+      </w:r>
+      <w:proofErr w:type="spellStart"/>
+      <w:r>
+        <w:t>wxml</w:t>
+      </w:r>
+      <w:proofErr w:type="spellEnd"/>
+      <w:r>
+        <w:t xml:space="preserve"> developer while coding. Rest is figured out by WX.</w:t>
+      </w:r>
+    </w:p>
+    <w:p>
+      <w:pPr>
+        <w:pStyle w:val="Heading2"/>
+      </w:pPr>
+      <w:r>
+        <w:t xml:space="preserve">Examples of input required from </w:t>
+      </w:r>
+      <w:proofErr w:type="spellStart"/>
+      <w:r>
+        <w:t>wxml</w:t>
+      </w:r>
+      <w:proofErr w:type="spellEnd"/>
+      <w:r>
+        <w:t xml:space="preserve"> developers.</w:t>
+      </w:r>
+    </w:p>
+    <w:p>
+      <w:pPr>
+        <w:pStyle w:val="Heading3"/>
+      </w:pPr>
+    </w:p>
+    <w:p>
+      <w:pPr>
+        <w:pStyle w:val="Heading3"/>
+      </w:pPr>
+      <w:r>
+        <w:t>name attribute</w:t>
+      </w:r>
+    </w:p>
+    <w:p>
+      <w:r>
+        <w:t xml:space="preserve">The most important item </w:t>
+      </w:r>
+      <w:proofErr w:type="spellStart"/>
+      <w:r>
+        <w:t>wxml</w:t>
+      </w:r>
+      <w:proofErr w:type="spellEnd"/>
+      <w:r>
+        <w:t xml:space="preserve"> developer needs to pass is the name of the element. They need to pass proper names, e.g. if its company name they need to provide</w:t>
+      </w:r>
+      <w:r>
+        <w:t xml:space="preserve"> something meaningful like so:</w:t>
+      </w:r>
+    </w:p>
+    <w:p>
+      <w:r>
+        <w:t>name=”company-name”</w:t>
+      </w:r>
+    </w:p>
+    <w:p>
+      <w:r>
+        <w:t xml:space="preserve">if its an image </w:t>
+      </w:r>
+      <w:proofErr w:type="spellStart"/>
+      <w:r>
+        <w:t>xten</w:t>
+      </w:r>
+      <w:proofErr w:type="spellEnd"/>
+      <w:r>
+        <w:t xml:space="preserve"> which deals with logo element then they need to provide something like this:</w:t>
+      </w:r>
+    </w:p>
+    <w:p>
+      <w:r>
+        <w:t>name=”company-logo”</w:t>
+      </w:r>
+    </w:p>
+    <w:p>
+      <w:r>
+        <w:t xml:space="preserve">This is easy to figure out for </w:t>
+      </w:r>
+      <w:proofErr w:type="spellStart"/>
+      <w:r>
+        <w:t>wxml</w:t>
+      </w:r>
+      <w:proofErr w:type="spellEnd"/>
+      <w:r>
+        <w:t xml:space="preserve"> developers on what type of name to give to their elements. Its based on their requirement. If its customer address they can give </w:t>
+      </w:r>
+      <w:r>
+        <w:t xml:space="preserve">a name that is relevant </w:t>
+      </w:r>
+      <w:r>
+        <w:t xml:space="preserve">to that </w:t>
+      </w:r>
+      <w:proofErr w:type="spellStart"/>
+      <w:r>
+        <w:t>textedit</w:t>
+      </w:r>
+      <w:proofErr w:type="spellEnd"/>
+      <w:r>
+        <w:t xml:space="preserve"> block like “customer-address”.</w:t>
+      </w:r>
+    </w:p>
+    <w:p>
+      <w:pPr>
+        <w:pStyle w:val="Heading3"/>
+      </w:pPr>
+      <w:r>
+        <w:t>object-name attribute</w:t>
+      </w:r>
+    </w:p>
+    <w:p>
+      <w:r>
+        <w:t>This is an optional parameter. By default only name is required and this can be skipped so the data would be populated based on the context of the current page.</w:t>
+      </w:r>
+    </w:p>
+    <w:p>
+      <w:r>
+        <w:t xml:space="preserve">Let us take an example of when a </w:t>
+      </w:r>
+      <w:proofErr w:type="spellStart"/>
+      <w:r>
+        <w:t>wxml</w:t>
+      </w:r>
+      <w:proofErr w:type="spellEnd"/>
+      <w:r>
+        <w:t xml:space="preserve"> developer would need to provide this </w:t>
+      </w:r>
+      <w:r>
+        <w:t>attribute</w:t>
+      </w:r>
+      <w:r>
+        <w:t xml:space="preserve">. Let us say the current page for which the code is being written is “contact” and since “company-address” is a data item related to contact page on </w:t>
+      </w:r>
+      <w:r>
+        <w:t xml:space="preserve">“contact” </w:t>
+      </w:r>
+      <w:r>
+        <w:t>page the object-name attribute is not required. But on the other hand let us say on the “complaints” page also there is an address field which is supposed to be the same address then developer can write</w:t>
+      </w:r>
+    </w:p>
+    <w:p>
+      <w:r>
+        <w:t>name=”address” object-name=”contact”</w:t>
+      </w:r>
+    </w:p>
+    <w:p>
+      <w:r>
+        <w:t>this would tell WX that the object being referred to is related to the same object that was on contact page.</w:t>
+      </w:r>
+    </w:p>
+    <w:p>
+      <w:pPr>
+        <w:pStyle w:val="Heading3"/>
+      </w:pPr>
+      <w:r>
+        <w:t>list-child attribute</w:t>
+      </w:r>
+    </w:p>
+    <w:p>
+      <w:r>
+        <w:t xml:space="preserve">in the demo example there are examples of </w:t>
+      </w:r>
+      <w:r>
+        <w:t>nested data structures like</w:t>
+      </w:r>
+      <w:r>
+        <w:t xml:space="preserve"> list, grid and banner which means there are nested objects involved. For such objects </w:t>
+      </w:r>
+      <w:r>
+        <w:t xml:space="preserve">you can </w:t>
+      </w:r>
+      <w:r>
+        <w:t xml:space="preserve">notice the relevant </w:t>
+      </w:r>
+      <w:proofErr w:type="spellStart"/>
+      <w:r>
+        <w:t>xtens</w:t>
+      </w:r>
+      <w:proofErr w:type="spellEnd"/>
+      <w:r>
+        <w:t xml:space="preserve"> use attribute list-child=”true”. This tells WX that the data item being referred to is a child of the parent element which could be a banner or grid or list.</w:t>
+      </w:r>
+    </w:p>
+    <w:p>
+      <w:r>
+        <w:t>Again, here you need to indicate to WX that it is a child of the parent by saying list-child=”true” and nothing more. Rest is taken care of by WX based on that context hint.</w:t>
+      </w:r>
+    </w:p>
+    <w:p>
+      <w:pPr>
+        <w:pStyle w:val="Heading3"/>
+      </w:pPr>
+      <w:r>
+        <w:lastRenderedPageBreak/>
+        <w:t>Defining new object-name(s)</w:t>
+      </w:r>
+    </w:p>
+    <w:p>
+      <w:r>
+        <w:t>By default if you skip the object-name attribute WX tries to resolve that data item based on the scope of the current page. Let us say you want some particular data item which is applicable to all pages or some data item that applies for all product pages. Then you can simply define new scopes by giving your own name to object-name.</w:t>
+      </w:r>
+    </w:p>
+    <w:p>
+      <w:r>
+        <w:t xml:space="preserve">For example if you want a particular data item to be applicable to all pages or objects then you write object-name=”all” or if you want a particular data item to be applicable to all product pages then you write object-name=”products”. You can simply define any scope by giving some name which is meaningful. These can be names given by you based on what objects you are dealing with. For example you could decide that some field should be same on all invoices then for that field you just write object-name=”invoices” and that scope would be defined automatically within the WX context and you can use that scope for any fields which are </w:t>
+      </w:r>
+      <w:r>
+        <w:t>supposed to be applicable to all invoices.</w:t>
+      </w:r>
+    </w:p>
+    <w:p>
+      <w:r>
+        <w:t xml:space="preserve">Similar </w:t>
+      </w:r>
+      <w:r>
+        <w:t xml:space="preserve">simple </w:t>
+      </w:r>
+      <w:r>
+        <w:t xml:space="preserve">data management strategies apply for complex business objects as well whether it be any object like blog post, news item, product, invoice or any other such object needed within your application. </w:t>
+      </w:r>
+      <w:r>
+        <w:t xml:space="preserve">You simply give indications to WX on what your intention with that data item is and WX manages the rest. </w:t>
+      </w:r>
+      <w:r>
+        <w:t>We would learn more about those once we get to the topic of object management.</w:t>
+      </w:r>
+    </w:p>
+    <w:p>
+      <w:r>
+        <w:t>In s</w:t>
+      </w:r>
+      <w:r>
+        <w:t xml:space="preserve">ummary, for </w:t>
+      </w:r>
+      <w:proofErr w:type="spellStart"/>
+      <w:r>
+        <w:t>wxml</w:t>
+      </w:r>
+      <w:proofErr w:type="spellEnd"/>
+      <w:r>
+        <w:t xml:space="preserve"> developers the </w:t>
+      </w:r>
+      <w:r>
+        <w:t xml:space="preserve">type of </w:t>
+      </w:r>
+      <w:r>
+        <w:t>things to figure out are name of the object</w:t>
+      </w:r>
+      <w:r>
+        <w:t xml:space="preserve">, whether that item is child of a list type of object and specify list-child=”true” it </w:t>
+      </w:r>
+      <w:proofErr w:type="spellStart"/>
+      <w:r>
+        <w:t>it</w:t>
+      </w:r>
+      <w:proofErr w:type="spellEnd"/>
+      <w:r>
+        <w:t xml:space="preserve"> is. Another thing for them to figure out is </w:t>
+      </w:r>
+      <w:r>
+        <w:t xml:space="preserve">object-name whether it be an existing object that </w:t>
+      </w:r>
+      <w:r>
+        <w:t xml:space="preserve">was defined </w:t>
+      </w:r>
+      <w:r>
+        <w:t xml:space="preserve">by them previously </w:t>
+      </w:r>
+      <w:r>
+        <w:t xml:space="preserve">or </w:t>
+      </w:r>
+      <w:r>
+        <w:t xml:space="preserve">an object </w:t>
+      </w:r>
+      <w:r>
+        <w:t xml:space="preserve">they </w:t>
+      </w:r>
+      <w:r>
+        <w:t xml:space="preserve">decided </w:t>
+      </w:r>
+      <w:r>
+        <w:t xml:space="preserve">they </w:t>
+      </w:r>
+      <w:r>
+        <w:t xml:space="preserve">want to have </w:t>
+      </w:r>
+      <w:r>
+        <w:t xml:space="preserve">on the fly </w:t>
+      </w:r>
+      <w:r>
+        <w:t xml:space="preserve">which may not even exist. This is the only database or backend knowledge the </w:t>
+      </w:r>
+      <w:proofErr w:type="spellStart"/>
+      <w:r>
+        <w:t>wxml</w:t>
+      </w:r>
+      <w:proofErr w:type="spellEnd"/>
+      <w:r>
+        <w:t xml:space="preserve"> developers need.</w:t>
+      </w:r>
+    </w:p>
+    <w:p>
+      <w:r>
+        <w:t>The code in demo site shou</w:t>
+      </w:r>
+      <w:r>
+        <w:t>ld give a clear indication on the concepts mentioned above.</w:t>
+      </w:r>
+    </w:p>
+    <w:p>
+      <w:pPr>
+        <w:pStyle w:val="Heading1"/>
+      </w:pPr>
+      <w:r>
+        <w:t>To be continued</w:t>
+      </w:r>
+    </w:p>
+    <w:p/>
+    <w:p>
+      <w:r>
+        <w:t>Please wait for more updates to this document. I would be updating this document and adding more information regularly</w:t>
+      </w:r>
+      <w:r>
+        <w:t xml:space="preserve"> including more of the advanced usage of WX.</w:t>
       </w:r>
     </w:p>
     <w:p/>
@@ -14367,6 +15497,7 @@
   <w:style w:type="character" w:default="1" w:styleId="DefaultParagraphFont">
     <w:name w:val="Default Paragraph Font"/>
     <w:uiPriority w:val="1"/>
+    <w:semiHidden/>
     <w:unhideWhenUsed/>
   </w:style>
   <w:style w:type="table" w:default="1" w:styleId="TableNormal">

</xml_diff>

<commit_message>
fixed absolute path upload issue
</commit_message>
<xml_diff>
--- a/docs/WX quick start guide.docx
+++ b/docs/WX quick start guide.docx
@@ -6,8 +6,13 @@
       <w:pPr>
         <w:pStyle w:val="Heading1"/>
       </w:pPr>
-      <w:r>
-        <w:t xml:space="preserve">Wohola X </w:t>
+      <w:proofErr w:type="spellStart"/>
+      <w:r>
+        <w:t>Wohola</w:t>
+      </w:r>
+      <w:proofErr w:type="spellEnd"/>
+      <w:r>
+        <w:t xml:space="preserve"> X </w:t>
       </w:r>
     </w:p>
     <w:p>
@@ -83,7 +88,25 @@
           <w:bCs/>
           <w:color w:val="FF0000"/>
         </w:rPr>
-        <w:t xml:space="preserve"> Please download the latest version from github to get the code examples for newly added chapter.</w:t>
+        <w:t xml:space="preserve"> Please download the latest version from </w:t>
+      </w:r>
+      <w:proofErr w:type="spellStart"/>
+      <w:r>
+        <w:rPr>
+          <w:b/>
+          <w:bCs/>
+          <w:color w:val="FF0000"/>
+        </w:rPr>
+        <w:t>github</w:t>
+      </w:r>
+      <w:proofErr w:type="spellEnd"/>
+      <w:r>
+        <w:rPr>
+          <w:b/>
+          <w:bCs/>
+          <w:color w:val="FF0000"/>
+        </w:rPr>
+        <w:t xml:space="preserve"> to get the code examples for newly added chapter.</w:t>
       </w:r>
     </w:p>
     <w:p>
@@ -104,8 +127,13 @@
       </w:r>
     </w:p>
     <w:p>
-      <w:r>
-        <w:t xml:space="preserve">Wohola X is an enterprise grade solution for developing large scale web based solutions quickly and easily. It can </w:t>
+      <w:proofErr w:type="spellStart"/>
+      <w:r>
+        <w:t>Wohola</w:t>
+      </w:r>
+      <w:proofErr w:type="spellEnd"/>
+      <w:r>
+        <w:t xml:space="preserve"> X is an enterprise grade solution for developing large scale web based solutions quickly and easily. It can </w:t>
       </w:r>
       <w:r>
         <w:t xml:space="preserve">be configured to </w:t>
@@ -127,8 +155,13 @@
       </w:r>
     </w:p>
     <w:p>
-      <w:r>
-        <w:t>Wohola X scales automatically based on server capability. There is no need for external software or any coding for the same. It has a very small footprint, very small code base and fast page processing times so e</w:t>
+      <w:proofErr w:type="spellStart"/>
+      <w:r>
+        <w:t>Wohola</w:t>
+      </w:r>
+      <w:proofErr w:type="spellEnd"/>
+      <w:r>
+        <w:t xml:space="preserve"> X scales automatically based on server capability. There is no need for external software or any coding for the same. It has a very small footprint, very small code base and fast page processing times so e</w:t>
       </w:r>
       <w:r>
         <w:t xml:space="preserve">ven without any additional configuration it can handle </w:t>
@@ -141,8 +174,21 @@
       </w:r>
     </w:p>
     <w:p>
-      <w:r>
-        <w:t xml:space="preserve">Wohola X is the tenth version of Wohola, a long running platform. WX </w:t>
+      <w:proofErr w:type="spellStart"/>
+      <w:r>
+        <w:t>Wohola</w:t>
+      </w:r>
+      <w:proofErr w:type="spellEnd"/>
+      <w:r>
+        <w:t xml:space="preserve"> X is the tenth version of </w:t>
+      </w:r>
+      <w:proofErr w:type="spellStart"/>
+      <w:r>
+        <w:t>Wohola</w:t>
+      </w:r>
+      <w:proofErr w:type="spellEnd"/>
+      <w:r>
+        <w:t xml:space="preserve">, a long running platform. WX </w:t>
       </w:r>
       <w:r>
         <w:t>was written from scratch and has been developed with the mindset that one solution should fit all and should take care of potentially ALL problems faced in their web based solutions by developers, managers, testers, server or database administrators, site administrators, users and companies.</w:t>
@@ -150,7 +196,15 @@
     </w:p>
     <w:p>
       <w:r>
-        <w:t>The development in WX is done with WXML a programming language designed specifically for Wohola X coding. It is an enhanced version of HTML so HTML</w:t>
+        <w:t xml:space="preserve">The development in WX is done with WXML a programming language designed specifically for </w:t>
+      </w:r>
+      <w:proofErr w:type="spellStart"/>
+      <w:r>
+        <w:t>Wohola</w:t>
+      </w:r>
+      <w:proofErr w:type="spellEnd"/>
+      <w:r>
+        <w:t xml:space="preserve"> X coding. It is an enhanced version of HTML so HTML</w:t>
       </w:r>
       <w:r>
         <w:t>/CSS developers can build most of the solution without knowledge of other programming languages, technical platforms, databases or software architecture.</w:t>
@@ -158,23 +212,71 @@
     </w:p>
     <w:p>
       <w:r>
-        <w:t>WX manages most of the technical complexity automatically under the covers. WX also handles most database and back-end functions automatically so WXML developers only need HTML/CSS skills in general. Anything that is not already implemented can be implemented using javascript so there is no limitation on what can be done.</w:t>
-      </w:r>
-    </w:p>
-    <w:p>
-      <w:r>
-        <w:t>WX can handle any software development requirements. Since the underlying platform is normal HTML/CSS and Javascript which means anything that can be done on any technical platform can be done on WX. There are no limitations other that what is possible to be done with any other language or technology.</w:t>
-      </w:r>
-    </w:p>
-    <w:p>
-      <w:r>
-        <w:t>Since it is designed to be a one solution fits all model for web based solutions, we are targeting Wohola X as an alternative for not only development platforms like React, Angular, Laravel, Symphony, Django, Bootstrap, jQuery and other such platforms, but also as an alternative to CMS systems like WordPress, Joomla, Drupal etc. Going one step further we plan to take Wohola X to a stage where it could be seen as viable alternative to ERP systems like SAP or MS Dynamics.</w:t>
+        <w:t xml:space="preserve">WX manages most of the technical complexity automatically under the covers. WX also handles most database and back-end functions automatically so WXML developers only need HTML/CSS skills in general. Anything that is not already implemented can be implemented using </w:t>
+      </w:r>
+      <w:proofErr w:type="spellStart"/>
+      <w:r>
+        <w:t>javascript</w:t>
+      </w:r>
+      <w:proofErr w:type="spellEnd"/>
+      <w:r>
+        <w:t xml:space="preserve"> so there is no limitation on what can be done.</w:t>
+      </w:r>
+    </w:p>
+    <w:p>
+      <w:r>
+        <w:t xml:space="preserve">WX can handle any software development requirements. Since the underlying platform is normal HTML/CSS and </w:t>
+      </w:r>
+      <w:proofErr w:type="spellStart"/>
+      <w:r>
+        <w:t>Javascript</w:t>
+      </w:r>
+      <w:proofErr w:type="spellEnd"/>
+      <w:r>
+        <w:t xml:space="preserve"> which means anything that can be done on any technical platform can be done on WX. There are no limitations other that what is possible to be done with any other language or technology.</w:t>
+      </w:r>
+    </w:p>
+    <w:p>
+      <w:r>
+        <w:t xml:space="preserve">Since it is designed to be a one solution fits all model for web based solutions, we are targeting </w:t>
+      </w:r>
+      <w:proofErr w:type="spellStart"/>
+      <w:r>
+        <w:t>Wohola</w:t>
+      </w:r>
+      <w:proofErr w:type="spellEnd"/>
+      <w:r>
+        <w:t xml:space="preserve"> X as an alternative for not only development platforms like React, Angular, Laravel, Symphony, Django, Bootstrap, jQuery and other such platforms, but also as an alternative to CMS systems like WordPress, Joomla, Drupal etc. Going one step further we plan to take </w:t>
+      </w:r>
+      <w:proofErr w:type="spellStart"/>
+      <w:r>
+        <w:t>Wohola</w:t>
+      </w:r>
+      <w:proofErr w:type="spellEnd"/>
+      <w:r>
+        <w:t xml:space="preserve"> X to a stage where it could be seen as viable alternative to ERP systems like SAP or MS Dynamics.</w:t>
       </w:r>
     </w:p>
     <w:p>
       <w:r>
         <w:lastRenderedPageBreak/>
-        <w:t>The UI in Wohola X is WYSIWYG enabled, so it is easy to develop as there is no need to build additional administrative screens and solutions built on Wohola X are easy to administer as the site administrators can simply click on the item they see on the page and change it instead of having to sift through menu items and pages in admin panels.</w:t>
+        <w:t xml:space="preserve">The UI in </w:t>
+      </w:r>
+      <w:proofErr w:type="spellStart"/>
+      <w:r>
+        <w:t>Wohola</w:t>
+      </w:r>
+      <w:proofErr w:type="spellEnd"/>
+      <w:r>
+        <w:t xml:space="preserve"> X is WYSIWYG enabled, so it is easy to develop as there is no need to build additional administrative screens and solutions built on </w:t>
+      </w:r>
+      <w:proofErr w:type="spellStart"/>
+      <w:r>
+        <w:t>Wohola</w:t>
+      </w:r>
+      <w:proofErr w:type="spellEnd"/>
+      <w:r>
+        <w:t xml:space="preserve"> X are easy to administer as the site administrators can simply click on the item they see on the page and change it instead of having to sift through menu items and pages in admin panels.</w:t>
       </w:r>
     </w:p>
     <w:p>
@@ -194,8 +296,13 @@
         </w:numPr>
       </w:pPr>
       <w:r>
-        <w:t>Install Mongodb</w:t>
-      </w:r>
+        <w:t xml:space="preserve">Install </w:t>
+      </w:r>
+      <w:proofErr w:type="spellStart"/>
+      <w:r>
+        <w:t>Mongodb</w:t>
+      </w:r>
+      <w:proofErr w:type="spellEnd"/>
       <w:r>
         <w:t xml:space="preserve"> and start it: </w:t>
       </w:r>
@@ -217,7 +324,15 @@
         </w:numPr>
       </w:pPr>
       <w:r>
-        <w:t>Download Wohola X</w:t>
+        <w:t xml:space="preserve">Download </w:t>
+      </w:r>
+      <w:proofErr w:type="spellStart"/>
+      <w:r>
+        <w:t>Wohola</w:t>
+      </w:r>
+      <w:proofErr w:type="spellEnd"/>
+      <w:r>
+        <w:t xml:space="preserve"> X</w:t>
       </w:r>
     </w:p>
     <w:p>
@@ -229,7 +344,15 @@
         </w:numPr>
       </w:pPr>
       <w:r>
-        <w:t>Configure PATH in include the wx folder</w:t>
+        <w:t xml:space="preserve">Configure PATH in include the </w:t>
+      </w:r>
+      <w:proofErr w:type="spellStart"/>
+      <w:r>
+        <w:t>wx</w:t>
+      </w:r>
+      <w:proofErr w:type="spellEnd"/>
+      <w:r>
+        <w:t xml:space="preserve"> folder</w:t>
       </w:r>
     </w:p>
     <w:p>
@@ -242,7 +365,15 @@
     </w:p>
     <w:p>
       <w:r>
-        <w:t>To test the installation go to the folder where you installed Wohola X and run the following command from windows command prompt.</w:t>
+        <w:t xml:space="preserve">To test the installation go to the folder where you installed </w:t>
+      </w:r>
+      <w:proofErr w:type="spellStart"/>
+      <w:r>
+        <w:t>Wohola</w:t>
+      </w:r>
+      <w:proofErr w:type="spellEnd"/>
+      <w:r>
+        <w:t xml:space="preserve"> X and run the following command from windows command prompt.</w:t>
       </w:r>
     </w:p>
     <w:p>
@@ -252,12 +383,21 @@
           <w:lang w:val="fr-FR"/>
         </w:rPr>
       </w:pPr>
+      <w:proofErr w:type="spellStart"/>
       <w:r>
         <w:rPr>
           <w:color w:val="2F5496" w:themeColor="accent1" w:themeShade="BF"/>
           <w:lang w:val="fr-FR"/>
         </w:rPr>
-        <w:t>wx --file=sites/check/check.xml --port=8000</w:t>
+        <w:t>wx</w:t>
+      </w:r>
+      <w:proofErr w:type="spellEnd"/>
+      <w:r>
+        <w:rPr>
+          <w:color w:val="2F5496" w:themeColor="accent1" w:themeShade="BF"/>
+          <w:lang w:val="fr-FR"/>
+        </w:rPr>
+        <w:t xml:space="preserve"> --file=sites/check/check.xml --port=8000</w:t>
       </w:r>
     </w:p>
     <w:p>
@@ -294,7 +434,15 @@
     </w:p>
     <w:p>
       <w:r>
-        <w:t>To kill the process use ctrl+c on command prompt.</w:t>
+        <w:t xml:space="preserve">To kill the process use </w:t>
+      </w:r>
+      <w:proofErr w:type="spellStart"/>
+      <w:r>
+        <w:t>ctrl+c</w:t>
+      </w:r>
+      <w:proofErr w:type="spellEnd"/>
+      <w:r>
+        <w:t xml:space="preserve"> on command prompt.</w:t>
       </w:r>
     </w:p>
     <w:p>
@@ -341,7 +489,15 @@
         </w:numPr>
       </w:pPr>
       <w:r>
-        <w:t>WX is enterprise grade solution that can handle any size application. For high bandwidth enterprise solutions you can contact one of the Wohola Partners for your project requirements and they can help.</w:t>
+        <w:t xml:space="preserve">WX is enterprise grade solution that can handle any size application. For high bandwidth enterprise solutions you can contact one of the </w:t>
+      </w:r>
+      <w:proofErr w:type="spellStart"/>
+      <w:r>
+        <w:t>Wohola</w:t>
+      </w:r>
+      <w:proofErr w:type="spellEnd"/>
+      <w:r>
+        <w:t xml:space="preserve"> Partners for your project requirements and they can help.</w:t>
       </w:r>
     </w:p>
     <w:p>
@@ -364,93 +520,145 @@
           <w:lang w:val="fr-FR"/>
         </w:rPr>
       </w:pPr>
+      <w:proofErr w:type="spellStart"/>
       <w:r>
         <w:rPr>
           <w:color w:val="2F5496" w:themeColor="accent1" w:themeShade="BF"/>
           <w:lang w:val="fr-FR"/>
         </w:rPr>
-        <w:t>wx --file=sites/check/check.xml --port=8000</w:t>
-      </w:r>
+        <w:t>wx</w:t>
+      </w:r>
+      <w:proofErr w:type="spellEnd"/>
       <w:r>
         <w:rPr>
           <w:color w:val="2F5496" w:themeColor="accent1" w:themeShade="BF"/>
           <w:lang w:val="fr-FR"/>
         </w:rPr>
-        <w:t xml:space="preserve"> </w:t>
+        <w:t xml:space="preserve"> --file=sites/check/check.xml --port=8000</w:t>
       </w:r>
       <w:r>
         <w:rPr>
           <w:color w:val="2F5496" w:themeColor="accent1" w:themeShade="BF"/>
           <w:lang w:val="fr-FR"/>
         </w:rPr>
-        <w:t>--</w:t>
+        <w:t xml:space="preserve"> </w:t>
       </w:r>
       <w:r>
         <w:rPr>
           <w:color w:val="2F5496" w:themeColor="accent1" w:themeShade="BF"/>
           <w:lang w:val="fr-FR"/>
         </w:rPr>
-        <w:t>mode=debug</w:t>
-      </w:r>
-    </w:p>
-    <w:p>
-      <w:r>
-        <w:t xml:space="preserve">Now WX would </w:t>
-      </w:r>
-      <w:r>
-        <w:t xml:space="preserve">run </w:t>
-      </w:r>
-      <w:r>
-        <w:t>i</w:t>
-      </w:r>
-      <w:r>
-        <w:t>n a single process</w:t>
-      </w:r>
-      <w:r>
-        <w:t xml:space="preserve"> mode to make it easier during development phase.</w:t>
-      </w:r>
-    </w:p>
-    <w:p>
-      <w:pPr>
-        <w:pStyle w:val="Heading2"/>
-      </w:pPr>
-      <w:r>
-        <w:t>Running the demo site</w:t>
-      </w:r>
-    </w:p>
-    <w:p>
-      <w:r>
-        <w:t>To run the demo site run the following command:</w:t>
-      </w:r>
-    </w:p>
-    <w:p>
-      <w:pPr>
+        <w:t>--</w:t>
+      </w:r>
+      <w:r>
         <w:rPr>
           <w:color w:val="2F5496" w:themeColor="accent1" w:themeShade="BF"/>
           <w:lang w:val="fr-FR"/>
         </w:rPr>
-      </w:pPr>
+        <w:t>mode=</w:t>
+      </w:r>
+      <w:proofErr w:type="spellStart"/>
       <w:r>
         <w:rPr>
           <w:color w:val="2F5496" w:themeColor="accent1" w:themeShade="BF"/>
           <w:lang w:val="fr-FR"/>
         </w:rPr>
-        <w:t xml:space="preserve">wx --file=sites/demo/demo.xml --port=8000 </w:t>
-      </w:r>
-      <w:r>
+        <w:t>debug</w:t>
+      </w:r>
+      <w:proofErr w:type="spellEnd"/>
+    </w:p>
+    <w:p>
+      <w:r>
+        <w:t xml:space="preserve">Now WX would </w:t>
+      </w:r>
+      <w:r>
+        <w:t xml:space="preserve">run </w:t>
+      </w:r>
+      <w:r>
+        <w:t>i</w:t>
+      </w:r>
+      <w:r>
+        <w:t>n a single process</w:t>
+      </w:r>
+      <w:r>
+        <w:t xml:space="preserve"> mode to make it easier during development phase.</w:t>
+      </w:r>
+    </w:p>
+    <w:p>
+      <w:pPr>
+        <w:pStyle w:val="Heading2"/>
+      </w:pPr>
+      <w:r>
+        <w:t>Running the demo site</w:t>
+      </w:r>
+    </w:p>
+    <w:p>
+      <w:r>
+        <w:t>To run the demo site run the following command:</w:t>
+      </w:r>
+    </w:p>
+    <w:p>
+      <w:pPr>
         <w:rPr>
           <w:color w:val="2F5496" w:themeColor="accent1" w:themeShade="BF"/>
           <w:lang w:val="fr-FR"/>
         </w:rPr>
-        <w:t>--</w:t>
-      </w:r>
+      </w:pPr>
+      <w:proofErr w:type="spellStart"/>
       <w:r>
         <w:rPr>
           <w:color w:val="2F5496" w:themeColor="accent1" w:themeShade="BF"/>
           <w:lang w:val="fr-FR"/>
         </w:rPr>
-        <w:t>mode=debug</w:t>
-      </w:r>
+        <w:t>wx</w:t>
+      </w:r>
+      <w:proofErr w:type="spellEnd"/>
+      <w:r>
+        <w:rPr>
+          <w:color w:val="2F5496" w:themeColor="accent1" w:themeShade="BF"/>
+          <w:lang w:val="fr-FR"/>
+        </w:rPr>
+        <w:t xml:space="preserve"> --file=sites/</w:t>
+      </w:r>
+      <w:proofErr w:type="spellStart"/>
+      <w:r>
+        <w:rPr>
+          <w:color w:val="2F5496" w:themeColor="accent1" w:themeShade="BF"/>
+          <w:lang w:val="fr-FR"/>
+        </w:rPr>
+        <w:t>demo</w:t>
+      </w:r>
+      <w:proofErr w:type="spellEnd"/>
+      <w:r>
+        <w:rPr>
+          <w:color w:val="2F5496" w:themeColor="accent1" w:themeShade="BF"/>
+          <w:lang w:val="fr-FR"/>
+        </w:rPr>
+        <w:t xml:space="preserve">/demo.xml --port=8000 </w:t>
+      </w:r>
+      <w:r>
+        <w:rPr>
+          <w:color w:val="2F5496" w:themeColor="accent1" w:themeShade="BF"/>
+          <w:lang w:val="fr-FR"/>
+        </w:rPr>
+        <w:t>--</w:t>
+      </w:r>
+      <w:r>
+        <w:rPr>
+          <w:color w:val="2F5496" w:themeColor="accent1" w:themeShade="BF"/>
+          <w:lang w:val="fr-FR"/>
+        </w:rPr>
+        <w:t>mode=</w:t>
+      </w:r>
+      <w:proofErr w:type="spellStart"/>
+      <w:r>
+        <w:rPr>
+          <w:color w:val="2F5496" w:themeColor="accent1" w:themeShade="BF"/>
+          <w:lang w:val="fr-FR"/>
+        </w:rPr>
+        <w:t>debug</w:t>
+      </w:r>
+      <w:proofErr w:type="spellEnd"/>
     </w:p>
     <w:p>
       <w:r>
@@ -526,7 +734,15 @@
         <w:t>WX manages the databa</w:t>
       </w:r>
       <w:r>
-        <w:t>se internally so you don’t have to. It comes with a default DB which is sufficient for most needs of most applications. In the event you have some unlikely requirement that cannot be handled by default WX db there are mechanisms to customize the database or use a different database altogether. Those topics would be covered in advanced configuration techniques later on.</w:t>
+        <w:t xml:space="preserve">se internally so you don’t have to. It comes with a default DB which is sufficient for most needs of most applications. In the event you have some unlikely requirement that cannot be handled by default WX </w:t>
+      </w:r>
+      <w:proofErr w:type="spellStart"/>
+      <w:r>
+        <w:t>db</w:t>
+      </w:r>
+      <w:proofErr w:type="spellEnd"/>
+      <w:r>
+        <w:t xml:space="preserve"> there are mechanisms to customize the database or use a different database altogether. Those topics would be covered in advanced configuration techniques later on.</w:t>
       </w:r>
     </w:p>
     <w:p>
@@ -612,7 +828,15 @@
     </w:p>
     <w:p>
       <w:r>
-        <w:t>Now your have your first admin user ready.</w:t>
+        <w:t xml:space="preserve">Now </w:t>
+      </w:r>
+      <w:proofErr w:type="spellStart"/>
+      <w:r>
+        <w:t>your</w:t>
+      </w:r>
+      <w:proofErr w:type="spellEnd"/>
+      <w:r>
+        <w:t xml:space="preserve"> have your first admin user ready.</w:t>
       </w:r>
     </w:p>
     <w:p>
@@ -742,7 +966,15 @@
     </w:p>
     <w:p>
       <w:r>
-        <w:t>Open the test-site.xml file in a code editor of your choice and change the name of the database to any name you would like to give. Let us give it a name wxdb_test_site.</w:t>
+        <w:t xml:space="preserve">Open the test-site.xml file in a code editor of your choice and change the name of the database to any name you would like to give. Let us give it a name </w:t>
+      </w:r>
+      <w:proofErr w:type="spellStart"/>
+      <w:r>
+        <w:t>wxdb_test_site</w:t>
+      </w:r>
+      <w:proofErr w:type="spellEnd"/>
+      <w:r>
+        <w:t>.</w:t>
       </w:r>
     </w:p>
     <w:p>
@@ -763,12 +995,37 @@
           <w:lang w:val="fr-FR"/>
         </w:rPr>
       </w:pPr>
+      <w:proofErr w:type="spellStart"/>
       <w:r>
         <w:rPr>
           <w:color w:val="2F5496" w:themeColor="accent1" w:themeShade="BF"/>
           <w:lang w:val="fr-FR"/>
         </w:rPr>
-        <w:t>wx --file=sites/demo/demo.xml --port=8000</w:t>
+        <w:t>wx</w:t>
+      </w:r>
+      <w:proofErr w:type="spellEnd"/>
+      <w:r>
+        <w:rPr>
+          <w:color w:val="2F5496" w:themeColor="accent1" w:themeShade="BF"/>
+          <w:lang w:val="fr-FR"/>
+        </w:rPr>
+        <w:t xml:space="preserve"> --file=sites/</w:t>
+      </w:r>
+      <w:proofErr w:type="spellStart"/>
+      <w:r>
+        <w:rPr>
+          <w:color w:val="2F5496" w:themeColor="accent1" w:themeShade="BF"/>
+          <w:lang w:val="fr-FR"/>
+        </w:rPr>
+        <w:t>demo</w:t>
+      </w:r>
+      <w:proofErr w:type="spellEnd"/>
+      <w:r>
+        <w:rPr>
+          <w:color w:val="2F5496" w:themeColor="accent1" w:themeShade="BF"/>
+          <w:lang w:val="fr-FR"/>
+        </w:rPr>
+        <w:t>/demo.xml --port=8000</w:t>
       </w:r>
     </w:p>
     <w:p>
@@ -779,13 +1036,47 @@
           <w:lang w:val="fr-FR"/>
         </w:rPr>
       </w:pPr>
+      <w:proofErr w:type="spellStart"/>
       <w:r>
         <w:rPr>
           <w:color w:val="2F5496" w:themeColor="accent1" w:themeShade="BF"/>
           <w:lang w:val="fr-FR"/>
         </w:rPr>
-        <w:t>wx --file=sites/demo/demo.xml --port=8000 --mode=debug</w:t>
-      </w:r>
+        <w:t>wx</w:t>
+      </w:r>
+      <w:proofErr w:type="spellEnd"/>
+      <w:r>
+        <w:rPr>
+          <w:color w:val="2F5496" w:themeColor="accent1" w:themeShade="BF"/>
+          <w:lang w:val="fr-FR"/>
+        </w:rPr>
+        <w:t xml:space="preserve"> --file=sites/</w:t>
+      </w:r>
+      <w:proofErr w:type="spellStart"/>
+      <w:r>
+        <w:rPr>
+          <w:color w:val="2F5496" w:themeColor="accent1" w:themeShade="BF"/>
+          <w:lang w:val="fr-FR"/>
+        </w:rPr>
+        <w:t>demo</w:t>
+      </w:r>
+      <w:proofErr w:type="spellEnd"/>
+      <w:r>
+        <w:rPr>
+          <w:color w:val="2F5496" w:themeColor="accent1" w:themeShade="BF"/>
+          <w:lang w:val="fr-FR"/>
+        </w:rPr>
+        <w:t>/demo.xml --port=8000 --mode=</w:t>
+      </w:r>
+      <w:proofErr w:type="spellStart"/>
+      <w:r>
+        <w:rPr>
+          <w:color w:val="2F5496" w:themeColor="accent1" w:themeShade="BF"/>
+          <w:lang w:val="fr-FR"/>
+        </w:rPr>
+        <w:t>debug</w:t>
+      </w:r>
+      <w:proofErr w:type="spellEnd"/>
       <w:r>
         <w:rPr>
           <w:b/>
@@ -797,7 +1088,15 @@
     </w:p>
     <w:p>
       <w:r>
-        <w:t>The port number can be of your choice. We would learn how to make the site live later on. During development you can choose a port which is not used by any system services and run it from localhost:port.</w:t>
+        <w:t xml:space="preserve">The port number can be of your choice. We would learn how to make the site live later on. During development you can choose a port which is not used by any system services and run it from </w:t>
+      </w:r>
+      <w:proofErr w:type="spellStart"/>
+      <w:r>
+        <w:t>localhost:port</w:t>
+      </w:r>
+      <w:proofErr w:type="spellEnd"/>
+      <w:r>
+        <w:t>.</w:t>
       </w:r>
     </w:p>
     <w:p>
@@ -973,6 +1272,7 @@
         </w:rPr>
         <w:t>&lt;</w:t>
       </w:r>
+      <w:proofErr w:type="spellStart"/>
       <w:r>
         <w:rPr>
           <w:rFonts w:ascii="Consolas" w:eastAsia="Times New Roman" w:hAnsi="Consolas" w:cs="Times New Roman"/>
@@ -985,6 +1285,7 @@
         </w:rPr>
         <w:t>db</w:t>
       </w:r>
+      <w:proofErr w:type="spellEnd"/>
       <w:r>
         <w:rPr>
           <w:rFonts w:ascii="Consolas" w:eastAsia="Times New Roman" w:hAnsi="Consolas" w:cs="Times New Roman"/>
@@ -1031,7 +1332,33 @@
           <w:lang w:eastAsia="en-GB"/>
           <w14:ligatures w14:val="none"/>
         </w:rPr>
-        <w:t>"wx_demo"</w:t>
+        <w:t>"</w:t>
+      </w:r>
+      <w:proofErr w:type="spellStart"/>
+      <w:r>
+        <w:rPr>
+          <w:rFonts w:ascii="Consolas" w:eastAsia="Times New Roman" w:hAnsi="Consolas" w:cs="Times New Roman"/>
+          <w:color w:val="CE9178"/>
+          <w:kern w:val="0"/>
+          <w:sz w:val="21"/>
+          <w:szCs w:val="21"/>
+          <w:lang w:eastAsia="en-GB"/>
+          <w14:ligatures w14:val="none"/>
+        </w:rPr>
+        <w:t>wx_demo</w:t>
+      </w:r>
+      <w:proofErr w:type="spellEnd"/>
+      <w:r>
+        <w:rPr>
+          <w:rFonts w:ascii="Consolas" w:eastAsia="Times New Roman" w:hAnsi="Consolas" w:cs="Times New Roman"/>
+          <w:color w:val="CE9178"/>
+          <w:kern w:val="0"/>
+          <w:sz w:val="21"/>
+          <w:szCs w:val="21"/>
+          <w:lang w:eastAsia="en-GB"/>
+          <w14:ligatures w14:val="none"/>
+        </w:rPr>
+        <w:t>"</w:t>
       </w:r>
       <w:r>
         <w:rPr>
@@ -1225,7 +1552,63 @@
     </w:p>
     <w:p>
       <w:r>
-        <w:t>This file contains all the system features called XTENS (short for extensions – and X as roman numeral for ten as well as X for Wohola X). As the name suggests xtens allow enhancing the features of Wohola X and WXML. Any feature that does not already exist in WXML can be added by creating a new xten. There is no limit of what type of functionality needs to be implemented using an xten. Anything that can be done with HTML/CSS and javascript can be implemented as an xten.</w:t>
+        <w:t xml:space="preserve">This file contains all the system features called XTENS (short for extensions – and X as roman numeral for ten as well as X for </w:t>
+      </w:r>
+      <w:proofErr w:type="spellStart"/>
+      <w:r>
+        <w:t>Wohola</w:t>
+      </w:r>
+      <w:proofErr w:type="spellEnd"/>
+      <w:r>
+        <w:t xml:space="preserve"> X). As the name suggests </w:t>
+      </w:r>
+      <w:proofErr w:type="spellStart"/>
+      <w:r>
+        <w:t>xtens</w:t>
+      </w:r>
+      <w:proofErr w:type="spellEnd"/>
+      <w:r>
+        <w:t xml:space="preserve"> allow enhancing the features of </w:t>
+      </w:r>
+      <w:proofErr w:type="spellStart"/>
+      <w:r>
+        <w:t>Wohola</w:t>
+      </w:r>
+      <w:proofErr w:type="spellEnd"/>
+      <w:r>
+        <w:t xml:space="preserve"> X and WXML. Any feature that does not already exist in WXML can be added by creating a new </w:t>
+      </w:r>
+      <w:proofErr w:type="spellStart"/>
+      <w:r>
+        <w:t>xten</w:t>
+      </w:r>
+      <w:proofErr w:type="spellEnd"/>
+      <w:r>
+        <w:t xml:space="preserve">. There is no limit of what type of functionality needs to be implemented using an </w:t>
+      </w:r>
+      <w:proofErr w:type="spellStart"/>
+      <w:r>
+        <w:t>xten</w:t>
+      </w:r>
+      <w:proofErr w:type="spellEnd"/>
+      <w:r>
+        <w:t xml:space="preserve">. Anything that can be done with HTML/CSS and </w:t>
+      </w:r>
+      <w:proofErr w:type="spellStart"/>
+      <w:r>
+        <w:t>javascript</w:t>
+      </w:r>
+      <w:proofErr w:type="spellEnd"/>
+      <w:r>
+        <w:t xml:space="preserve"> can be implemented as an </w:t>
+      </w:r>
+      <w:proofErr w:type="spellStart"/>
+      <w:r>
+        <w:t>xten</w:t>
+      </w:r>
+      <w:proofErr w:type="spellEnd"/>
+      <w:r>
+        <w:t>.</w:t>
       </w:r>
     </w:p>
     <w:p>
@@ -1248,7 +1631,15 @@
     </w:p>
     <w:p>
       <w:r>
-        <w:t>However, there is no _system/system.xml in your site folder. WX looks for a path in the site folder first if its not found there then it looks for the same file in the WX installation folder.</w:t>
+        <w:t xml:space="preserve">However, there is no _system/system.xml in your site folder. WX looks for a path in the site folder first if </w:t>
+      </w:r>
+      <w:proofErr w:type="spellStart"/>
+      <w:r>
+        <w:t>its</w:t>
+      </w:r>
+      <w:proofErr w:type="spellEnd"/>
+      <w:r>
+        <w:t xml:space="preserve"> not found there then it looks for the same file in the WX installation folder.</w:t>
       </w:r>
     </w:p>
     <w:p>
@@ -1307,7 +1698,39 @@
         </w:numPr>
       </w:pPr>
       <w:r>
-        <w:t>There are xtens which implement default features. If you need one of the xtens to do something different than default processing then you create the file for that xten in your site folder with same name and same relative path. Then for that xten your file with your custom code would be used.</w:t>
+        <w:t xml:space="preserve">There are </w:t>
+      </w:r>
+      <w:proofErr w:type="spellStart"/>
+      <w:r>
+        <w:t>xtens</w:t>
+      </w:r>
+      <w:proofErr w:type="spellEnd"/>
+      <w:r>
+        <w:t xml:space="preserve"> which implement default features. If you need one of the </w:t>
+      </w:r>
+      <w:proofErr w:type="spellStart"/>
+      <w:r>
+        <w:t>xtens</w:t>
+      </w:r>
+      <w:proofErr w:type="spellEnd"/>
+      <w:r>
+        <w:t xml:space="preserve"> to do something different than default processing then you create the file for that </w:t>
+      </w:r>
+      <w:proofErr w:type="spellStart"/>
+      <w:r>
+        <w:t>xten</w:t>
+      </w:r>
+      <w:proofErr w:type="spellEnd"/>
+      <w:r>
+        <w:t xml:space="preserve"> in your site folder with same name and same relative path. Then for that </w:t>
+      </w:r>
+      <w:proofErr w:type="spellStart"/>
+      <w:r>
+        <w:t>xten</w:t>
+      </w:r>
+      <w:proofErr w:type="spellEnd"/>
+      <w:r>
+        <w:t xml:space="preserve"> your file with your custom code would be used.</w:t>
       </w:r>
     </w:p>
     <w:p>
@@ -1409,6 +1832,7 @@
         </w:rPr>
         <w:t xml:space="preserve"> </w:t>
       </w:r>
+      <w:proofErr w:type="spellStart"/>
       <w:r>
         <w:rPr>
           <w:rFonts w:ascii="Consolas" w:eastAsia="Times New Roman" w:hAnsi="Consolas" w:cs="Times New Roman"/>
@@ -1421,6 +1845,7 @@
         </w:rPr>
         <w:t>url</w:t>
       </w:r>
+      <w:proofErr w:type="spellEnd"/>
       <w:r>
         <w:rPr>
           <w:rFonts w:ascii="Consolas" w:eastAsia="Times New Roman" w:hAnsi="Consolas" w:cs="Times New Roman"/>
@@ -1615,6 +2040,7 @@
         </w:rPr>
         <w:t xml:space="preserve"> </w:t>
       </w:r>
+      <w:proofErr w:type="spellStart"/>
       <w:r>
         <w:rPr>
           <w:rFonts w:ascii="Consolas" w:eastAsia="Times New Roman" w:hAnsi="Consolas" w:cs="Times New Roman"/>
@@ -1627,6 +2053,7 @@
         </w:rPr>
         <w:t>url</w:t>
       </w:r>
+      <w:proofErr w:type="spellEnd"/>
       <w:r>
         <w:rPr>
           <w:rFonts w:ascii="Consolas" w:eastAsia="Times New Roman" w:hAnsi="Consolas" w:cs="Times New Roman"/>
@@ -1649,7 +2076,33 @@
           <w:lang w:eastAsia="en-GB"/>
           <w14:ligatures w14:val="none"/>
         </w:rPr>
-        <w:t>"my-url"</w:t>
+        <w:t>"my-</w:t>
+      </w:r>
+      <w:proofErr w:type="spellStart"/>
+      <w:r>
+        <w:rPr>
+          <w:rFonts w:ascii="Consolas" w:eastAsia="Times New Roman" w:hAnsi="Consolas" w:cs="Times New Roman"/>
+          <w:color w:val="CE9178"/>
+          <w:kern w:val="0"/>
+          <w:sz w:val="21"/>
+          <w:szCs w:val="21"/>
+          <w:lang w:eastAsia="en-GB"/>
+          <w14:ligatures w14:val="none"/>
+        </w:rPr>
+        <w:t>url</w:t>
+      </w:r>
+      <w:proofErr w:type="spellEnd"/>
+      <w:r>
+        <w:rPr>
+          <w:rFonts w:ascii="Consolas" w:eastAsia="Times New Roman" w:hAnsi="Consolas" w:cs="Times New Roman"/>
+          <w:color w:val="CE9178"/>
+          <w:kern w:val="0"/>
+          <w:sz w:val="21"/>
+          <w:szCs w:val="21"/>
+          <w:lang w:eastAsia="en-GB"/>
+          <w14:ligatures w14:val="none"/>
+        </w:rPr>
+        <w:t>"</w:t>
       </w:r>
       <w:r>
         <w:rPr>
@@ -1913,7 +2366,23 @@
     </w:p>
     <w:p>
       <w:r>
-        <w:t>Now you can restart the WX process and then go to localhost:port/my-url to see your page.</w:t>
+        <w:t xml:space="preserve">Now you can restart the WX process and then go to </w:t>
+      </w:r>
+      <w:proofErr w:type="spellStart"/>
+      <w:r>
+        <w:t>localhost:port</w:t>
+      </w:r>
+      <w:proofErr w:type="spellEnd"/>
+      <w:r>
+        <w:t>/my-</w:t>
+      </w:r>
+      <w:proofErr w:type="spellStart"/>
+      <w:r>
+        <w:t>url</w:t>
+      </w:r>
+      <w:proofErr w:type="spellEnd"/>
+      <w:r>
+        <w:t xml:space="preserve"> to see your page.</w:t>
       </w:r>
     </w:p>
     <w:p>
@@ -2047,6 +2516,7 @@
         </w:rPr>
         <w:t xml:space="preserve"> </w:t>
       </w:r>
+      <w:proofErr w:type="spellStart"/>
       <w:r>
         <w:rPr>
           <w:rFonts w:ascii="Consolas" w:eastAsia="Times New Roman" w:hAnsi="Consolas" w:cs="Times New Roman"/>
@@ -2059,6 +2529,7 @@
         </w:rPr>
         <w:t>url</w:t>
       </w:r>
+      <w:proofErr w:type="spellEnd"/>
       <w:r>
         <w:rPr>
           <w:rFonts w:ascii="Consolas" w:eastAsia="Times New Roman" w:hAnsi="Consolas" w:cs="Times New Roman"/>
@@ -2498,7 +2969,15 @@
     <w:p/>
     <w:p>
       <w:r>
-        <w:t>Here you see max-width variable being used. It would set the maximum page width to the value defined using #define. The page would be centred. If browser width is more than this width then the rest of the space would show background for the body. If its less than the max-width then page would span the whole width of the browser.</w:t>
+        <w:t xml:space="preserve">Here you see max-width variable being used. It would set the maximum page width to the value defined using #define. The page would be centred. If browser width is more than this width then the rest of the space would show background for the body. If </w:t>
+      </w:r>
+      <w:proofErr w:type="spellStart"/>
+      <w:r>
+        <w:t>its</w:t>
+      </w:r>
+      <w:proofErr w:type="spellEnd"/>
+      <w:r>
+        <w:t xml:space="preserve"> less than the max-width then page would span the whole width of the browser.</w:t>
       </w:r>
     </w:p>
     <w:p>
@@ -2520,12 +2999,44 @@
       </w:pPr>
       <w:r>
         <w:lastRenderedPageBreak/>
-        <w:t>WXML and Xten Introduction</w:t>
-      </w:r>
-    </w:p>
-    <w:p>
-      <w:r>
-        <w:t>In this code example you see page and container tags. These are not standard HTML tags. These are xtens. There is a library of xtens that exists which can make things easier or automate certain tasks and you can develop custom xtens too.</w:t>
+        <w:t xml:space="preserve">WXML and </w:t>
+      </w:r>
+      <w:proofErr w:type="spellStart"/>
+      <w:r>
+        <w:t>Xten</w:t>
+      </w:r>
+      <w:proofErr w:type="spellEnd"/>
+      <w:r>
+        <w:t xml:space="preserve"> Introduction</w:t>
+      </w:r>
+    </w:p>
+    <w:p>
+      <w:r>
+        <w:t xml:space="preserve">In this code example you see page and container tags. These are not standard HTML tags. These are </w:t>
+      </w:r>
+      <w:proofErr w:type="spellStart"/>
+      <w:r>
+        <w:t>xtens</w:t>
+      </w:r>
+      <w:proofErr w:type="spellEnd"/>
+      <w:r>
+        <w:t xml:space="preserve">. There is a library of </w:t>
+      </w:r>
+      <w:proofErr w:type="spellStart"/>
+      <w:r>
+        <w:t>xtens</w:t>
+      </w:r>
+      <w:proofErr w:type="spellEnd"/>
+      <w:r>
+        <w:t xml:space="preserve"> that exists which can make things easier or automate certain tasks and you can develop custom </w:t>
+      </w:r>
+      <w:proofErr w:type="spellStart"/>
+      <w:r>
+        <w:t>xtens</w:t>
+      </w:r>
+      <w:proofErr w:type="spellEnd"/>
+      <w:r>
+        <w:t xml:space="preserve"> too.</w:t>
       </w:r>
     </w:p>
     <w:p>
@@ -2535,12 +3046,36 @@
     </w:p>
     <w:p>
       <w:r>
-        <w:t>These new tags which can be defined in WX are called xtens and the new enhanced version of HTML that the result becomes after adding all these new tags is like a brand new programming language called WXML.</w:t>
-      </w:r>
-    </w:p>
-    <w:p>
-      <w:r>
-        <w:t>WXML is not limited to existing xtens (tags). WX has an architecture where new tags can be defined at will to take care of any features as needed or override existing xtens (tags).</w:t>
+        <w:t xml:space="preserve">These new tags which can be defined in WX are called </w:t>
+      </w:r>
+      <w:proofErr w:type="spellStart"/>
+      <w:r>
+        <w:t>xtens</w:t>
+      </w:r>
+      <w:proofErr w:type="spellEnd"/>
+      <w:r>
+        <w:t xml:space="preserve"> and the new enhanced version of HTML that the result becomes after adding all these new tags is like a brand new programming language called WXML.</w:t>
+      </w:r>
+    </w:p>
+    <w:p>
+      <w:r>
+        <w:t xml:space="preserve">WXML is not limited to existing </w:t>
+      </w:r>
+      <w:proofErr w:type="spellStart"/>
+      <w:r>
+        <w:t>xtens</w:t>
+      </w:r>
+      <w:proofErr w:type="spellEnd"/>
+      <w:r>
+        <w:t xml:space="preserve"> (tags). WX has an architecture where new tags can be defined at will to take care of any features as needed or override existing </w:t>
+      </w:r>
+      <w:proofErr w:type="spellStart"/>
+      <w:r>
+        <w:t>xtens</w:t>
+      </w:r>
+      <w:proofErr w:type="spellEnd"/>
+      <w:r>
+        <w:t xml:space="preserve"> (tags).</w:t>
       </w:r>
     </w:p>
     <w:p>
@@ -2583,17 +3118,46 @@
       <w:r>
         <w:t xml:space="preserve">Technically you could have plain simple HTML/CSS and </w:t>
       </w:r>
+      <w:proofErr w:type="spellStart"/>
       <w:r>
         <w:t>J</w:t>
       </w:r>
       <w:r>
-        <w:t xml:space="preserve">avascript based application and it would work perfectly fine with WX being used as a server. But in that case you could use any other webserver like apache, IIS or nginx and you do not need WX. </w:t>
+        <w:t>avascript</w:t>
+      </w:r>
+      <w:proofErr w:type="spellEnd"/>
+      <w:r>
+        <w:t xml:space="preserve"> based application and it would work perfectly fine with WX being used as a server. But in that case you could use any other webserver like </w:t>
+      </w:r>
+      <w:proofErr w:type="spellStart"/>
+      <w:r>
+        <w:t>apache</w:t>
+      </w:r>
+      <w:proofErr w:type="spellEnd"/>
+      <w:r>
+        <w:t xml:space="preserve">, IIS or nginx and you do not need WX. </w:t>
       </w:r>
       <w:r>
         <w:t xml:space="preserve"> </w:t>
       </w:r>
       <w:r>
-        <w:t xml:space="preserve">So while the capability to run a normal HTML/CSS, Javascript site exists in WX it is not what its meant for. </w:t>
+        <w:t xml:space="preserve">So while the capability to run a normal HTML/CSS, </w:t>
+      </w:r>
+      <w:proofErr w:type="spellStart"/>
+      <w:r>
+        <w:t>Javascript</w:t>
+      </w:r>
+      <w:proofErr w:type="spellEnd"/>
+      <w:r>
+        <w:t xml:space="preserve"> site exists in WX it is not what </w:t>
+      </w:r>
+      <w:proofErr w:type="spellStart"/>
+      <w:r>
+        <w:t>its</w:t>
+      </w:r>
+      <w:proofErr w:type="spellEnd"/>
+      <w:r>
+        <w:t xml:space="preserve"> meant for. </w:t>
       </w:r>
     </w:p>
     <w:p>
@@ -2605,7 +3169,55 @@
         </w:numPr>
       </w:pPr>
       <w:r>
-        <w:t>On the other hand since WXML is an enhanced version of HTML, CSS and Javascript (fron end and node.js backend javascript) combined into one language so all the features of HTML, CSS and Javascript are available and can be used within WXML. The xtens use HTML, CSS and Javascript to implement the required features anyway.</w:t>
+        <w:t xml:space="preserve">On the other hand since WXML is an enhanced version of HTML, CSS and </w:t>
+      </w:r>
+      <w:proofErr w:type="spellStart"/>
+      <w:r>
+        <w:t>Javascript</w:t>
+      </w:r>
+      <w:proofErr w:type="spellEnd"/>
+      <w:r>
+        <w:t xml:space="preserve"> (</w:t>
+      </w:r>
+      <w:proofErr w:type="spellStart"/>
+      <w:r>
+        <w:t>fron</w:t>
+      </w:r>
+      <w:proofErr w:type="spellEnd"/>
+      <w:r>
+        <w:t xml:space="preserve"> end and node.js backend </w:t>
+      </w:r>
+      <w:proofErr w:type="spellStart"/>
+      <w:r>
+        <w:t>javascript</w:t>
+      </w:r>
+      <w:proofErr w:type="spellEnd"/>
+      <w:r>
+        <w:t xml:space="preserve">) combined into one language so all the features of HTML, CSS and </w:t>
+      </w:r>
+      <w:proofErr w:type="spellStart"/>
+      <w:r>
+        <w:t>Javascript</w:t>
+      </w:r>
+      <w:proofErr w:type="spellEnd"/>
+      <w:r>
+        <w:t xml:space="preserve"> are available and can be used within WXML. The </w:t>
+      </w:r>
+      <w:proofErr w:type="spellStart"/>
+      <w:r>
+        <w:t>xtens</w:t>
+      </w:r>
+      <w:proofErr w:type="spellEnd"/>
+      <w:r>
+        <w:t xml:space="preserve"> use HTML, CSS and </w:t>
+      </w:r>
+      <w:proofErr w:type="spellStart"/>
+      <w:r>
+        <w:t>Javascript</w:t>
+      </w:r>
+      <w:proofErr w:type="spellEnd"/>
+      <w:r>
+        <w:t xml:space="preserve"> to implement the required features anyway.</w:t>
       </w:r>
     </w:p>
     <w:p>
@@ -2739,6 +3351,7 @@
         </w:rPr>
         <w:t xml:space="preserve"> </w:t>
       </w:r>
+      <w:proofErr w:type="spellStart"/>
       <w:r>
         <w:rPr>
           <w:rFonts w:ascii="Consolas" w:eastAsia="Times New Roman" w:hAnsi="Consolas" w:cs="Times New Roman"/>
@@ -2749,7 +3362,20 @@
           <w:lang w:eastAsia="en-GB"/>
           <w14:ligatures w14:val="none"/>
         </w:rPr>
-        <w:t>css-margin</w:t>
+        <w:t>css</w:t>
+      </w:r>
+      <w:proofErr w:type="spellEnd"/>
+      <w:r>
+        <w:rPr>
+          <w:rFonts w:ascii="Consolas" w:eastAsia="Times New Roman" w:hAnsi="Consolas" w:cs="Times New Roman"/>
+          <w:color w:val="9CDCFE"/>
+          <w:kern w:val="0"/>
+          <w:sz w:val="21"/>
+          <w:szCs w:val="21"/>
+          <w:lang w:eastAsia="en-GB"/>
+          <w14:ligatures w14:val="none"/>
+        </w:rPr>
+        <w:t>-margin</w:t>
       </w:r>
       <w:r>
         <w:rPr>
@@ -2851,6 +3477,7 @@
         </w:rPr>
         <w:t xml:space="preserve"> </w:t>
       </w:r>
+      <w:proofErr w:type="spellStart"/>
       <w:r>
         <w:rPr>
           <w:rFonts w:ascii="Consolas" w:eastAsia="Times New Roman" w:hAnsi="Consolas" w:cs="Times New Roman"/>
@@ -2861,7 +3488,20 @@
           <w:lang w:eastAsia="en-GB"/>
           <w14:ligatures w14:val="none"/>
         </w:rPr>
-        <w:t>navitem-hover-style</w:t>
+        <w:t>navitem</w:t>
+      </w:r>
+      <w:proofErr w:type="spellEnd"/>
+      <w:r>
+        <w:rPr>
+          <w:rFonts w:ascii="Consolas" w:eastAsia="Times New Roman" w:hAnsi="Consolas" w:cs="Times New Roman"/>
+          <w:color w:val="9CDCFE"/>
+          <w:kern w:val="0"/>
+          <w:sz w:val="21"/>
+          <w:szCs w:val="21"/>
+          <w:lang w:eastAsia="en-GB"/>
+          <w14:ligatures w14:val="none"/>
+        </w:rPr>
+        <w:t>-hover-style</w:t>
       </w:r>
       <w:r>
         <w:rPr>
@@ -2885,7 +3525,33 @@
           <w:lang w:eastAsia="en-GB"/>
           <w14:ligatures w14:val="none"/>
         </w:rPr>
-        <w:t>"color: blue"</w:t>
+        <w:t>"</w:t>
+      </w:r>
+      <w:proofErr w:type="spellStart"/>
+      <w:r>
+        <w:rPr>
+          <w:rFonts w:ascii="Consolas" w:eastAsia="Times New Roman" w:hAnsi="Consolas" w:cs="Times New Roman"/>
+          <w:color w:val="CE9178"/>
+          <w:kern w:val="0"/>
+          <w:sz w:val="21"/>
+          <w:szCs w:val="21"/>
+          <w:lang w:eastAsia="en-GB"/>
+          <w14:ligatures w14:val="none"/>
+        </w:rPr>
+        <w:t>color</w:t>
+      </w:r>
+      <w:proofErr w:type="spellEnd"/>
+      <w:r>
+        <w:rPr>
+          <w:rFonts w:ascii="Consolas" w:eastAsia="Times New Roman" w:hAnsi="Consolas" w:cs="Times New Roman"/>
+          <w:color w:val="CE9178"/>
+          <w:kern w:val="0"/>
+          <w:sz w:val="21"/>
+          <w:szCs w:val="21"/>
+          <w:lang w:eastAsia="en-GB"/>
+          <w14:ligatures w14:val="none"/>
+        </w:rPr>
+        <w:t>: blue"</w:t>
       </w:r>
       <w:r>
         <w:rPr>
@@ -2938,6 +3604,7 @@
         </w:rPr>
         <w:t>&lt;</w:t>
       </w:r>
+      <w:proofErr w:type="spellStart"/>
       <w:r>
         <w:rPr>
           <w:rFonts w:ascii="Consolas" w:eastAsia="Times New Roman" w:hAnsi="Consolas" w:cs="Times New Roman"/>
@@ -2950,6 +3617,7 @@
         </w:rPr>
         <w:t>navitem</w:t>
       </w:r>
+      <w:proofErr w:type="spellEnd"/>
       <w:r>
         <w:rPr>
           <w:rFonts w:ascii="Consolas" w:eastAsia="Times New Roman" w:hAnsi="Consolas" w:cs="Times New Roman"/>
@@ -2962,6 +3630,7 @@
         </w:rPr>
         <w:t xml:space="preserve"> </w:t>
       </w:r>
+      <w:proofErr w:type="spellStart"/>
       <w:r>
         <w:rPr>
           <w:rFonts w:ascii="Consolas" w:eastAsia="Times New Roman" w:hAnsi="Consolas" w:cs="Times New Roman"/>
@@ -2974,6 +3643,7 @@
         </w:rPr>
         <w:t>href</w:t>
       </w:r>
+      <w:proofErr w:type="spellEnd"/>
       <w:r>
         <w:rPr>
           <w:rFonts w:ascii="Consolas" w:eastAsia="Times New Roman" w:hAnsi="Consolas" w:cs="Times New Roman"/>
@@ -3058,6 +3728,7 @@
         </w:rPr>
         <w:t>&lt;/</w:t>
       </w:r>
+      <w:proofErr w:type="spellStart"/>
       <w:r>
         <w:rPr>
           <w:rFonts w:ascii="Consolas" w:eastAsia="Times New Roman" w:hAnsi="Consolas" w:cs="Times New Roman"/>
@@ -3070,6 +3741,7 @@
         </w:rPr>
         <w:t>navitem</w:t>
       </w:r>
+      <w:proofErr w:type="spellEnd"/>
       <w:r>
         <w:rPr>
           <w:rFonts w:ascii="Consolas" w:eastAsia="Times New Roman" w:hAnsi="Consolas" w:cs="Times New Roman"/>
@@ -3121,6 +3793,7 @@
         </w:rPr>
         <w:t>&lt;</w:t>
       </w:r>
+      <w:proofErr w:type="spellStart"/>
       <w:r>
         <w:rPr>
           <w:rFonts w:ascii="Consolas" w:eastAsia="Times New Roman" w:hAnsi="Consolas" w:cs="Times New Roman"/>
@@ -3133,6 +3806,7 @@
         </w:rPr>
         <w:t>navitem</w:t>
       </w:r>
+      <w:proofErr w:type="spellEnd"/>
       <w:r>
         <w:rPr>
           <w:rFonts w:ascii="Consolas" w:eastAsia="Times New Roman" w:hAnsi="Consolas" w:cs="Times New Roman"/>
@@ -3145,6 +3819,7 @@
         </w:rPr>
         <w:t xml:space="preserve"> </w:t>
       </w:r>
+      <w:proofErr w:type="spellStart"/>
       <w:r>
         <w:rPr>
           <w:rFonts w:ascii="Consolas" w:eastAsia="Times New Roman" w:hAnsi="Consolas" w:cs="Times New Roman"/>
@@ -3157,6 +3832,7 @@
         </w:rPr>
         <w:t>href</w:t>
       </w:r>
+      <w:proofErr w:type="spellEnd"/>
       <w:r>
         <w:rPr>
           <w:rFonts w:ascii="Consolas" w:eastAsia="Times New Roman" w:hAnsi="Consolas" w:cs="Times New Roman"/>
@@ -3217,6 +3893,7 @@
         </w:rPr>
         <w:t>&lt;/</w:t>
       </w:r>
+      <w:proofErr w:type="spellStart"/>
       <w:r>
         <w:rPr>
           <w:rFonts w:ascii="Consolas" w:eastAsia="Times New Roman" w:hAnsi="Consolas" w:cs="Times New Roman"/>
@@ -3229,6 +3906,7 @@
         </w:rPr>
         <w:t>navitem</w:t>
       </w:r>
+      <w:proofErr w:type="spellEnd"/>
       <w:r>
         <w:rPr>
           <w:rFonts w:ascii="Consolas" w:eastAsia="Times New Roman" w:hAnsi="Consolas" w:cs="Times New Roman"/>
@@ -3292,6 +3970,7 @@
         </w:rPr>
         <w:t>&lt;</w:t>
       </w:r>
+      <w:proofErr w:type="spellStart"/>
       <w:r>
         <w:rPr>
           <w:rFonts w:ascii="Consolas" w:eastAsia="Times New Roman" w:hAnsi="Consolas" w:cs="Times New Roman"/>
@@ -3304,6 +3983,7 @@
         </w:rPr>
         <w:t>navitem</w:t>
       </w:r>
+      <w:proofErr w:type="spellEnd"/>
       <w:r>
         <w:rPr>
           <w:rFonts w:ascii="Consolas" w:eastAsia="Times New Roman" w:hAnsi="Consolas" w:cs="Times New Roman"/>
@@ -3316,6 +3996,7 @@
         </w:rPr>
         <w:t xml:space="preserve"> </w:t>
       </w:r>
+      <w:proofErr w:type="spellStart"/>
       <w:r>
         <w:rPr>
           <w:rFonts w:ascii="Consolas" w:eastAsia="Times New Roman" w:hAnsi="Consolas" w:cs="Times New Roman"/>
@@ -3328,6 +4009,7 @@
         </w:rPr>
         <w:t>href</w:t>
       </w:r>
+      <w:proofErr w:type="spellEnd"/>
       <w:r>
         <w:rPr>
           <w:rFonts w:ascii="Consolas" w:eastAsia="Times New Roman" w:hAnsi="Consolas" w:cs="Times New Roman"/>
@@ -3388,6 +4070,7 @@
         </w:rPr>
         <w:t>&lt;/</w:t>
       </w:r>
+      <w:proofErr w:type="spellStart"/>
       <w:r>
         <w:rPr>
           <w:rFonts w:ascii="Consolas" w:eastAsia="Times New Roman" w:hAnsi="Consolas" w:cs="Times New Roman"/>
@@ -3400,6 +4083,7 @@
         </w:rPr>
         <w:t>navitem</w:t>
       </w:r>
+      <w:proofErr w:type="spellEnd"/>
       <w:r>
         <w:rPr>
           <w:rFonts w:ascii="Consolas" w:eastAsia="Times New Roman" w:hAnsi="Consolas" w:cs="Times New Roman"/>
@@ -3463,6 +4147,7 @@
         </w:rPr>
         <w:t>&lt;</w:t>
       </w:r>
+      <w:proofErr w:type="spellStart"/>
       <w:r>
         <w:rPr>
           <w:rFonts w:ascii="Consolas" w:eastAsia="Times New Roman" w:hAnsi="Consolas" w:cs="Times New Roman"/>
@@ -3475,6 +4160,7 @@
         </w:rPr>
         <w:t>navitem</w:t>
       </w:r>
+      <w:proofErr w:type="spellEnd"/>
       <w:r>
         <w:rPr>
           <w:rFonts w:ascii="Consolas" w:eastAsia="Times New Roman" w:hAnsi="Consolas" w:cs="Times New Roman"/>
@@ -3634,6 +4320,7 @@
         </w:rPr>
         <w:t xml:space="preserve"> </w:t>
       </w:r>
+      <w:proofErr w:type="spellStart"/>
       <w:r>
         <w:rPr>
           <w:rFonts w:ascii="Consolas" w:eastAsia="Times New Roman" w:hAnsi="Consolas" w:cs="Times New Roman"/>
@@ -3646,6 +4333,7 @@
         </w:rPr>
         <w:t>href</w:t>
       </w:r>
+      <w:proofErr w:type="spellEnd"/>
       <w:r>
         <w:rPr>
           <w:rFonts w:ascii="Consolas" w:eastAsia="Times New Roman" w:hAnsi="Consolas" w:cs="Times New Roman"/>
@@ -3863,7 +4551,33 @@
           <w:lang w:eastAsia="en-GB"/>
           <w14:ligatures w14:val="none"/>
         </w:rPr>
-        <w:t>"logged_in"</w:t>
+        <w:t>"</w:t>
+      </w:r>
+      <w:proofErr w:type="spellStart"/>
+      <w:r>
+        <w:rPr>
+          <w:rFonts w:ascii="Consolas" w:eastAsia="Times New Roman" w:hAnsi="Consolas" w:cs="Times New Roman"/>
+          <w:color w:val="CE9178"/>
+          <w:kern w:val="0"/>
+          <w:sz w:val="21"/>
+          <w:szCs w:val="21"/>
+          <w:lang w:eastAsia="en-GB"/>
+          <w14:ligatures w14:val="none"/>
+        </w:rPr>
+        <w:t>logged_in</w:t>
+      </w:r>
+      <w:proofErr w:type="spellEnd"/>
+      <w:r>
+        <w:rPr>
+          <w:rFonts w:ascii="Consolas" w:eastAsia="Times New Roman" w:hAnsi="Consolas" w:cs="Times New Roman"/>
+          <w:color w:val="CE9178"/>
+          <w:kern w:val="0"/>
+          <w:sz w:val="21"/>
+          <w:szCs w:val="21"/>
+          <w:lang w:eastAsia="en-GB"/>
+          <w14:ligatures w14:val="none"/>
+        </w:rPr>
+        <w:t>"</w:t>
       </w:r>
       <w:r>
         <w:rPr>
@@ -4012,6 +4726,7 @@
         </w:rPr>
         <w:t>&lt;/</w:t>
       </w:r>
+      <w:proofErr w:type="spellStart"/>
       <w:r>
         <w:rPr>
           <w:rFonts w:ascii="Consolas" w:eastAsia="Times New Roman" w:hAnsi="Consolas" w:cs="Times New Roman"/>
@@ -4024,6 +4739,7 @@
         </w:rPr>
         <w:t>navitem</w:t>
       </w:r>
+      <w:proofErr w:type="spellEnd"/>
       <w:r>
         <w:rPr>
           <w:rFonts w:ascii="Consolas" w:eastAsia="Times New Roman" w:hAnsi="Consolas" w:cs="Times New Roman"/>
@@ -4180,6 +4896,7 @@
         </w:rPr>
         <w:t xml:space="preserve"> </w:t>
       </w:r>
+      <w:proofErr w:type="spellStart"/>
       <w:r>
         <w:rPr>
           <w:rFonts w:ascii="Consolas" w:eastAsia="Times New Roman" w:hAnsi="Consolas" w:cs="Times New Roman"/>
@@ -4192,6 +4909,7 @@
         </w:rPr>
         <w:t>url</w:t>
       </w:r>
+      <w:proofErr w:type="spellEnd"/>
       <w:r>
         <w:rPr>
           <w:rFonts w:ascii="Consolas" w:eastAsia="Times New Roman" w:hAnsi="Consolas" w:cs="Times New Roman"/>
@@ -4232,7 +4950,39 @@
     <w:p/>
     <w:p>
       <w:r>
-        <w:t>While accessing it we have given the href=”/” in the navbar. It is the same concept that is used by all other webservers where they name the home page as index.html, index.asp or index.php. The reason is that you cant have a filename with a blank name or name = ‘/’. So blank or / URL has to have a different file name. Other web servers use index while in WXML we use _home for the same.</w:t>
+        <w:t xml:space="preserve">While accessing it we have given the </w:t>
+      </w:r>
+      <w:proofErr w:type="spellStart"/>
+      <w:r>
+        <w:t>href</w:t>
+      </w:r>
+      <w:proofErr w:type="spellEnd"/>
+      <w:r>
+        <w:t xml:space="preserve">=”/” in the navbar. It is the same concept that is used by all other webservers where they name the home page </w:t>
+      </w:r>
+      <w:proofErr w:type="spellStart"/>
+      <w:r>
+        <w:t>as</w:t>
+      </w:r>
+      <w:proofErr w:type="spellEnd"/>
+      <w:r>
+        <w:t xml:space="preserve"> index.html, index.asp or </w:t>
+      </w:r>
+      <w:proofErr w:type="spellStart"/>
+      <w:r>
+        <w:t>index.php</w:t>
+      </w:r>
+      <w:proofErr w:type="spellEnd"/>
+      <w:r>
+        <w:t xml:space="preserve">. The reason is that you </w:t>
+      </w:r>
+      <w:proofErr w:type="spellStart"/>
+      <w:r>
+        <w:t>cant</w:t>
+      </w:r>
+      <w:proofErr w:type="spellEnd"/>
+      <w:r>
+        <w:t xml:space="preserve"> have a filename with a blank name or name = ‘/’. So blank or / URL has to have a different file name. Other web servers use index while in WXML we use _home for the same.</w:t>
       </w:r>
     </w:p>
     <w:p>
@@ -4240,24 +4990,122 @@
         <w:t>Now you have learnt how to create a new website and how to add a page to this website. Let us look at adding code to this newly created page.</w:t>
       </w:r>
     </w:p>
+    <w:p>
+      <w:pPr>
+        <w:pStyle w:val="Heading2"/>
+        <w:rPr>
+          <w:color w:val="FF0000"/>
+          <w:u w:val="single"/>
+        </w:rPr>
+      </w:pPr>
+      <w:r>
+        <w:rPr>
+          <w:color w:val="FF0000"/>
+          <w:u w:val="single"/>
+        </w:rPr>
+        <w:t>Important Points to note</w:t>
+      </w:r>
+    </w:p>
+    <w:p>
+      <w:pPr>
+        <w:pStyle w:val="ListParagraph"/>
+        <w:numPr>
+          <w:ilvl w:val="0"/>
+          <w:numId w:val="12"/>
+        </w:numPr>
+      </w:pPr>
+      <w:r>
+        <w:t>All tags in WXML must</w:t>
+      </w:r>
+      <w:r>
+        <w:t xml:space="preserve"> be closed. In normal html there are many tags which are not normally closed e.g. </w:t>
+      </w:r>
+      <w:proofErr w:type="spellStart"/>
+      <w:r>
+        <w:t>img</w:t>
+      </w:r>
+      <w:proofErr w:type="spellEnd"/>
+      <w:r>
+        <w:t xml:space="preserve">, input, </w:t>
+      </w:r>
+      <w:proofErr w:type="spellStart"/>
+      <w:r>
+        <w:t>br</w:t>
+      </w:r>
+      <w:proofErr w:type="spellEnd"/>
+      <w:r>
+        <w:t xml:space="preserve"> etc. In WXML all tags must be closed e.g. &lt;</w:t>
+      </w:r>
+      <w:proofErr w:type="spellStart"/>
+      <w:r>
+        <w:t>img</w:t>
+      </w:r>
+      <w:proofErr w:type="spellEnd"/>
+      <w:r>
+        <w:t xml:space="preserve"> </w:t>
+      </w:r>
+      <w:proofErr w:type="spellStart"/>
+      <w:r>
+        <w:t>src</w:t>
+      </w:r>
+      <w:proofErr w:type="spellEnd"/>
+      <w:r>
+        <w:t>=”sad.png” /&gt; or &lt;</w:t>
+      </w:r>
+      <w:proofErr w:type="spellStart"/>
+      <w:r>
+        <w:t>br</w:t>
+      </w:r>
+      <w:proofErr w:type="spellEnd"/>
+      <w:r>
+        <w:t>/&gt;. The server would shut down and give an error message if that is not done.</w:t>
+      </w:r>
+    </w:p>
+    <w:p>
+      <w:pPr>
+        <w:pStyle w:val="ListParagraph"/>
+        <w:numPr>
+          <w:ilvl w:val="0"/>
+          <w:numId w:val="12"/>
+        </w:numPr>
+      </w:pPr>
+      <w:r>
+        <w:t>Each node in WXML can have either text or other nodes as children but not both. So if text and children are both needed then wrap the text in another tag like span.</w:t>
+      </w:r>
+    </w:p>
+    <w:p>
+      <w:pPr>
+        <w:pStyle w:val="Heading1"/>
+      </w:pPr>
+      <w:r>
+        <w:t>Chapter 3: Creating page layout</w:t>
+      </w:r>
+    </w:p>
     <w:p/>
     <w:p>
-      <w:pPr>
-        <w:pStyle w:val="Heading1"/>
-      </w:pPr>
-      <w:r>
-        <w:t>Chapter 3: Creating page layout</w:t>
-      </w:r>
-    </w:p>
-    <w:p/>
-    <w:p>
-      <w:r>
-        <w:t xml:space="preserve">A page layout can be logically constructed by a series of nested rows and columns. For this purpose WXML has row and column xtens. </w:t>
-      </w:r>
-    </w:p>
-    <w:p>
-      <w:r>
-        <w:t>Let us create a complex page layout. For purpose of visualization and clarity we would give each element some height and a different background color.</w:t>
+      <w:r>
+        <w:t xml:space="preserve">A page layout can be logically constructed by a series of nested rows and columns. For this purpose WXML has row and column </w:t>
+      </w:r>
+      <w:proofErr w:type="spellStart"/>
+      <w:r>
+        <w:t>xtens</w:t>
+      </w:r>
+      <w:proofErr w:type="spellEnd"/>
+      <w:r>
+        <w:t xml:space="preserve">. </w:t>
+      </w:r>
+    </w:p>
+    <w:p>
+      <w:r>
+        <w:t xml:space="preserve">Let us create a complex page layout. For purpose of visualization and clarity we would give each element some height and a different background </w:t>
+      </w:r>
+      <w:proofErr w:type="spellStart"/>
+      <w:r>
+        <w:t>color</w:t>
+      </w:r>
+      <w:proofErr w:type="spellEnd"/>
+      <w:r>
+        <w:t>.</w:t>
       </w:r>
     </w:p>
     <w:p>
@@ -4425,6 +5273,7 @@
         </w:rPr>
         <w:t xml:space="preserve"> </w:t>
       </w:r>
+      <w:proofErr w:type="spellStart"/>
       <w:r>
         <w:rPr>
           <w:rFonts w:ascii="Consolas" w:eastAsia="Times New Roman" w:hAnsi="Consolas" w:cs="Times New Roman"/>
@@ -4437,6 +5286,7 @@
         </w:rPr>
         <w:t>url</w:t>
       </w:r>
+      <w:proofErr w:type="spellEnd"/>
       <w:r>
         <w:rPr>
           <w:rFonts w:ascii="Consolas" w:eastAsia="Times New Roman" w:hAnsi="Consolas" w:cs="Times New Roman"/>
@@ -4980,6 +5830,7 @@
         </w:rPr>
         <w:t xml:space="preserve"> </w:t>
       </w:r>
+      <w:proofErr w:type="spellStart"/>
       <w:r>
         <w:rPr>
           <w:rFonts w:ascii="Consolas" w:eastAsia="Times New Roman" w:hAnsi="Consolas" w:cs="Times New Roman"/>
@@ -4990,8 +5841,35 @@
           <w:lang w:eastAsia="en-GB"/>
           <w14:ligatures w14:val="none"/>
         </w:rPr>
-        <w:t>css-background-color</w:t>
-      </w:r>
+        <w:t>css</w:t>
+      </w:r>
+      <w:proofErr w:type="spellEnd"/>
+      <w:r>
+        <w:rPr>
+          <w:rFonts w:ascii="Consolas" w:eastAsia="Times New Roman" w:hAnsi="Consolas" w:cs="Times New Roman"/>
+          <w:color w:val="9CDCFE"/>
+          <w:kern w:val="0"/>
+          <w:sz w:val="21"/>
+          <w:szCs w:val="21"/>
+          <w:lang w:eastAsia="en-GB"/>
+          <w14:ligatures w14:val="none"/>
+        </w:rPr>
+        <w:t>-background-</w:t>
+      </w:r>
+      <w:proofErr w:type="spellStart"/>
+      <w:r>
+        <w:rPr>
+          <w:rFonts w:ascii="Consolas" w:eastAsia="Times New Roman" w:hAnsi="Consolas" w:cs="Times New Roman"/>
+          <w:color w:val="9CDCFE"/>
+          <w:kern w:val="0"/>
+          <w:sz w:val="21"/>
+          <w:szCs w:val="21"/>
+          <w:lang w:eastAsia="en-GB"/>
+          <w14:ligatures w14:val="none"/>
+        </w:rPr>
+        <w:t>color</w:t>
+      </w:r>
+      <w:proofErr w:type="spellEnd"/>
       <w:r>
         <w:rPr>
           <w:rFonts w:ascii="Consolas" w:eastAsia="Times New Roman" w:hAnsi="Consolas" w:cs="Times New Roman"/>
@@ -5028,6 +5906,7 @@
         </w:rPr>
         <w:t xml:space="preserve"> </w:t>
       </w:r>
+      <w:proofErr w:type="spellStart"/>
       <w:r>
         <w:rPr>
           <w:rFonts w:ascii="Consolas" w:eastAsia="Times New Roman" w:hAnsi="Consolas" w:cs="Times New Roman"/>
@@ -5038,7 +5917,20 @@
           <w:lang w:eastAsia="en-GB"/>
           <w14:ligatures w14:val="none"/>
         </w:rPr>
-        <w:t>css-height</w:t>
+        <w:t>css</w:t>
+      </w:r>
+      <w:proofErr w:type="spellEnd"/>
+      <w:r>
+        <w:rPr>
+          <w:rFonts w:ascii="Consolas" w:eastAsia="Times New Roman" w:hAnsi="Consolas" w:cs="Times New Roman"/>
+          <w:color w:val="9CDCFE"/>
+          <w:kern w:val="0"/>
+          <w:sz w:val="21"/>
+          <w:szCs w:val="21"/>
+          <w:lang w:eastAsia="en-GB"/>
+          <w14:ligatures w14:val="none"/>
+        </w:rPr>
+        <w:t>-height</w:t>
       </w:r>
       <w:r>
         <w:rPr>
@@ -5151,6 +6043,7 @@
         </w:rPr>
         <w:t>&lt;</w:t>
       </w:r>
+      <w:proofErr w:type="spellStart"/>
       <w:r>
         <w:rPr>
           <w:rFonts w:ascii="Consolas" w:eastAsia="Times New Roman" w:hAnsi="Consolas" w:cs="Times New Roman"/>
@@ -5163,6 +6056,7 @@
         </w:rPr>
         <w:t>center</w:t>
       </w:r>
+      <w:proofErr w:type="spellEnd"/>
       <w:r>
         <w:rPr>
           <w:rFonts w:ascii="Consolas" w:eastAsia="Times New Roman" w:hAnsi="Consolas" w:cs="Times New Roman"/>
@@ -5241,6 +6135,7 @@
         </w:rPr>
         <w:t>&lt;/</w:t>
       </w:r>
+      <w:proofErr w:type="spellStart"/>
       <w:r>
         <w:rPr>
           <w:rFonts w:ascii="Consolas" w:eastAsia="Times New Roman" w:hAnsi="Consolas" w:cs="Times New Roman"/>
@@ -5253,6 +6148,7 @@
         </w:rPr>
         <w:t>center</w:t>
       </w:r>
+      <w:proofErr w:type="spellEnd"/>
       <w:r>
         <w:rPr>
           <w:rFonts w:ascii="Consolas" w:eastAsia="Times New Roman" w:hAnsi="Consolas" w:cs="Times New Roman"/>
@@ -5488,7 +6384,15 @@
     <w:p/>
     <w:p>
       <w:r>
-        <w:t xml:space="preserve">The color and height would help us see the layout. </w:t>
+        <w:t xml:space="preserve">The </w:t>
+      </w:r>
+      <w:proofErr w:type="spellStart"/>
+      <w:r>
+        <w:t>color</w:t>
+      </w:r>
+      <w:proofErr w:type="spellEnd"/>
+      <w:r>
+        <w:t xml:space="preserve"> and height would help us see the layout. </w:t>
       </w:r>
     </w:p>
     <w:p>
@@ -5515,7 +6419,23 @@
         </w:numPr>
       </w:pPr>
       <w:r>
-        <w:t>We have used center xten which would align the text into the middle of the row vertically and horizontally.</w:t>
+        <w:t xml:space="preserve">We have used </w:t>
+      </w:r>
+      <w:proofErr w:type="spellStart"/>
+      <w:r>
+        <w:t>center</w:t>
+      </w:r>
+      <w:proofErr w:type="spellEnd"/>
+      <w:r>
+        <w:t xml:space="preserve"> </w:t>
+      </w:r>
+      <w:proofErr w:type="spellStart"/>
+      <w:r>
+        <w:t>xten</w:t>
+      </w:r>
+      <w:proofErr w:type="spellEnd"/>
+      <w:r>
+        <w:t xml:space="preserve"> which would align the text into the middle of the row vertically and horizontally.</w:t>
       </w:r>
     </w:p>
     <w:p>
@@ -5527,7 +6447,55 @@
         </w:numPr>
       </w:pPr>
       <w:r>
-        <w:t>We have used css-background-color and css-height attributes to give some height and background color. Any css attributes can be used in this manner by prefixing them with css and giving them as attributes.</w:t>
+        <w:t xml:space="preserve">We have used </w:t>
+      </w:r>
+      <w:proofErr w:type="spellStart"/>
+      <w:r>
+        <w:t>css</w:t>
+      </w:r>
+      <w:proofErr w:type="spellEnd"/>
+      <w:r>
+        <w:t>-background-</w:t>
+      </w:r>
+      <w:proofErr w:type="spellStart"/>
+      <w:r>
+        <w:t>color</w:t>
+      </w:r>
+      <w:proofErr w:type="spellEnd"/>
+      <w:r>
+        <w:t xml:space="preserve"> and </w:t>
+      </w:r>
+      <w:proofErr w:type="spellStart"/>
+      <w:r>
+        <w:t>css</w:t>
+      </w:r>
+      <w:proofErr w:type="spellEnd"/>
+      <w:r>
+        <w:t xml:space="preserve">-height attributes to give some height and background </w:t>
+      </w:r>
+      <w:proofErr w:type="spellStart"/>
+      <w:r>
+        <w:t>color</w:t>
+      </w:r>
+      <w:proofErr w:type="spellEnd"/>
+      <w:r>
+        <w:t xml:space="preserve">. Any </w:t>
+      </w:r>
+      <w:proofErr w:type="spellStart"/>
+      <w:r>
+        <w:t>css</w:t>
+      </w:r>
+      <w:proofErr w:type="spellEnd"/>
+      <w:r>
+        <w:t xml:space="preserve"> attributes can be used in this manner by prefixing them with </w:t>
+      </w:r>
+      <w:proofErr w:type="spellStart"/>
+      <w:r>
+        <w:t>css</w:t>
+      </w:r>
+      <w:proofErr w:type="spellEnd"/>
+      <w:r>
+        <w:t xml:space="preserve"> and giving them as attributes.</w:t>
       </w:r>
     </w:p>
     <w:p>
@@ -5645,6 +6613,7 @@
         </w:rPr>
         <w:t xml:space="preserve"> </w:t>
       </w:r>
+      <w:proofErr w:type="spellStart"/>
       <w:r>
         <w:rPr>
           <w:rFonts w:ascii="Consolas" w:eastAsia="Times New Roman" w:hAnsi="Consolas" w:cs="Times New Roman"/>
@@ -5657,6 +6626,7 @@
         </w:rPr>
         <w:t>url</w:t>
       </w:r>
+      <w:proofErr w:type="spellEnd"/>
       <w:r>
         <w:rPr>
           <w:rFonts w:ascii="Consolas" w:eastAsia="Times New Roman" w:hAnsi="Consolas" w:cs="Times New Roman"/>
@@ -5957,6 +6927,7 @@
         </w:rPr>
         <w:t xml:space="preserve"> </w:t>
       </w:r>
+      <w:proofErr w:type="spellStart"/>
       <w:r>
         <w:rPr>
           <w:rFonts w:ascii="Consolas" w:eastAsia="Times New Roman" w:hAnsi="Consolas" w:cs="Times New Roman"/>
@@ -5967,7 +6938,20 @@
           <w:lang w:eastAsia="en-GB"/>
           <w14:ligatures w14:val="none"/>
         </w:rPr>
-        <w:t>css-min-height</w:t>
+        <w:t>css</w:t>
+      </w:r>
+      <w:proofErr w:type="spellEnd"/>
+      <w:r>
+        <w:rPr>
+          <w:rFonts w:ascii="Consolas" w:eastAsia="Times New Roman" w:hAnsi="Consolas" w:cs="Times New Roman"/>
+          <w:color w:val="9CDCFE"/>
+          <w:kern w:val="0"/>
+          <w:sz w:val="21"/>
+          <w:szCs w:val="21"/>
+          <w:lang w:eastAsia="en-GB"/>
+          <w14:ligatures w14:val="none"/>
+        </w:rPr>
+        <w:t>-min-height</w:t>
       </w:r>
       <w:r>
         <w:rPr>
@@ -6005,6 +6989,7 @@
         </w:rPr>
         <w:t xml:space="preserve"> </w:t>
       </w:r>
+      <w:proofErr w:type="spellStart"/>
       <w:r>
         <w:rPr>
           <w:rFonts w:ascii="Consolas" w:eastAsia="Times New Roman" w:hAnsi="Consolas" w:cs="Times New Roman"/>
@@ -6015,7 +7000,20 @@
           <w:lang w:eastAsia="en-GB"/>
           <w14:ligatures w14:val="none"/>
         </w:rPr>
-        <w:t>css-height</w:t>
+        <w:t>css</w:t>
+      </w:r>
+      <w:proofErr w:type="spellEnd"/>
+      <w:r>
+        <w:rPr>
+          <w:rFonts w:ascii="Consolas" w:eastAsia="Times New Roman" w:hAnsi="Consolas" w:cs="Times New Roman"/>
+          <w:color w:val="9CDCFE"/>
+          <w:kern w:val="0"/>
+          <w:sz w:val="21"/>
+          <w:szCs w:val="21"/>
+          <w:lang w:eastAsia="en-GB"/>
+          <w14:ligatures w14:val="none"/>
+        </w:rPr>
+        <w:t>-height</w:t>
       </w:r>
       <w:r>
         <w:rPr>
@@ -6167,6 +7165,7 @@
         </w:rPr>
         <w:t xml:space="preserve"> </w:t>
       </w:r>
+      <w:proofErr w:type="spellStart"/>
       <w:r>
         <w:rPr>
           <w:rFonts w:ascii="Consolas" w:eastAsia="Times New Roman" w:hAnsi="Consolas" w:cs="Times New Roman"/>
@@ -6177,8 +7176,35 @@
           <w:lang w:eastAsia="en-GB"/>
           <w14:ligatures w14:val="none"/>
         </w:rPr>
-        <w:t>css-background-color</w:t>
-      </w:r>
+        <w:t>css</w:t>
+      </w:r>
+      <w:proofErr w:type="spellEnd"/>
+      <w:r>
+        <w:rPr>
+          <w:rFonts w:ascii="Consolas" w:eastAsia="Times New Roman" w:hAnsi="Consolas" w:cs="Times New Roman"/>
+          <w:color w:val="9CDCFE"/>
+          <w:kern w:val="0"/>
+          <w:sz w:val="21"/>
+          <w:szCs w:val="21"/>
+          <w:lang w:eastAsia="en-GB"/>
+          <w14:ligatures w14:val="none"/>
+        </w:rPr>
+        <w:t>-background-</w:t>
+      </w:r>
+      <w:proofErr w:type="spellStart"/>
+      <w:r>
+        <w:rPr>
+          <w:rFonts w:ascii="Consolas" w:eastAsia="Times New Roman" w:hAnsi="Consolas" w:cs="Times New Roman"/>
+          <w:color w:val="9CDCFE"/>
+          <w:kern w:val="0"/>
+          <w:sz w:val="21"/>
+          <w:szCs w:val="21"/>
+          <w:lang w:eastAsia="en-GB"/>
+          <w14:ligatures w14:val="none"/>
+        </w:rPr>
+        <w:t>color</w:t>
+      </w:r>
+      <w:proofErr w:type="spellEnd"/>
       <w:r>
         <w:rPr>
           <w:rFonts w:ascii="Consolas" w:eastAsia="Times New Roman" w:hAnsi="Consolas" w:cs="Times New Roman"/>
@@ -6201,7 +7227,33 @@
           <w:lang w:eastAsia="en-GB"/>
           <w14:ligatures w14:val="none"/>
         </w:rPr>
-        <w:t>"lightgrey"</w:t>
+        <w:t>"</w:t>
+      </w:r>
+      <w:proofErr w:type="spellStart"/>
+      <w:r>
+        <w:rPr>
+          <w:rFonts w:ascii="Consolas" w:eastAsia="Times New Roman" w:hAnsi="Consolas" w:cs="Times New Roman"/>
+          <w:color w:val="CE9178"/>
+          <w:kern w:val="0"/>
+          <w:sz w:val="21"/>
+          <w:szCs w:val="21"/>
+          <w:lang w:eastAsia="en-GB"/>
+          <w14:ligatures w14:val="none"/>
+        </w:rPr>
+        <w:t>lightgrey</w:t>
+      </w:r>
+      <w:proofErr w:type="spellEnd"/>
+      <w:r>
+        <w:rPr>
+          <w:rFonts w:ascii="Consolas" w:eastAsia="Times New Roman" w:hAnsi="Consolas" w:cs="Times New Roman"/>
+          <w:color w:val="CE9178"/>
+          <w:kern w:val="0"/>
+          <w:sz w:val="21"/>
+          <w:szCs w:val="21"/>
+          <w:lang w:eastAsia="en-GB"/>
+          <w14:ligatures w14:val="none"/>
+        </w:rPr>
+        <w:t>"</w:t>
       </w:r>
       <w:r>
         <w:rPr>
@@ -6254,6 +7306,7 @@
         </w:rPr>
         <w:t>&lt;</w:t>
       </w:r>
+      <w:proofErr w:type="spellStart"/>
       <w:r>
         <w:rPr>
           <w:rFonts w:ascii="Consolas" w:eastAsia="Times New Roman" w:hAnsi="Consolas" w:cs="Times New Roman"/>
@@ -6266,6 +7319,7 @@
         </w:rPr>
         <w:t>center</w:t>
       </w:r>
+      <w:proofErr w:type="spellEnd"/>
       <w:r>
         <w:rPr>
           <w:rFonts w:ascii="Consolas" w:eastAsia="Times New Roman" w:hAnsi="Consolas" w:cs="Times New Roman"/>
@@ -6344,6 +7398,7 @@
         </w:rPr>
         <w:t>&lt;/</w:t>
       </w:r>
+      <w:proofErr w:type="spellStart"/>
       <w:r>
         <w:rPr>
           <w:rFonts w:ascii="Consolas" w:eastAsia="Times New Roman" w:hAnsi="Consolas" w:cs="Times New Roman"/>
@@ -6356,6 +7411,7 @@
         </w:rPr>
         <w:t>center</w:t>
       </w:r>
+      <w:proofErr w:type="spellEnd"/>
       <w:r>
         <w:rPr>
           <w:rFonts w:ascii="Consolas" w:eastAsia="Times New Roman" w:hAnsi="Consolas" w:cs="Times New Roman"/>
@@ -6773,6 +7829,7 @@
         </w:rPr>
         <w:t xml:space="preserve"> </w:t>
       </w:r>
+      <w:proofErr w:type="spellStart"/>
       <w:r>
         <w:rPr>
           <w:rFonts w:ascii="Consolas" w:eastAsia="Times New Roman" w:hAnsi="Consolas" w:cs="Times New Roman"/>
@@ -6783,8 +7840,35 @@
           <w:lang w:eastAsia="en-GB"/>
           <w14:ligatures w14:val="none"/>
         </w:rPr>
-        <w:t>css-background-color</w:t>
-      </w:r>
+        <w:t>css</w:t>
+      </w:r>
+      <w:proofErr w:type="spellEnd"/>
+      <w:r>
+        <w:rPr>
+          <w:rFonts w:ascii="Consolas" w:eastAsia="Times New Roman" w:hAnsi="Consolas" w:cs="Times New Roman"/>
+          <w:color w:val="9CDCFE"/>
+          <w:kern w:val="0"/>
+          <w:sz w:val="21"/>
+          <w:szCs w:val="21"/>
+          <w:lang w:eastAsia="en-GB"/>
+          <w14:ligatures w14:val="none"/>
+        </w:rPr>
+        <w:t>-background-</w:t>
+      </w:r>
+      <w:proofErr w:type="spellStart"/>
+      <w:r>
+        <w:rPr>
+          <w:rFonts w:ascii="Consolas" w:eastAsia="Times New Roman" w:hAnsi="Consolas" w:cs="Times New Roman"/>
+          <w:color w:val="9CDCFE"/>
+          <w:kern w:val="0"/>
+          <w:sz w:val="21"/>
+          <w:szCs w:val="21"/>
+          <w:lang w:eastAsia="en-GB"/>
+          <w14:ligatures w14:val="none"/>
+        </w:rPr>
+        <w:t>color</w:t>
+      </w:r>
+      <w:proofErr w:type="spellEnd"/>
       <w:r>
         <w:rPr>
           <w:rFonts w:ascii="Consolas" w:eastAsia="Times New Roman" w:hAnsi="Consolas" w:cs="Times New Roman"/>
@@ -6821,6 +7905,7 @@
         </w:rPr>
         <w:t xml:space="preserve"> </w:t>
       </w:r>
+      <w:proofErr w:type="spellStart"/>
       <w:r>
         <w:rPr>
           <w:rFonts w:ascii="Consolas" w:eastAsia="Times New Roman" w:hAnsi="Consolas" w:cs="Times New Roman"/>
@@ -6831,7 +7916,20 @@
           <w:lang w:eastAsia="en-GB"/>
           <w14:ligatures w14:val="none"/>
         </w:rPr>
-        <w:t>css-height</w:t>
+        <w:t>css</w:t>
+      </w:r>
+      <w:proofErr w:type="spellEnd"/>
+      <w:r>
+        <w:rPr>
+          <w:rFonts w:ascii="Consolas" w:eastAsia="Times New Roman" w:hAnsi="Consolas" w:cs="Times New Roman"/>
+          <w:color w:val="9CDCFE"/>
+          <w:kern w:val="0"/>
+          <w:sz w:val="21"/>
+          <w:szCs w:val="21"/>
+          <w:lang w:eastAsia="en-GB"/>
+          <w14:ligatures w14:val="none"/>
+        </w:rPr>
+        <w:t>-height</w:t>
       </w:r>
       <w:r>
         <w:rPr>
@@ -6959,6 +8057,7 @@
         </w:rPr>
         <w:t>&lt;</w:t>
       </w:r>
+      <w:proofErr w:type="spellStart"/>
       <w:r>
         <w:rPr>
           <w:rFonts w:ascii="Consolas" w:eastAsia="Times New Roman" w:hAnsi="Consolas" w:cs="Times New Roman"/>
@@ -6971,6 +8070,7 @@
         </w:rPr>
         <w:t>center</w:t>
       </w:r>
+      <w:proofErr w:type="spellEnd"/>
       <w:r>
         <w:rPr>
           <w:rFonts w:ascii="Consolas" w:eastAsia="Times New Roman" w:hAnsi="Consolas" w:cs="Times New Roman"/>
@@ -7049,6 +8149,7 @@
         </w:rPr>
         <w:t>&lt;/</w:t>
       </w:r>
+      <w:proofErr w:type="spellStart"/>
       <w:r>
         <w:rPr>
           <w:rFonts w:ascii="Consolas" w:eastAsia="Times New Roman" w:hAnsi="Consolas" w:cs="Times New Roman"/>
@@ -7061,6 +8162,7 @@
         </w:rPr>
         <w:t>center</w:t>
       </w:r>
+      <w:proofErr w:type="spellEnd"/>
       <w:r>
         <w:rPr>
           <w:rFonts w:ascii="Consolas" w:eastAsia="Times New Roman" w:hAnsi="Consolas" w:cs="Times New Roman"/>
@@ -7568,6 +8670,7 @@
         </w:rPr>
         <w:t xml:space="preserve"> </w:t>
       </w:r>
+      <w:proofErr w:type="spellStart"/>
       <w:r>
         <w:rPr>
           <w:rFonts w:ascii="Consolas" w:eastAsia="Times New Roman" w:hAnsi="Consolas" w:cs="Times New Roman"/>
@@ -7578,8 +8681,35 @@
           <w:lang w:eastAsia="en-GB"/>
           <w14:ligatures w14:val="none"/>
         </w:rPr>
-        <w:t>css-background-color</w:t>
-      </w:r>
+        <w:t>css</w:t>
+      </w:r>
+      <w:proofErr w:type="spellEnd"/>
+      <w:r>
+        <w:rPr>
+          <w:rFonts w:ascii="Consolas" w:eastAsia="Times New Roman" w:hAnsi="Consolas" w:cs="Times New Roman"/>
+          <w:color w:val="9CDCFE"/>
+          <w:kern w:val="0"/>
+          <w:sz w:val="21"/>
+          <w:szCs w:val="21"/>
+          <w:lang w:eastAsia="en-GB"/>
+          <w14:ligatures w14:val="none"/>
+        </w:rPr>
+        <w:t>-background-</w:t>
+      </w:r>
+      <w:proofErr w:type="spellStart"/>
+      <w:r>
+        <w:rPr>
+          <w:rFonts w:ascii="Consolas" w:eastAsia="Times New Roman" w:hAnsi="Consolas" w:cs="Times New Roman"/>
+          <w:color w:val="9CDCFE"/>
+          <w:kern w:val="0"/>
+          <w:sz w:val="21"/>
+          <w:szCs w:val="21"/>
+          <w:lang w:eastAsia="en-GB"/>
+          <w14:ligatures w14:val="none"/>
+        </w:rPr>
+        <w:t>color</w:t>
+      </w:r>
+      <w:proofErr w:type="spellEnd"/>
       <w:r>
         <w:rPr>
           <w:rFonts w:ascii="Consolas" w:eastAsia="Times New Roman" w:hAnsi="Consolas" w:cs="Times New Roman"/>
@@ -7602,7 +8732,33 @@
           <w:lang w:eastAsia="en-GB"/>
           <w14:ligatures w14:val="none"/>
         </w:rPr>
-        <w:t>"lightgrey"</w:t>
+        <w:t>"</w:t>
+      </w:r>
+      <w:proofErr w:type="spellStart"/>
+      <w:r>
+        <w:rPr>
+          <w:rFonts w:ascii="Consolas" w:eastAsia="Times New Roman" w:hAnsi="Consolas" w:cs="Times New Roman"/>
+          <w:color w:val="CE9178"/>
+          <w:kern w:val="0"/>
+          <w:sz w:val="21"/>
+          <w:szCs w:val="21"/>
+          <w:lang w:eastAsia="en-GB"/>
+          <w14:ligatures w14:val="none"/>
+        </w:rPr>
+        <w:t>lightgrey</w:t>
+      </w:r>
+      <w:proofErr w:type="spellEnd"/>
+      <w:r>
+        <w:rPr>
+          <w:rFonts w:ascii="Consolas" w:eastAsia="Times New Roman" w:hAnsi="Consolas" w:cs="Times New Roman"/>
+          <w:color w:val="CE9178"/>
+          <w:kern w:val="0"/>
+          <w:sz w:val="21"/>
+          <w:szCs w:val="21"/>
+          <w:lang w:eastAsia="en-GB"/>
+          <w14:ligatures w14:val="none"/>
+        </w:rPr>
+        <w:t>"</w:t>
       </w:r>
       <w:r>
         <w:rPr>
@@ -7655,6 +8811,7 @@
         </w:rPr>
         <w:t>&lt;</w:t>
       </w:r>
+      <w:proofErr w:type="spellStart"/>
       <w:r>
         <w:rPr>
           <w:rFonts w:ascii="Consolas" w:eastAsia="Times New Roman" w:hAnsi="Consolas" w:cs="Times New Roman"/>
@@ -7667,6 +8824,7 @@
         </w:rPr>
         <w:t>center</w:t>
       </w:r>
+      <w:proofErr w:type="spellEnd"/>
       <w:r>
         <w:rPr>
           <w:rFonts w:ascii="Consolas" w:eastAsia="Times New Roman" w:hAnsi="Consolas" w:cs="Times New Roman"/>
@@ -7745,6 +8903,7 @@
         </w:rPr>
         <w:t>&lt;/</w:t>
       </w:r>
+      <w:proofErr w:type="spellStart"/>
       <w:r>
         <w:rPr>
           <w:rFonts w:ascii="Consolas" w:eastAsia="Times New Roman" w:hAnsi="Consolas" w:cs="Times New Roman"/>
@@ -7757,6 +8916,7 @@
         </w:rPr>
         <w:t>center</w:t>
       </w:r>
+      <w:proofErr w:type="spellEnd"/>
       <w:r>
         <w:rPr>
           <w:rFonts w:ascii="Consolas" w:eastAsia="Times New Roman" w:hAnsi="Consolas" w:cs="Times New Roman"/>
@@ -8021,6 +9181,7 @@
         </w:rPr>
         <w:t xml:space="preserve"> </w:t>
       </w:r>
+      <w:proofErr w:type="spellStart"/>
       <w:r>
         <w:rPr>
           <w:rFonts w:ascii="Consolas" w:eastAsia="Times New Roman" w:hAnsi="Consolas" w:cs="Times New Roman"/>
@@ -8031,8 +9192,35 @@
           <w:lang w:eastAsia="en-GB"/>
           <w14:ligatures w14:val="none"/>
         </w:rPr>
-        <w:t>css-background-color</w:t>
-      </w:r>
+        <w:t>css</w:t>
+      </w:r>
+      <w:proofErr w:type="spellEnd"/>
+      <w:r>
+        <w:rPr>
+          <w:rFonts w:ascii="Consolas" w:eastAsia="Times New Roman" w:hAnsi="Consolas" w:cs="Times New Roman"/>
+          <w:color w:val="9CDCFE"/>
+          <w:kern w:val="0"/>
+          <w:sz w:val="21"/>
+          <w:szCs w:val="21"/>
+          <w:lang w:eastAsia="en-GB"/>
+          <w14:ligatures w14:val="none"/>
+        </w:rPr>
+        <w:t>-background-</w:t>
+      </w:r>
+      <w:proofErr w:type="spellStart"/>
+      <w:r>
+        <w:rPr>
+          <w:rFonts w:ascii="Consolas" w:eastAsia="Times New Roman" w:hAnsi="Consolas" w:cs="Times New Roman"/>
+          <w:color w:val="9CDCFE"/>
+          <w:kern w:val="0"/>
+          <w:sz w:val="21"/>
+          <w:szCs w:val="21"/>
+          <w:lang w:eastAsia="en-GB"/>
+          <w14:ligatures w14:val="none"/>
+        </w:rPr>
+        <w:t>color</w:t>
+      </w:r>
+      <w:proofErr w:type="spellEnd"/>
       <w:r>
         <w:rPr>
           <w:rFonts w:ascii="Consolas" w:eastAsia="Times New Roman" w:hAnsi="Consolas" w:cs="Times New Roman"/>
@@ -8108,6 +9296,7 @@
         </w:rPr>
         <w:t>&lt;</w:t>
       </w:r>
+      <w:proofErr w:type="spellStart"/>
       <w:r>
         <w:rPr>
           <w:rFonts w:ascii="Consolas" w:eastAsia="Times New Roman" w:hAnsi="Consolas" w:cs="Times New Roman"/>
@@ -8120,6 +9309,7 @@
         </w:rPr>
         <w:t>center</w:t>
       </w:r>
+      <w:proofErr w:type="spellEnd"/>
       <w:r>
         <w:rPr>
           <w:rFonts w:ascii="Consolas" w:eastAsia="Times New Roman" w:hAnsi="Consolas" w:cs="Times New Roman"/>
@@ -8198,6 +9388,7 @@
         </w:rPr>
         <w:t>&lt;/</w:t>
       </w:r>
+      <w:proofErr w:type="spellStart"/>
       <w:r>
         <w:rPr>
           <w:rFonts w:ascii="Consolas" w:eastAsia="Times New Roman" w:hAnsi="Consolas" w:cs="Times New Roman"/>
@@ -8210,6 +9401,7 @@
         </w:rPr>
         <w:t>center</w:t>
       </w:r>
+      <w:proofErr w:type="spellEnd"/>
       <w:r>
         <w:rPr>
           <w:rFonts w:ascii="Consolas" w:eastAsia="Times New Roman" w:hAnsi="Consolas" w:cs="Times New Roman"/>
@@ -8537,6 +9729,7 @@
         </w:rPr>
         <w:t xml:space="preserve"> </w:t>
       </w:r>
+      <w:proofErr w:type="spellStart"/>
       <w:r>
         <w:rPr>
           <w:rFonts w:ascii="Consolas" w:eastAsia="Times New Roman" w:hAnsi="Consolas" w:cs="Times New Roman"/>
@@ -8547,8 +9740,35 @@
           <w:lang w:eastAsia="en-GB"/>
           <w14:ligatures w14:val="none"/>
         </w:rPr>
-        <w:t>css-background-color</w:t>
-      </w:r>
+        <w:t>css</w:t>
+      </w:r>
+      <w:proofErr w:type="spellEnd"/>
+      <w:r>
+        <w:rPr>
+          <w:rFonts w:ascii="Consolas" w:eastAsia="Times New Roman" w:hAnsi="Consolas" w:cs="Times New Roman"/>
+          <w:color w:val="9CDCFE"/>
+          <w:kern w:val="0"/>
+          <w:sz w:val="21"/>
+          <w:szCs w:val="21"/>
+          <w:lang w:eastAsia="en-GB"/>
+          <w14:ligatures w14:val="none"/>
+        </w:rPr>
+        <w:t>-background-</w:t>
+      </w:r>
+      <w:proofErr w:type="spellStart"/>
+      <w:r>
+        <w:rPr>
+          <w:rFonts w:ascii="Consolas" w:eastAsia="Times New Roman" w:hAnsi="Consolas" w:cs="Times New Roman"/>
+          <w:color w:val="9CDCFE"/>
+          <w:kern w:val="0"/>
+          <w:sz w:val="21"/>
+          <w:szCs w:val="21"/>
+          <w:lang w:eastAsia="en-GB"/>
+          <w14:ligatures w14:val="none"/>
+        </w:rPr>
+        <w:t>color</w:t>
+      </w:r>
+      <w:proofErr w:type="spellEnd"/>
       <w:r>
         <w:rPr>
           <w:rFonts w:ascii="Consolas" w:eastAsia="Times New Roman" w:hAnsi="Consolas" w:cs="Times New Roman"/>
@@ -8585,6 +9805,7 @@
         </w:rPr>
         <w:t xml:space="preserve"> </w:t>
       </w:r>
+      <w:proofErr w:type="spellStart"/>
       <w:r>
         <w:rPr>
           <w:rFonts w:ascii="Consolas" w:eastAsia="Times New Roman" w:hAnsi="Consolas" w:cs="Times New Roman"/>
@@ -8597,6 +9818,7 @@
         </w:rPr>
         <w:t>color</w:t>
       </w:r>
+      <w:proofErr w:type="spellEnd"/>
       <w:r>
         <w:rPr>
           <w:rFonts w:ascii="Consolas" w:eastAsia="Times New Roman" w:hAnsi="Consolas" w:cs="Times New Roman"/>
@@ -8633,6 +9855,7 @@
         </w:rPr>
         <w:t xml:space="preserve"> </w:t>
       </w:r>
+      <w:proofErr w:type="spellStart"/>
       <w:r>
         <w:rPr>
           <w:rFonts w:ascii="Consolas" w:eastAsia="Times New Roman" w:hAnsi="Consolas" w:cs="Times New Roman"/>
@@ -8643,7 +9866,20 @@
           <w:lang w:eastAsia="en-GB"/>
           <w14:ligatures w14:val="none"/>
         </w:rPr>
-        <w:t>css-height</w:t>
+        <w:t>css</w:t>
+      </w:r>
+      <w:proofErr w:type="spellEnd"/>
+      <w:r>
+        <w:rPr>
+          <w:rFonts w:ascii="Consolas" w:eastAsia="Times New Roman" w:hAnsi="Consolas" w:cs="Times New Roman"/>
+          <w:color w:val="9CDCFE"/>
+          <w:kern w:val="0"/>
+          <w:sz w:val="21"/>
+          <w:szCs w:val="21"/>
+          <w:lang w:eastAsia="en-GB"/>
+          <w14:ligatures w14:val="none"/>
+        </w:rPr>
+        <w:t>-height</w:t>
       </w:r>
       <w:r>
         <w:rPr>
@@ -8720,6 +9956,7 @@
         </w:rPr>
         <w:t>&lt;</w:t>
       </w:r>
+      <w:proofErr w:type="spellStart"/>
       <w:r>
         <w:rPr>
           <w:rFonts w:ascii="Consolas" w:eastAsia="Times New Roman" w:hAnsi="Consolas" w:cs="Times New Roman"/>
@@ -8732,6 +9969,7 @@
         </w:rPr>
         <w:t>center</w:t>
       </w:r>
+      <w:proofErr w:type="spellEnd"/>
       <w:r>
         <w:rPr>
           <w:rFonts w:ascii="Consolas" w:eastAsia="Times New Roman" w:hAnsi="Consolas" w:cs="Times New Roman"/>
@@ -8810,6 +10048,7 @@
         </w:rPr>
         <w:t>&lt;/</w:t>
       </w:r>
+      <w:proofErr w:type="spellStart"/>
       <w:r>
         <w:rPr>
           <w:rFonts w:ascii="Consolas" w:eastAsia="Times New Roman" w:hAnsi="Consolas" w:cs="Times New Roman"/>
@@ -8822,6 +10061,7 @@
         </w:rPr>
         <w:t>center</w:t>
       </w:r>
+      <w:proofErr w:type="spellEnd"/>
       <w:r>
         <w:rPr>
           <w:rFonts w:ascii="Consolas" w:eastAsia="Times New Roman" w:hAnsi="Consolas" w:cs="Times New Roman"/>
@@ -8999,6 +10239,7 @@
         </w:rPr>
         <w:t>&lt;</w:t>
       </w:r>
+      <w:proofErr w:type="spellStart"/>
       <w:r>
         <w:rPr>
           <w:rFonts w:ascii="Consolas" w:eastAsia="Times New Roman" w:hAnsi="Consolas" w:cs="Times New Roman"/>
@@ -9011,6 +10252,7 @@
         </w:rPr>
         <w:t>center</w:t>
       </w:r>
+      <w:proofErr w:type="spellEnd"/>
       <w:r>
         <w:rPr>
           <w:rFonts w:ascii="Consolas" w:eastAsia="Times New Roman" w:hAnsi="Consolas" w:cs="Times New Roman"/>
@@ -9023,6 +10265,7 @@
         </w:rPr>
         <w:t xml:space="preserve"> </w:t>
       </w:r>
+      <w:proofErr w:type="spellStart"/>
       <w:r>
         <w:rPr>
           <w:rFonts w:ascii="Consolas" w:eastAsia="Times New Roman" w:hAnsi="Consolas" w:cs="Times New Roman"/>
@@ -9033,8 +10276,35 @@
           <w:lang w:eastAsia="en-GB"/>
           <w14:ligatures w14:val="none"/>
         </w:rPr>
-        <w:t>css-background-color</w:t>
-      </w:r>
+        <w:t>css</w:t>
+      </w:r>
+      <w:proofErr w:type="spellEnd"/>
+      <w:r>
+        <w:rPr>
+          <w:rFonts w:ascii="Consolas" w:eastAsia="Times New Roman" w:hAnsi="Consolas" w:cs="Times New Roman"/>
+          <w:color w:val="9CDCFE"/>
+          <w:kern w:val="0"/>
+          <w:sz w:val="21"/>
+          <w:szCs w:val="21"/>
+          <w:lang w:eastAsia="en-GB"/>
+          <w14:ligatures w14:val="none"/>
+        </w:rPr>
+        <w:t>-background-</w:t>
+      </w:r>
+      <w:proofErr w:type="spellStart"/>
+      <w:r>
+        <w:rPr>
+          <w:rFonts w:ascii="Consolas" w:eastAsia="Times New Roman" w:hAnsi="Consolas" w:cs="Times New Roman"/>
+          <w:color w:val="9CDCFE"/>
+          <w:kern w:val="0"/>
+          <w:sz w:val="21"/>
+          <w:szCs w:val="21"/>
+          <w:lang w:eastAsia="en-GB"/>
+          <w14:ligatures w14:val="none"/>
+        </w:rPr>
+        <w:t>color</w:t>
+      </w:r>
+      <w:proofErr w:type="spellEnd"/>
       <w:r>
         <w:rPr>
           <w:rFonts w:ascii="Consolas" w:eastAsia="Times New Roman" w:hAnsi="Consolas" w:cs="Times New Roman"/>
@@ -9137,6 +10407,7 @@
         </w:rPr>
         <w:t>&lt;/</w:t>
       </w:r>
+      <w:proofErr w:type="spellStart"/>
       <w:r>
         <w:rPr>
           <w:rFonts w:ascii="Consolas" w:eastAsia="Times New Roman" w:hAnsi="Consolas" w:cs="Times New Roman"/>
@@ -9149,6 +10420,7 @@
         </w:rPr>
         <w:t>center</w:t>
       </w:r>
+      <w:proofErr w:type="spellEnd"/>
       <w:r>
         <w:rPr>
           <w:rFonts w:ascii="Consolas" w:eastAsia="Times New Roman" w:hAnsi="Consolas" w:cs="Times New Roman"/>
@@ -9350,6 +10622,7 @@
         </w:rPr>
         <w:t xml:space="preserve"> </w:t>
       </w:r>
+      <w:proofErr w:type="spellStart"/>
       <w:r>
         <w:rPr>
           <w:rFonts w:ascii="Consolas" w:eastAsia="Times New Roman" w:hAnsi="Consolas" w:cs="Times New Roman"/>
@@ -9360,8 +10633,35 @@
           <w:lang w:eastAsia="en-GB"/>
           <w14:ligatures w14:val="none"/>
         </w:rPr>
-        <w:t>css-background-color</w:t>
-      </w:r>
+        <w:t>css</w:t>
+      </w:r>
+      <w:proofErr w:type="spellEnd"/>
+      <w:r>
+        <w:rPr>
+          <w:rFonts w:ascii="Consolas" w:eastAsia="Times New Roman" w:hAnsi="Consolas" w:cs="Times New Roman"/>
+          <w:color w:val="9CDCFE"/>
+          <w:kern w:val="0"/>
+          <w:sz w:val="21"/>
+          <w:szCs w:val="21"/>
+          <w:lang w:eastAsia="en-GB"/>
+          <w14:ligatures w14:val="none"/>
+        </w:rPr>
+        <w:t>-background-</w:t>
+      </w:r>
+      <w:proofErr w:type="spellStart"/>
+      <w:r>
+        <w:rPr>
+          <w:rFonts w:ascii="Consolas" w:eastAsia="Times New Roman" w:hAnsi="Consolas" w:cs="Times New Roman"/>
+          <w:color w:val="9CDCFE"/>
+          <w:kern w:val="0"/>
+          <w:sz w:val="21"/>
+          <w:szCs w:val="21"/>
+          <w:lang w:eastAsia="en-GB"/>
+          <w14:ligatures w14:val="none"/>
+        </w:rPr>
+        <w:t>color</w:t>
+      </w:r>
+      <w:proofErr w:type="spellEnd"/>
       <w:r>
         <w:rPr>
           <w:rFonts w:ascii="Consolas" w:eastAsia="Times New Roman" w:hAnsi="Consolas" w:cs="Times New Roman"/>
@@ -9398,6 +10698,7 @@
         </w:rPr>
         <w:t xml:space="preserve"> </w:t>
       </w:r>
+      <w:proofErr w:type="spellStart"/>
       <w:r>
         <w:rPr>
           <w:rFonts w:ascii="Consolas" w:eastAsia="Times New Roman" w:hAnsi="Consolas" w:cs="Times New Roman"/>
@@ -9410,6 +10711,7 @@
         </w:rPr>
         <w:t>css-color</w:t>
       </w:r>
+      <w:proofErr w:type="spellEnd"/>
       <w:r>
         <w:rPr>
           <w:rFonts w:ascii="Consolas" w:eastAsia="Times New Roman" w:hAnsi="Consolas" w:cs="Times New Roman"/>
@@ -9446,6 +10748,7 @@
         </w:rPr>
         <w:t xml:space="preserve"> </w:t>
       </w:r>
+      <w:proofErr w:type="spellStart"/>
       <w:r>
         <w:rPr>
           <w:rFonts w:ascii="Consolas" w:eastAsia="Times New Roman" w:hAnsi="Consolas" w:cs="Times New Roman"/>
@@ -9456,7 +10759,20 @@
           <w:lang w:eastAsia="en-GB"/>
           <w14:ligatures w14:val="none"/>
         </w:rPr>
-        <w:t>css-height</w:t>
+        <w:t>css</w:t>
+      </w:r>
+      <w:proofErr w:type="spellEnd"/>
+      <w:r>
+        <w:rPr>
+          <w:rFonts w:ascii="Consolas" w:eastAsia="Times New Roman" w:hAnsi="Consolas" w:cs="Times New Roman"/>
+          <w:color w:val="9CDCFE"/>
+          <w:kern w:val="0"/>
+          <w:sz w:val="21"/>
+          <w:szCs w:val="21"/>
+          <w:lang w:eastAsia="en-GB"/>
+          <w14:ligatures w14:val="none"/>
+        </w:rPr>
+        <w:t>-height</w:t>
       </w:r>
       <w:r>
         <w:rPr>
@@ -9533,6 +10849,7 @@
         </w:rPr>
         <w:t>&lt;</w:t>
       </w:r>
+      <w:proofErr w:type="spellStart"/>
       <w:r>
         <w:rPr>
           <w:rFonts w:ascii="Consolas" w:eastAsia="Times New Roman" w:hAnsi="Consolas" w:cs="Times New Roman"/>
@@ -9545,6 +10862,7 @@
         </w:rPr>
         <w:t>center</w:t>
       </w:r>
+      <w:proofErr w:type="spellEnd"/>
       <w:r>
         <w:rPr>
           <w:rFonts w:ascii="Consolas" w:eastAsia="Times New Roman" w:hAnsi="Consolas" w:cs="Times New Roman"/>
@@ -9623,6 +10941,7 @@
         </w:rPr>
         <w:t>&lt;/</w:t>
       </w:r>
+      <w:proofErr w:type="spellStart"/>
       <w:r>
         <w:rPr>
           <w:rFonts w:ascii="Consolas" w:eastAsia="Times New Roman" w:hAnsi="Consolas" w:cs="Times New Roman"/>
@@ -9635,6 +10954,7 @@
         </w:rPr>
         <w:t>center</w:t>
       </w:r>
+      <w:proofErr w:type="spellEnd"/>
       <w:r>
         <w:rPr>
           <w:rFonts w:ascii="Consolas" w:eastAsia="Times New Roman" w:hAnsi="Consolas" w:cs="Times New Roman"/>
@@ -9836,6 +11156,7 @@
         </w:rPr>
         <w:t xml:space="preserve"> </w:t>
       </w:r>
+      <w:proofErr w:type="spellStart"/>
       <w:r>
         <w:rPr>
           <w:rFonts w:ascii="Consolas" w:eastAsia="Times New Roman" w:hAnsi="Consolas" w:cs="Times New Roman"/>
@@ -9846,8 +11167,35 @@
           <w:lang w:eastAsia="en-GB"/>
           <w14:ligatures w14:val="none"/>
         </w:rPr>
-        <w:t>css-background-color</w:t>
-      </w:r>
+        <w:t>css</w:t>
+      </w:r>
+      <w:proofErr w:type="spellEnd"/>
+      <w:r>
+        <w:rPr>
+          <w:rFonts w:ascii="Consolas" w:eastAsia="Times New Roman" w:hAnsi="Consolas" w:cs="Times New Roman"/>
+          <w:color w:val="9CDCFE"/>
+          <w:kern w:val="0"/>
+          <w:sz w:val="21"/>
+          <w:szCs w:val="21"/>
+          <w:lang w:eastAsia="en-GB"/>
+          <w14:ligatures w14:val="none"/>
+        </w:rPr>
+        <w:t>-background-</w:t>
+      </w:r>
+      <w:proofErr w:type="spellStart"/>
+      <w:r>
+        <w:rPr>
+          <w:rFonts w:ascii="Consolas" w:eastAsia="Times New Roman" w:hAnsi="Consolas" w:cs="Times New Roman"/>
+          <w:color w:val="9CDCFE"/>
+          <w:kern w:val="0"/>
+          <w:sz w:val="21"/>
+          <w:szCs w:val="21"/>
+          <w:lang w:eastAsia="en-GB"/>
+          <w14:ligatures w14:val="none"/>
+        </w:rPr>
+        <w:t>color</w:t>
+      </w:r>
+      <w:proofErr w:type="spellEnd"/>
       <w:r>
         <w:rPr>
           <w:rFonts w:ascii="Consolas" w:eastAsia="Times New Roman" w:hAnsi="Consolas" w:cs="Times New Roman"/>
@@ -9884,6 +11232,7 @@
         </w:rPr>
         <w:t xml:space="preserve"> </w:t>
       </w:r>
+      <w:proofErr w:type="spellStart"/>
       <w:r>
         <w:rPr>
           <w:rFonts w:ascii="Consolas" w:eastAsia="Times New Roman" w:hAnsi="Consolas" w:cs="Times New Roman"/>
@@ -9896,6 +11245,7 @@
         </w:rPr>
         <w:t>css-color</w:t>
       </w:r>
+      <w:proofErr w:type="spellEnd"/>
       <w:r>
         <w:rPr>
           <w:rFonts w:ascii="Consolas" w:eastAsia="Times New Roman" w:hAnsi="Consolas" w:cs="Times New Roman"/>
@@ -9932,6 +11282,7 @@
         </w:rPr>
         <w:t xml:space="preserve"> </w:t>
       </w:r>
+      <w:proofErr w:type="spellStart"/>
       <w:r>
         <w:rPr>
           <w:rFonts w:ascii="Consolas" w:eastAsia="Times New Roman" w:hAnsi="Consolas" w:cs="Times New Roman"/>
@@ -9942,7 +11293,20 @@
           <w:lang w:eastAsia="en-GB"/>
           <w14:ligatures w14:val="none"/>
         </w:rPr>
-        <w:t>css-height</w:t>
+        <w:t>css</w:t>
+      </w:r>
+      <w:proofErr w:type="spellEnd"/>
+      <w:r>
+        <w:rPr>
+          <w:rFonts w:ascii="Consolas" w:eastAsia="Times New Roman" w:hAnsi="Consolas" w:cs="Times New Roman"/>
+          <w:color w:val="9CDCFE"/>
+          <w:kern w:val="0"/>
+          <w:sz w:val="21"/>
+          <w:szCs w:val="21"/>
+          <w:lang w:eastAsia="en-GB"/>
+          <w14:ligatures w14:val="none"/>
+        </w:rPr>
+        <w:t>-height</w:t>
       </w:r>
       <w:r>
         <w:rPr>
@@ -10019,6 +11383,7 @@
         </w:rPr>
         <w:t>&lt;</w:t>
       </w:r>
+      <w:proofErr w:type="spellStart"/>
       <w:r>
         <w:rPr>
           <w:rFonts w:ascii="Consolas" w:eastAsia="Times New Roman" w:hAnsi="Consolas" w:cs="Times New Roman"/>
@@ -10031,6 +11396,7 @@
         </w:rPr>
         <w:t>center</w:t>
       </w:r>
+      <w:proofErr w:type="spellEnd"/>
       <w:r>
         <w:rPr>
           <w:rFonts w:ascii="Consolas" w:eastAsia="Times New Roman" w:hAnsi="Consolas" w:cs="Times New Roman"/>
@@ -10109,6 +11475,7 @@
         </w:rPr>
         <w:t>&lt;/</w:t>
       </w:r>
+      <w:proofErr w:type="spellStart"/>
       <w:r>
         <w:rPr>
           <w:rFonts w:ascii="Consolas" w:eastAsia="Times New Roman" w:hAnsi="Consolas" w:cs="Times New Roman"/>
@@ -10121,6 +11488,7 @@
         </w:rPr>
         <w:t>center</w:t>
       </w:r>
+      <w:proofErr w:type="spellEnd"/>
       <w:r>
         <w:rPr>
           <w:rFonts w:ascii="Consolas" w:eastAsia="Times New Roman" w:hAnsi="Consolas" w:cs="Times New Roman"/>
@@ -10347,6 +11715,7 @@
         </w:rPr>
         <w:t>&lt;</w:t>
       </w:r>
+      <w:proofErr w:type="spellStart"/>
       <w:r>
         <w:rPr>
           <w:rFonts w:ascii="Consolas" w:eastAsia="Times New Roman" w:hAnsi="Consolas" w:cs="Times New Roman"/>
@@ -10359,6 +11728,7 @@
         </w:rPr>
         <w:t>center</w:t>
       </w:r>
+      <w:proofErr w:type="spellEnd"/>
       <w:r>
         <w:rPr>
           <w:rFonts w:ascii="Consolas" w:eastAsia="Times New Roman" w:hAnsi="Consolas" w:cs="Times New Roman"/>
@@ -10371,6 +11741,7 @@
         </w:rPr>
         <w:t xml:space="preserve"> </w:t>
       </w:r>
+      <w:proofErr w:type="spellStart"/>
       <w:r>
         <w:rPr>
           <w:rFonts w:ascii="Consolas" w:eastAsia="Times New Roman" w:hAnsi="Consolas" w:cs="Times New Roman"/>
@@ -10381,8 +11752,35 @@
           <w:lang w:eastAsia="en-GB"/>
           <w14:ligatures w14:val="none"/>
         </w:rPr>
-        <w:t>css-background-color</w:t>
-      </w:r>
+        <w:t>css</w:t>
+      </w:r>
+      <w:proofErr w:type="spellEnd"/>
+      <w:r>
+        <w:rPr>
+          <w:rFonts w:ascii="Consolas" w:eastAsia="Times New Roman" w:hAnsi="Consolas" w:cs="Times New Roman"/>
+          <w:color w:val="9CDCFE"/>
+          <w:kern w:val="0"/>
+          <w:sz w:val="21"/>
+          <w:szCs w:val="21"/>
+          <w:lang w:eastAsia="en-GB"/>
+          <w14:ligatures w14:val="none"/>
+        </w:rPr>
+        <w:t>-background-</w:t>
+      </w:r>
+      <w:proofErr w:type="spellStart"/>
+      <w:r>
+        <w:rPr>
+          <w:rFonts w:ascii="Consolas" w:eastAsia="Times New Roman" w:hAnsi="Consolas" w:cs="Times New Roman"/>
+          <w:color w:val="9CDCFE"/>
+          <w:kern w:val="0"/>
+          <w:sz w:val="21"/>
+          <w:szCs w:val="21"/>
+          <w:lang w:eastAsia="en-GB"/>
+          <w14:ligatures w14:val="none"/>
+        </w:rPr>
+        <w:t>color</w:t>
+      </w:r>
+      <w:proofErr w:type="spellEnd"/>
       <w:r>
         <w:rPr>
           <w:rFonts w:ascii="Consolas" w:eastAsia="Times New Roman" w:hAnsi="Consolas" w:cs="Times New Roman"/>
@@ -10485,6 +11883,7 @@
         </w:rPr>
         <w:t>&lt;/</w:t>
       </w:r>
+      <w:proofErr w:type="spellStart"/>
       <w:r>
         <w:rPr>
           <w:rFonts w:ascii="Consolas" w:eastAsia="Times New Roman" w:hAnsi="Consolas" w:cs="Times New Roman"/>
@@ -10497,6 +11896,7 @@
         </w:rPr>
         <w:t>center</w:t>
       </w:r>
+      <w:proofErr w:type="spellEnd"/>
       <w:r>
         <w:rPr>
           <w:rFonts w:ascii="Consolas" w:eastAsia="Times New Roman" w:hAnsi="Consolas" w:cs="Times New Roman"/>
@@ -10761,6 +12161,7 @@
         </w:rPr>
         <w:t xml:space="preserve"> </w:t>
       </w:r>
+      <w:proofErr w:type="spellStart"/>
       <w:r>
         <w:rPr>
           <w:rFonts w:ascii="Consolas" w:eastAsia="Times New Roman" w:hAnsi="Consolas" w:cs="Times New Roman"/>
@@ -10771,8 +12172,35 @@
           <w:lang w:eastAsia="en-GB"/>
           <w14:ligatures w14:val="none"/>
         </w:rPr>
-        <w:t>css-background-color</w:t>
-      </w:r>
+        <w:t>css</w:t>
+      </w:r>
+      <w:proofErr w:type="spellEnd"/>
+      <w:r>
+        <w:rPr>
+          <w:rFonts w:ascii="Consolas" w:eastAsia="Times New Roman" w:hAnsi="Consolas" w:cs="Times New Roman"/>
+          <w:color w:val="9CDCFE"/>
+          <w:kern w:val="0"/>
+          <w:sz w:val="21"/>
+          <w:szCs w:val="21"/>
+          <w:lang w:eastAsia="en-GB"/>
+          <w14:ligatures w14:val="none"/>
+        </w:rPr>
+        <w:t>-background-</w:t>
+      </w:r>
+      <w:proofErr w:type="spellStart"/>
+      <w:r>
+        <w:rPr>
+          <w:rFonts w:ascii="Consolas" w:eastAsia="Times New Roman" w:hAnsi="Consolas" w:cs="Times New Roman"/>
+          <w:color w:val="9CDCFE"/>
+          <w:kern w:val="0"/>
+          <w:sz w:val="21"/>
+          <w:szCs w:val="21"/>
+          <w:lang w:eastAsia="en-GB"/>
+          <w14:ligatures w14:val="none"/>
+        </w:rPr>
+        <w:t>color</w:t>
+      </w:r>
+      <w:proofErr w:type="spellEnd"/>
       <w:r>
         <w:rPr>
           <w:rFonts w:ascii="Consolas" w:eastAsia="Times New Roman" w:hAnsi="Consolas" w:cs="Times New Roman"/>
@@ -10848,6 +12276,7 @@
         </w:rPr>
         <w:t>&lt;</w:t>
       </w:r>
+      <w:proofErr w:type="spellStart"/>
       <w:r>
         <w:rPr>
           <w:rFonts w:ascii="Consolas" w:eastAsia="Times New Roman" w:hAnsi="Consolas" w:cs="Times New Roman"/>
@@ -10860,6 +12289,7 @@
         </w:rPr>
         <w:t>center</w:t>
       </w:r>
+      <w:proofErr w:type="spellEnd"/>
       <w:r>
         <w:rPr>
           <w:rFonts w:ascii="Consolas" w:eastAsia="Times New Roman" w:hAnsi="Consolas" w:cs="Times New Roman"/>
@@ -10938,6 +12368,7 @@
         </w:rPr>
         <w:t>&lt;/</w:t>
       </w:r>
+      <w:proofErr w:type="spellStart"/>
       <w:r>
         <w:rPr>
           <w:rFonts w:ascii="Consolas" w:eastAsia="Times New Roman" w:hAnsi="Consolas" w:cs="Times New Roman"/>
@@ -10950,6 +12381,7 @@
         </w:rPr>
         <w:t>center</w:t>
       </w:r>
+      <w:proofErr w:type="spellEnd"/>
       <w:r>
         <w:rPr>
           <w:rFonts w:ascii="Consolas" w:eastAsia="Times New Roman" w:hAnsi="Consolas" w:cs="Times New Roman"/>
@@ -11277,6 +12709,7 @@
         </w:rPr>
         <w:t xml:space="preserve"> </w:t>
       </w:r>
+      <w:proofErr w:type="spellStart"/>
       <w:r>
         <w:rPr>
           <w:rFonts w:ascii="Consolas" w:eastAsia="Times New Roman" w:hAnsi="Consolas" w:cs="Times New Roman"/>
@@ -11287,8 +12720,35 @@
           <w:lang w:eastAsia="en-GB"/>
           <w14:ligatures w14:val="none"/>
         </w:rPr>
-        <w:t>css-background-color</w:t>
-      </w:r>
+        <w:t>css</w:t>
+      </w:r>
+      <w:proofErr w:type="spellEnd"/>
+      <w:r>
+        <w:rPr>
+          <w:rFonts w:ascii="Consolas" w:eastAsia="Times New Roman" w:hAnsi="Consolas" w:cs="Times New Roman"/>
+          <w:color w:val="9CDCFE"/>
+          <w:kern w:val="0"/>
+          <w:sz w:val="21"/>
+          <w:szCs w:val="21"/>
+          <w:lang w:eastAsia="en-GB"/>
+          <w14:ligatures w14:val="none"/>
+        </w:rPr>
+        <w:t>-background-</w:t>
+      </w:r>
+      <w:proofErr w:type="spellStart"/>
+      <w:r>
+        <w:rPr>
+          <w:rFonts w:ascii="Consolas" w:eastAsia="Times New Roman" w:hAnsi="Consolas" w:cs="Times New Roman"/>
+          <w:color w:val="9CDCFE"/>
+          <w:kern w:val="0"/>
+          <w:sz w:val="21"/>
+          <w:szCs w:val="21"/>
+          <w:lang w:eastAsia="en-GB"/>
+          <w14:ligatures w14:val="none"/>
+        </w:rPr>
+        <w:t>color</w:t>
+      </w:r>
+      <w:proofErr w:type="spellEnd"/>
       <w:r>
         <w:rPr>
           <w:rFonts w:ascii="Consolas" w:eastAsia="Times New Roman" w:hAnsi="Consolas" w:cs="Times New Roman"/>
@@ -11325,6 +12785,7 @@
         </w:rPr>
         <w:t xml:space="preserve"> </w:t>
       </w:r>
+      <w:proofErr w:type="spellStart"/>
       <w:r>
         <w:rPr>
           <w:rFonts w:ascii="Consolas" w:eastAsia="Times New Roman" w:hAnsi="Consolas" w:cs="Times New Roman"/>
@@ -11335,7 +12796,20 @@
           <w:lang w:eastAsia="en-GB"/>
           <w14:ligatures w14:val="none"/>
         </w:rPr>
-        <w:t>css-height</w:t>
+        <w:t>css</w:t>
+      </w:r>
+      <w:proofErr w:type="spellEnd"/>
+      <w:r>
+        <w:rPr>
+          <w:rFonts w:ascii="Consolas" w:eastAsia="Times New Roman" w:hAnsi="Consolas" w:cs="Times New Roman"/>
+          <w:color w:val="9CDCFE"/>
+          <w:kern w:val="0"/>
+          <w:sz w:val="21"/>
+          <w:szCs w:val="21"/>
+          <w:lang w:eastAsia="en-GB"/>
+          <w14:ligatures w14:val="none"/>
+        </w:rPr>
+        <w:t>-height</w:t>
       </w:r>
       <w:r>
         <w:rPr>
@@ -11412,6 +12886,7 @@
         </w:rPr>
         <w:t>&lt;</w:t>
       </w:r>
+      <w:proofErr w:type="spellStart"/>
       <w:r>
         <w:rPr>
           <w:rFonts w:ascii="Consolas" w:eastAsia="Times New Roman" w:hAnsi="Consolas" w:cs="Times New Roman"/>
@@ -11424,6 +12899,7 @@
         </w:rPr>
         <w:t>center</w:t>
       </w:r>
+      <w:proofErr w:type="spellEnd"/>
       <w:r>
         <w:rPr>
           <w:rFonts w:ascii="Consolas" w:eastAsia="Times New Roman" w:hAnsi="Consolas" w:cs="Times New Roman"/>
@@ -11502,6 +12978,7 @@
         </w:rPr>
         <w:t>&lt;/</w:t>
       </w:r>
+      <w:proofErr w:type="spellStart"/>
       <w:r>
         <w:rPr>
           <w:rFonts w:ascii="Consolas" w:eastAsia="Times New Roman" w:hAnsi="Consolas" w:cs="Times New Roman"/>
@@ -11514,6 +12991,7 @@
         </w:rPr>
         <w:t>center</w:t>
       </w:r>
+      <w:proofErr w:type="spellEnd"/>
       <w:r>
         <w:rPr>
           <w:rFonts w:ascii="Consolas" w:eastAsia="Times New Roman" w:hAnsi="Consolas" w:cs="Times New Roman"/>
@@ -11671,7 +13149,15 @@
     <w:p/>
     <w:p>
       <w:r>
-        <w:t>Notice how we removed other heights and only gave heights to section 3, 5 and 7 and rest of the columns automatically resized to fill the layout. In real project you should not give hard coded heights. With row and column xtens the column heights would automatically be adjusted</w:t>
+        <w:t xml:space="preserve">Notice how we removed other heights and only gave heights to section 3, 5 and 7 and rest of the columns automatically resized to fill the layout. In real project you should not give hard coded heights. With row and column </w:t>
+      </w:r>
+      <w:proofErr w:type="spellStart"/>
+      <w:r>
+        <w:t>xtens</w:t>
+      </w:r>
+      <w:proofErr w:type="spellEnd"/>
+      <w:r>
+        <w:t xml:space="preserve"> the column heights would automatically be adjusted</w:t>
       </w:r>
       <w:r>
         <w:t xml:space="preserve"> as per the content height so there is no need to specify hardcoded heights.</w:t>
@@ -11784,7 +13270,15 @@
     </w:p>
     <w:p>
       <w:r>
-        <w:t xml:space="preserve">The analogy for wxml developers in any other system would be the programmers who </w:t>
+        <w:t xml:space="preserve">The analogy for </w:t>
+      </w:r>
+      <w:proofErr w:type="spellStart"/>
+      <w:r>
+        <w:t>wxml</w:t>
+      </w:r>
+      <w:proofErr w:type="spellEnd"/>
+      <w:r>
+        <w:t xml:space="preserve"> developers in any other system would be the programmers who </w:t>
       </w:r>
       <w:r>
         <w:t>USE</w:t>
@@ -11798,7 +13292,15 @@
     </w:p>
     <w:p>
       <w:r>
-        <w:t>As far as wxml developers are concerned they simply develop the screen layouts and the database functions are automatically enabled as soon as they complete the screen layout and log in as admin. It feels like magic to them.</w:t>
+        <w:t xml:space="preserve">As far as </w:t>
+      </w:r>
+      <w:proofErr w:type="spellStart"/>
+      <w:r>
+        <w:t>wxml</w:t>
+      </w:r>
+      <w:proofErr w:type="spellEnd"/>
+      <w:r>
+        <w:t xml:space="preserve"> developers are concerned they simply develop the screen layouts and the database functions are automatically enabled as soon as they complete the screen layout and log in as admin. It feels like magic to them.</w:t>
       </w:r>
     </w:p>
     <w:p>
@@ -11811,12 +13313,57 @@
     </w:p>
     <w:p>
       <w:r>
-        <w:t>The analogy for xten developers in any other system would be programmers who create new libraries, products or APIs for systems like React, Angular, Laravel, PHP, Python etc and these libraries are then used by developers who use such systems to help them create solutions. Any xten created by xten developers becomes a new WXML feature which wxml developers can use to build solutions.</w:t>
-      </w:r>
-    </w:p>
-    <w:p>
-      <w:r>
-        <w:t>Xten developers need a little bit of knowledge of Javascript and databases, but even for them they get and receive the dat</w:t>
+        <w:t xml:space="preserve">The analogy for </w:t>
+      </w:r>
+      <w:proofErr w:type="spellStart"/>
+      <w:r>
+        <w:t>xten</w:t>
+      </w:r>
+      <w:proofErr w:type="spellEnd"/>
+      <w:r>
+        <w:t xml:space="preserve"> developers in any other system would be programmers who create new libraries, products or APIs for systems like React, Angular, Laravel, PHP, Python etc and these libraries are then used by developers who use such systems to help them create solutions. Any </w:t>
+      </w:r>
+      <w:proofErr w:type="spellStart"/>
+      <w:r>
+        <w:t>xten</w:t>
+      </w:r>
+      <w:proofErr w:type="spellEnd"/>
+      <w:r>
+        <w:t xml:space="preserve"> created by </w:t>
+      </w:r>
+      <w:proofErr w:type="spellStart"/>
+      <w:r>
+        <w:t>xten</w:t>
+      </w:r>
+      <w:proofErr w:type="spellEnd"/>
+      <w:r>
+        <w:t xml:space="preserve"> developers becomes a new WXML feature which </w:t>
+      </w:r>
+      <w:proofErr w:type="spellStart"/>
+      <w:r>
+        <w:t>wxml</w:t>
+      </w:r>
+      <w:proofErr w:type="spellEnd"/>
+      <w:r>
+        <w:t xml:space="preserve"> developers can use to build solutions.</w:t>
+      </w:r>
+    </w:p>
+    <w:p>
+      <w:proofErr w:type="spellStart"/>
+      <w:r>
+        <w:t>Xten</w:t>
+      </w:r>
+      <w:proofErr w:type="spellEnd"/>
+      <w:r>
+        <w:t xml:space="preserve"> developers need a little bit of knowledge of </w:t>
+      </w:r>
+      <w:proofErr w:type="spellStart"/>
+      <w:r>
+        <w:t>Javascript</w:t>
+      </w:r>
+      <w:proofErr w:type="spellEnd"/>
+      <w:r>
+        <w:t xml:space="preserve"> and databases, but even for them they get and receive the dat</w:t>
       </w:r>
       <w:r>
         <w:t>a</w:t>
@@ -11828,7 +13375,15 @@
     <w:p>
       <w:r>
         <w:lastRenderedPageBreak/>
-        <w:t xml:space="preserve">WX figures out where to get the data from and where to update based on the context of the element, so even for xten developers there is no need for extensive coding or extensive knowledge of database etc, in majority of cases (90%+ situations in 90%+ projects globally based on my experience). </w:t>
+        <w:t xml:space="preserve">WX figures out where to get the data from and where to update based on the context of the element, so even for </w:t>
+      </w:r>
+      <w:proofErr w:type="spellStart"/>
+      <w:r>
+        <w:t>xten</w:t>
+      </w:r>
+      <w:proofErr w:type="spellEnd"/>
+      <w:r>
+        <w:t xml:space="preserve"> developers there is no need for extensive coding or extensive knowledge of database etc, in majority of cases (90%+ situations in 90%+ projects globally based on my experience). </w:t>
       </w:r>
     </w:p>
     <w:p>
@@ -11854,7 +13409,23 @@
     </w:p>
     <w:p>
       <w:r>
-        <w:t>In normal HTML developers use &lt;img&gt; tag for images. Instead if they use &lt;image&gt; xten then they just need to give a meaningful name to that image like so:</w:t>
+        <w:t>In normal HTML developers use &lt;</w:t>
+      </w:r>
+      <w:proofErr w:type="spellStart"/>
+      <w:r>
+        <w:t>img</w:t>
+      </w:r>
+      <w:proofErr w:type="spellEnd"/>
+      <w:r>
+        <w:t xml:space="preserve">&gt; tag for images. Instead if they use &lt;image&gt; </w:t>
+      </w:r>
+      <w:proofErr w:type="spellStart"/>
+      <w:r>
+        <w:t>xten</w:t>
+      </w:r>
+      <w:proofErr w:type="spellEnd"/>
+      <w:r>
+        <w:t xml:space="preserve"> then they just need to give a meaningful name to that image like so:</w:t>
       </w:r>
     </w:p>
     <w:p>
@@ -11880,13 +13451,29 @@
     </w:p>
     <w:p>
       <w:r>
-        <w:t>An xten d</w:t>
+        <w:t xml:space="preserve">An </w:t>
+      </w:r>
+      <w:proofErr w:type="spellStart"/>
+      <w:r>
+        <w:t>xten</w:t>
+      </w:r>
+      <w:proofErr w:type="spellEnd"/>
+      <w:r>
+        <w:t xml:space="preserve"> d</w:t>
       </w:r>
       <w:r>
         <w:t xml:space="preserve">eveloper creates </w:t>
       </w:r>
       <w:r>
-        <w:t>such tags which wxml developers simply call like normal HTML tags the features related to that tag become available to a</w:t>
+        <w:t xml:space="preserve">such tags which </w:t>
+      </w:r>
+      <w:proofErr w:type="spellStart"/>
+      <w:r>
+        <w:t>wxml</w:t>
+      </w:r>
+      <w:proofErr w:type="spellEnd"/>
+      <w:r>
+        <w:t xml:space="preserve"> developers simply call like normal HTML tags the features related to that tag become available to a</w:t>
       </w:r>
       <w:r>
         <w:t xml:space="preserve">dmin </w:t>
@@ -11951,7 +13538,15 @@
     </w:p>
     <w:p>
       <w:r>
-        <w:t xml:space="preserve">&lt;textedit name=”house-description” </w:t>
+        <w:t>&lt;</w:t>
+      </w:r>
+      <w:proofErr w:type="spellStart"/>
+      <w:r>
+        <w:t>textedit</w:t>
+      </w:r>
+      <w:proofErr w:type="spellEnd"/>
+      <w:r>
+        <w:t xml:space="preserve"> name=”house-description” </w:t>
       </w:r>
       <w:r>
         <w:t>[other optional attributes if needed]&gt;</w:t>
@@ -11965,7 +13560,15 @@
     </w:p>
     <w:p>
       <w:r>
-        <w:t>&lt;/textedit&gt;</w:t>
+        <w:t>&lt;/</w:t>
+      </w:r>
+      <w:proofErr w:type="spellStart"/>
+      <w:r>
+        <w:t>textedit</w:t>
+      </w:r>
+      <w:proofErr w:type="spellEnd"/>
+      <w:r>
+        <w:t>&gt;</w:t>
       </w:r>
     </w:p>
     <w:p>
@@ -12018,7 +13621,15 @@
     </w:p>
     <w:p>
       <w:r>
-        <w:t>Yes, it feels like magic but it actually happens. As wxml developers you simply write the tag and all functionality including database functionality becomes available automatically. And once you have created the layout of the screen</w:t>
+        <w:t xml:space="preserve">Yes, it feels like magic but it actually happens. As </w:t>
+      </w:r>
+      <w:proofErr w:type="spellStart"/>
+      <w:r>
+        <w:t>wxml</w:t>
+      </w:r>
+      <w:proofErr w:type="spellEnd"/>
+      <w:r>
+        <w:t xml:space="preserve"> developers you simply write the tag and all functionality including database functionality becomes available automatically. And once you have created the layout of the screen</w:t>
       </w:r>
       <w:r>
         <w:t>,</w:t>
@@ -12054,7 +13665,31 @@
     </w:p>
     <w:p>
       <w:r>
-        <w:t>You can check out examples of the code written for the demo site and search for inline, textedit, grid, list, banner and image xtens and see how much code exists for each element, and this is how much code wxml developers write for any project. Then you can log in as admin with the admin user you created using first-admin account and then go back and see the result of that code by going to each element.</w:t>
+        <w:t xml:space="preserve">You can check out examples of the code written for the demo site and search for inline, </w:t>
+      </w:r>
+      <w:proofErr w:type="spellStart"/>
+      <w:r>
+        <w:t>textedit</w:t>
+      </w:r>
+      <w:proofErr w:type="spellEnd"/>
+      <w:r>
+        <w:t xml:space="preserve">, grid, list, banner and image </w:t>
+      </w:r>
+      <w:proofErr w:type="spellStart"/>
+      <w:r>
+        <w:t>xtens</w:t>
+      </w:r>
+      <w:proofErr w:type="spellEnd"/>
+      <w:r>
+        <w:t xml:space="preserve"> and see how much code exists for each element, and this is how much code </w:t>
+      </w:r>
+      <w:proofErr w:type="spellStart"/>
+      <w:r>
+        <w:t>wxml</w:t>
+      </w:r>
+      <w:proofErr w:type="spellEnd"/>
+      <w:r>
+        <w:t xml:space="preserve"> developers write for any project. Then you can log in as admin with the admin user you created using first-admin account and then go back and see the result of that code by going to each element.</w:t>
       </w:r>
     </w:p>
     <w:p>
@@ -12062,15 +13697,36 @@
         <w:pStyle w:val="Heading3"/>
       </w:pPr>
       <w:r>
-        <w:t>Data management for xten developers</w:t>
-      </w:r>
-    </w:p>
-    <w:p>
-      <w:r>
-        <w:t>Lets take an e</w:t>
-      </w:r>
-      <w:r>
-        <w:t>xample code for retrieving correct data for xten developers</w:t>
+        <w:t xml:space="preserve">Data management for </w:t>
+      </w:r>
+      <w:proofErr w:type="spellStart"/>
+      <w:r>
+        <w:t>xten</w:t>
+      </w:r>
+      <w:proofErr w:type="spellEnd"/>
+      <w:r>
+        <w:t xml:space="preserve"> developers</w:t>
+      </w:r>
+    </w:p>
+    <w:p>
+      <w:proofErr w:type="spellStart"/>
+      <w:r>
+        <w:t>Lets</w:t>
+      </w:r>
+      <w:proofErr w:type="spellEnd"/>
+      <w:r>
+        <w:t xml:space="preserve"> take an e</w:t>
+      </w:r>
+      <w:r>
+        <w:t xml:space="preserve">xample code for retrieving correct data for </w:t>
+      </w:r>
+      <w:proofErr w:type="spellStart"/>
+      <w:r>
+        <w:t>xten</w:t>
+      </w:r>
+      <w:proofErr w:type="spellEnd"/>
+      <w:r>
+        <w:t xml:space="preserve"> developers</w:t>
       </w:r>
       <w:r>
         <w:t>.</w:t>
@@ -12078,7 +13734,15 @@
     </w:p>
     <w:p>
       <w:r>
-        <w:t>For getting data for your text or other such elements an xten developer may write this code:</w:t>
+        <w:t xml:space="preserve">For getting data for your text or other such elements an </w:t>
+      </w:r>
+      <w:proofErr w:type="spellStart"/>
+      <w:r>
+        <w:t>xten</w:t>
+      </w:r>
+      <w:proofErr w:type="spellEnd"/>
+      <w:r>
+        <w:t xml:space="preserve"> developer may write this code:</w:t>
       </w:r>
     </w:p>
     <w:p>
@@ -12168,7 +13832,85 @@
           <w:lang w:eastAsia="en-GB"/>
           <w14:ligatures w14:val="none"/>
         </w:rPr>
-        <w:t>        const value = await database.inlineValue(node, context, xten);</w:t>
+        <w:t xml:space="preserve">        </w:t>
+      </w:r>
+      <w:proofErr w:type="spellStart"/>
+      <w:r>
+        <w:rPr>
+          <w:rFonts w:ascii="Consolas" w:eastAsia="Times New Roman" w:hAnsi="Consolas" w:cs="Times New Roman"/>
+          <w:color w:val="CCCCCC"/>
+          <w:kern w:val="0"/>
+          <w:sz w:val="21"/>
+          <w:szCs w:val="21"/>
+          <w:lang w:eastAsia="en-GB"/>
+          <w14:ligatures w14:val="none"/>
+        </w:rPr>
+        <w:t>const</w:t>
+      </w:r>
+      <w:proofErr w:type="spellEnd"/>
+      <w:r>
+        <w:rPr>
+          <w:rFonts w:ascii="Consolas" w:eastAsia="Times New Roman" w:hAnsi="Consolas" w:cs="Times New Roman"/>
+          <w:color w:val="CCCCCC"/>
+          <w:kern w:val="0"/>
+          <w:sz w:val="21"/>
+          <w:szCs w:val="21"/>
+          <w:lang w:eastAsia="en-GB"/>
+          <w14:ligatures w14:val="none"/>
+        </w:rPr>
+        <w:t xml:space="preserve"> value = await </w:t>
+      </w:r>
+      <w:proofErr w:type="spellStart"/>
+      <w:r>
+        <w:rPr>
+          <w:rFonts w:ascii="Consolas" w:eastAsia="Times New Roman" w:hAnsi="Consolas" w:cs="Times New Roman"/>
+          <w:color w:val="CCCCCC"/>
+          <w:kern w:val="0"/>
+          <w:sz w:val="21"/>
+          <w:szCs w:val="21"/>
+          <w:lang w:eastAsia="en-GB"/>
+          <w14:ligatures w14:val="none"/>
+        </w:rPr>
+        <w:t>database.inlineValue</w:t>
+      </w:r>
+      <w:proofErr w:type="spellEnd"/>
+      <w:r>
+        <w:rPr>
+          <w:rFonts w:ascii="Consolas" w:eastAsia="Times New Roman" w:hAnsi="Consolas" w:cs="Times New Roman"/>
+          <w:color w:val="CCCCCC"/>
+          <w:kern w:val="0"/>
+          <w:sz w:val="21"/>
+          <w:szCs w:val="21"/>
+          <w:lang w:eastAsia="en-GB"/>
+          <w14:ligatures w14:val="none"/>
+        </w:rPr>
+        <w:t xml:space="preserve">(node, context, </w:t>
+      </w:r>
+      <w:proofErr w:type="spellStart"/>
+      <w:r>
+        <w:rPr>
+          <w:rFonts w:ascii="Consolas" w:eastAsia="Times New Roman" w:hAnsi="Consolas" w:cs="Times New Roman"/>
+          <w:color w:val="CCCCCC"/>
+          <w:kern w:val="0"/>
+          <w:sz w:val="21"/>
+          <w:szCs w:val="21"/>
+          <w:lang w:eastAsia="en-GB"/>
+          <w14:ligatures w14:val="none"/>
+        </w:rPr>
+        <w:t>xten</w:t>
+      </w:r>
+      <w:proofErr w:type="spellEnd"/>
+      <w:r>
+        <w:rPr>
+          <w:rFonts w:ascii="Consolas" w:eastAsia="Times New Roman" w:hAnsi="Consolas" w:cs="Times New Roman"/>
+          <w:color w:val="CCCCCC"/>
+          <w:kern w:val="0"/>
+          <w:sz w:val="21"/>
+          <w:szCs w:val="21"/>
+          <w:lang w:eastAsia="en-GB"/>
+          <w14:ligatures w14:val="none"/>
+        </w:rPr>
+        <w:t>);</w:t>
       </w:r>
     </w:p>
     <w:p>
@@ -12222,7 +13964,33 @@
           <w:lang w:eastAsia="en-GB"/>
           <w14:ligatures w14:val="none"/>
         </w:rPr>
-        <w:t>            node.text = value;</w:t>
+        <w:t xml:space="preserve">            </w:t>
+      </w:r>
+      <w:proofErr w:type="spellStart"/>
+      <w:r>
+        <w:rPr>
+          <w:rFonts w:ascii="Consolas" w:eastAsia="Times New Roman" w:hAnsi="Consolas" w:cs="Times New Roman"/>
+          <w:color w:val="CCCCCC"/>
+          <w:kern w:val="0"/>
+          <w:sz w:val="21"/>
+          <w:szCs w:val="21"/>
+          <w:lang w:eastAsia="en-GB"/>
+          <w14:ligatures w14:val="none"/>
+        </w:rPr>
+        <w:t>node.text</w:t>
+      </w:r>
+      <w:proofErr w:type="spellEnd"/>
+      <w:r>
+        <w:rPr>
+          <w:rFonts w:ascii="Consolas" w:eastAsia="Times New Roman" w:hAnsi="Consolas" w:cs="Times New Roman"/>
+          <w:color w:val="CCCCCC"/>
+          <w:kern w:val="0"/>
+          <w:sz w:val="21"/>
+          <w:szCs w:val="21"/>
+          <w:lang w:eastAsia="en-GB"/>
+          <w14:ligatures w14:val="none"/>
+        </w:rPr>
+        <w:t xml:space="preserve"> = value;</w:t>
       </w:r>
     </w:p>
     <w:p>
@@ -12318,12 +14086,28 @@
     <w:p/>
     <w:p>
       <w:r>
-        <w:t xml:space="preserve">This is an example of the type of code an xten developer would need for writing data retrieval function for something like an inline function. </w:t>
-      </w:r>
-    </w:p>
-    <w:p>
-      <w:r>
-        <w:t xml:space="preserve">The developer simply calls a function and passes the node, context and xten. None of these things are defined by that developer and developer can simply copy and paste this. </w:t>
+        <w:t xml:space="preserve">This is an example of the type of code an </w:t>
+      </w:r>
+      <w:proofErr w:type="spellStart"/>
+      <w:r>
+        <w:t>xten</w:t>
+      </w:r>
+      <w:proofErr w:type="spellEnd"/>
+      <w:r>
+        <w:t xml:space="preserve"> developer would need for writing data retrieval function for something like an inline function. </w:t>
+      </w:r>
+    </w:p>
+    <w:p>
+      <w:r>
+        <w:t xml:space="preserve">The developer simply calls a function and passes the node, context and </w:t>
+      </w:r>
+      <w:proofErr w:type="spellStart"/>
+      <w:r>
+        <w:t>xten</w:t>
+      </w:r>
+      <w:proofErr w:type="spellEnd"/>
+      <w:r>
+        <w:t xml:space="preserve">. None of these things are defined by that developer and developer can simply copy and paste this. </w:t>
       </w:r>
     </w:p>
     <w:p>
@@ -12348,12 +14132,28 @@
     </w:p>
     <w:p>
       <w:r>
-        <w:t>The simplest question that comes to mind is that if the xten developers only need to pass back the same variables they received from WX then why do they even need to do it? Another question is what is the context anyway?</w:t>
-      </w:r>
-    </w:p>
-    <w:p>
-      <w:r>
-        <w:t>To understand this let us take a real life example. Think of WX server or any other webserver as a call centre. Let us say you call a call centre to open bank account. They give you account number IBAN/Swift/sort/IFSC code and give you a pin. So they now have your context. Compare it with loading the page. So while loading WX parses the page figures out the context of the data items based on hints like name given by wxml developer.</w:t>
+        <w:t xml:space="preserve">The simplest question that comes to mind is that if the </w:t>
+      </w:r>
+      <w:proofErr w:type="spellStart"/>
+      <w:r>
+        <w:t>xten</w:t>
+      </w:r>
+      <w:proofErr w:type="spellEnd"/>
+      <w:r>
+        <w:t xml:space="preserve"> developers only need to pass back the same variables they received from WX then why do they even need to do it? Another question is what is the context anyway?</w:t>
+      </w:r>
+    </w:p>
+    <w:p>
+      <w:r>
+        <w:t xml:space="preserve">To understand this let us take a real life example. Think of WX server or any other webserver as a call centre. Let us say you call a call centre to open bank account. They give you account number IBAN/Swift/sort/IFSC code and give you a pin. So they now have your context. Compare it with loading the page. So while loading WX parses the page figures out the context of the data items based on hints like name given by </w:t>
+      </w:r>
+      <w:proofErr w:type="spellStart"/>
+      <w:r>
+        <w:t>wxml</w:t>
+      </w:r>
+      <w:proofErr w:type="spellEnd"/>
+      <w:r>
+        <w:t xml:space="preserve"> developer.</w:t>
       </w:r>
     </w:p>
     <w:p>
@@ -12368,7 +14168,15 @@
     </w:p>
     <w:p>
       <w:r>
-        <w:t>Of course some inputs are required from wxml developer while coding. Rest is figured out by WX.</w:t>
+        <w:t xml:space="preserve">Of course some inputs are required from </w:t>
+      </w:r>
+      <w:proofErr w:type="spellStart"/>
+      <w:r>
+        <w:t>wxml</w:t>
+      </w:r>
+      <w:proofErr w:type="spellEnd"/>
+      <w:r>
+        <w:t xml:space="preserve"> developer while coding. Rest is figured out by WX.</w:t>
       </w:r>
     </w:p>
     <w:p>
@@ -12376,7 +14184,15 @@
         <w:pStyle w:val="Heading2"/>
       </w:pPr>
       <w:r>
-        <w:t>Examples of input required from wxml developers.</w:t>
+        <w:t xml:space="preserve">Examples of input required from </w:t>
+      </w:r>
+      <w:proofErr w:type="spellStart"/>
+      <w:r>
+        <w:t>wxml</w:t>
+      </w:r>
+      <w:proofErr w:type="spellEnd"/>
+      <w:r>
+        <w:t xml:space="preserve"> developers.</w:t>
       </w:r>
     </w:p>
     <w:p>
@@ -12394,7 +14210,15 @@
     </w:p>
     <w:p>
       <w:r>
-        <w:t>The most important item wxml developer needs to pass is the name of the element. They need to pass proper names, e.g. if its company name they need to provide</w:t>
+        <w:t xml:space="preserve">The most important item </w:t>
+      </w:r>
+      <w:proofErr w:type="spellStart"/>
+      <w:r>
+        <w:t>wxml</w:t>
+      </w:r>
+      <w:proofErr w:type="spellEnd"/>
+      <w:r>
+        <w:t xml:space="preserve"> developer needs to pass is the name of the element. They need to pass proper names, e.g. if its company name they need to provide</w:t>
       </w:r>
       <w:r>
         <w:t xml:space="preserve"> something meaningful like so:</w:t>
@@ -12407,7 +14231,23 @@
     </w:p>
     <w:p>
       <w:r>
-        <w:t>if its an image xten which deals with logo element then they need to provide something like this:</w:t>
+        <w:t xml:space="preserve">if </w:t>
+      </w:r>
+      <w:proofErr w:type="spellStart"/>
+      <w:r>
+        <w:t>its</w:t>
+      </w:r>
+      <w:proofErr w:type="spellEnd"/>
+      <w:r>
+        <w:t xml:space="preserve"> an image </w:t>
+      </w:r>
+      <w:proofErr w:type="spellStart"/>
+      <w:r>
+        <w:t>xten</w:t>
+      </w:r>
+      <w:proofErr w:type="spellEnd"/>
+      <w:r>
+        <w:t xml:space="preserve"> which deals with logo element then they need to provide something like this:</w:t>
       </w:r>
     </w:p>
     <w:p>
@@ -12417,13 +14257,29 @@
     </w:p>
     <w:p>
       <w:r>
-        <w:t xml:space="preserve">This is easy to figure out for wxml developers on what type of name to give to their elements. Its based on their requirement. If its customer address they can give </w:t>
+        <w:t xml:space="preserve">This is easy to figure out for </w:t>
+      </w:r>
+      <w:proofErr w:type="spellStart"/>
+      <w:r>
+        <w:t>wxml</w:t>
+      </w:r>
+      <w:proofErr w:type="spellEnd"/>
+      <w:r>
+        <w:t xml:space="preserve"> developers on what type of name to give to their elements. Its based on their requirement. If its customer address they can give </w:t>
       </w:r>
       <w:r>
         <w:t xml:space="preserve">a name that is relevant </w:t>
       </w:r>
       <w:r>
-        <w:t>to that textedit block like “customer-address”.</w:t>
+        <w:t xml:space="preserve">to that </w:t>
+      </w:r>
+      <w:proofErr w:type="spellStart"/>
+      <w:r>
+        <w:t>textedit</w:t>
+      </w:r>
+      <w:proofErr w:type="spellEnd"/>
+      <w:r>
+        <w:t xml:space="preserve"> block like “customer-address”.</w:t>
       </w:r>
     </w:p>
     <w:p>
@@ -12441,7 +14297,15 @@
     </w:p>
     <w:p>
       <w:r>
-        <w:t xml:space="preserve">Let us take an example of when a wxml developer would need to provide this </w:t>
+        <w:t xml:space="preserve">Let us take an example of when a </w:t>
+      </w:r>
+      <w:proofErr w:type="spellStart"/>
+      <w:r>
+        <w:t>wxml</w:t>
+      </w:r>
+      <w:proofErr w:type="spellEnd"/>
+      <w:r>
+        <w:t xml:space="preserve"> developer would need to provide this </w:t>
       </w:r>
       <w:r>
         <w:t>attribute</w:t>
@@ -12489,7 +14353,15 @@
         <w:t xml:space="preserve">you can </w:t>
       </w:r>
       <w:r>
-        <w:t>notice the relevant xtens use attribute list-child=”true”. This tells WX that the data item being referred to is a child of the parent element which could be a banner or grid or list.</w:t>
+        <w:t xml:space="preserve">notice the relevant </w:t>
+      </w:r>
+      <w:proofErr w:type="spellStart"/>
+      <w:r>
+        <w:t>xtens</w:t>
+      </w:r>
+      <w:proofErr w:type="spellEnd"/>
+      <w:r>
+        <w:t xml:space="preserve"> use attribute list-child=”true”. This tells WX that the data item being referred to is a child of the parent element which could be a banner or grid or list.</w:t>
       </w:r>
     </w:p>
     <w:p>
@@ -12528,7 +14400,15 @@
         <w:t>In s</w:t>
       </w:r>
       <w:r>
-        <w:t xml:space="preserve">ummary, for wxml developers the </w:t>
+        <w:t xml:space="preserve">ummary, for </w:t>
+      </w:r>
+      <w:proofErr w:type="spellStart"/>
+      <w:r>
+        <w:t>wxml</w:t>
+      </w:r>
+      <w:proofErr w:type="spellEnd"/>
+      <w:r>
+        <w:t xml:space="preserve"> developers the </w:t>
       </w:r>
       <w:r>
         <w:t xml:space="preserve">type of </w:t>
@@ -12537,7 +14417,15 @@
         <w:t>things to figure out are name of the object</w:t>
       </w:r>
       <w:r>
-        <w:t xml:space="preserve">, whether that item is child of a list type of object and specify list-child=”true” it it is. Another thing for them to figure out is </w:t>
+        <w:t xml:space="preserve">, whether that item is child of a list type of object and specify list-child=”true” it </w:t>
+      </w:r>
+      <w:proofErr w:type="spellStart"/>
+      <w:r>
+        <w:t>it</w:t>
+      </w:r>
+      <w:proofErr w:type="spellEnd"/>
+      <w:r>
+        <w:t xml:space="preserve"> is. Another thing for them to figure out is </w:t>
       </w:r>
       <w:r>
         <w:t xml:space="preserve">object-name whether it be an existing object that </w:t>
@@ -12570,7 +14458,15 @@
         <w:t xml:space="preserve">on the fly </w:t>
       </w:r>
       <w:r>
-        <w:t>which may not even exist. This is the only database or backend knowledge the wxml developers need.</w:t>
+        <w:t xml:space="preserve">which may not even exist. This is the only database or backend knowledge the </w:t>
+      </w:r>
+      <w:proofErr w:type="spellStart"/>
+      <w:r>
+        <w:t>wxml</w:t>
+      </w:r>
+      <w:proofErr w:type="spellEnd"/>
+      <w:r>
+        <w:t xml:space="preserve"> developers need.</w:t>
       </w:r>
     </w:p>
     <w:p>
@@ -12652,7 +14548,15 @@
         <w:t xml:space="preserve">While WX knows how to manage the object in the background it does not know what you want. So you need to at least tell WX something. That something is you tell WX how that object looks like on screen. WX does not know how you want the screen to look like and where you want to show what data item, so that is the bare minimum you need to specify. </w:t>
       </w:r>
       <w:r>
-        <w:t>You do that through ‘object-config’ xten.</w:t>
+        <w:t xml:space="preserve">You do that through ‘object-config’ </w:t>
+      </w:r>
+      <w:proofErr w:type="spellStart"/>
+      <w:r>
+        <w:t>xten</w:t>
+      </w:r>
+      <w:proofErr w:type="spellEnd"/>
+      <w:r>
+        <w:t>.</w:t>
       </w:r>
     </w:p>
     <w:p>
@@ -13496,7 +15400,15 @@
     </w:p>
     <w:p>
       <w:r>
-        <w:t>This view defines the ways that object can be displayed in a list and what each item within a list looks like. You may wish to display that list in any format, be it table, ul or div.</w:t>
+        <w:t xml:space="preserve">This view defines the ways that object can be displayed in a list and what each item within a list looks like. You may wish to display that list in any format, be it table, </w:t>
+      </w:r>
+      <w:proofErr w:type="spellStart"/>
+      <w:r>
+        <w:t>ul</w:t>
+      </w:r>
+      <w:proofErr w:type="spellEnd"/>
+      <w:r>
+        <w:t xml:space="preserve"> or div.</w:t>
       </w:r>
     </w:p>
     <w:p>
@@ -14384,6 +16296,7 @@
         </w:rPr>
         <w:t xml:space="preserve"> </w:t>
       </w:r>
+      <w:proofErr w:type="spellStart"/>
       <w:r>
         <w:rPr>
           <w:rFonts w:ascii="Consolas" w:eastAsia="Times New Roman" w:hAnsi="Consolas" w:cs="Times New Roman"/>
@@ -14396,6 +16309,7 @@
         </w:rPr>
         <w:t>pagesize</w:t>
       </w:r>
+      <w:proofErr w:type="spellEnd"/>
       <w:r>
         <w:rPr>
           <w:rFonts w:ascii="Consolas" w:eastAsia="Times New Roman" w:hAnsi="Consolas" w:cs="Times New Roman"/>
@@ -14418,7 +16332,33 @@
           <w:lang w:eastAsia="en-GB"/>
           <w14:ligatures w14:val="none"/>
         </w:rPr>
-        <w:t>"[$pagesize]"</w:t>
+        <w:t>"[$</w:t>
+      </w:r>
+      <w:proofErr w:type="spellStart"/>
+      <w:r>
+        <w:rPr>
+          <w:rFonts w:ascii="Consolas" w:eastAsia="Times New Roman" w:hAnsi="Consolas" w:cs="Times New Roman"/>
+          <w:color w:val="CE9178"/>
+          <w:kern w:val="0"/>
+          <w:sz w:val="21"/>
+          <w:szCs w:val="21"/>
+          <w:lang w:eastAsia="en-GB"/>
+          <w14:ligatures w14:val="none"/>
+        </w:rPr>
+        <w:t>pagesize</w:t>
+      </w:r>
+      <w:proofErr w:type="spellEnd"/>
+      <w:r>
+        <w:rPr>
+          <w:rFonts w:ascii="Consolas" w:eastAsia="Times New Roman" w:hAnsi="Consolas" w:cs="Times New Roman"/>
+          <w:color w:val="CE9178"/>
+          <w:kern w:val="0"/>
+          <w:sz w:val="21"/>
+          <w:szCs w:val="21"/>
+          <w:lang w:eastAsia="en-GB"/>
+          <w14:ligatures w14:val="none"/>
+        </w:rPr>
+        <w:t>]"</w:t>
       </w:r>
       <w:r>
         <w:rPr>
@@ -15161,6 +17101,7 @@
         </w:rPr>
         <w:t>&lt;</w:t>
       </w:r>
+      <w:proofErr w:type="spellStart"/>
       <w:r>
         <w:rPr>
           <w:rFonts w:ascii="Consolas" w:eastAsia="Times New Roman" w:hAnsi="Consolas" w:cs="Times New Roman"/>
@@ -15173,6 +17114,7 @@
         </w:rPr>
         <w:t>textalign</w:t>
       </w:r>
+      <w:proofErr w:type="spellEnd"/>
       <w:r>
         <w:rPr>
           <w:rFonts w:ascii="Consolas" w:eastAsia="Times New Roman" w:hAnsi="Consolas" w:cs="Times New Roman"/>
@@ -15473,6 +17415,7 @@
         </w:rPr>
         <w:t>&lt;/</w:t>
       </w:r>
+      <w:proofErr w:type="spellStart"/>
       <w:r>
         <w:rPr>
           <w:rFonts w:ascii="Consolas" w:eastAsia="Times New Roman" w:hAnsi="Consolas" w:cs="Times New Roman"/>
@@ -15485,6 +17428,7 @@
         </w:rPr>
         <w:t>textalign</w:t>
       </w:r>
+      <w:proofErr w:type="spellEnd"/>
       <w:r>
         <w:rPr>
           <w:rFonts w:ascii="Consolas" w:eastAsia="Times New Roman" w:hAnsi="Consolas" w:cs="Times New Roman"/>
@@ -15767,6 +17711,7 @@
         </w:rPr>
         <w:t xml:space="preserve"> </w:t>
       </w:r>
+      <w:proofErr w:type="spellStart"/>
       <w:r>
         <w:rPr>
           <w:rFonts w:ascii="Consolas" w:eastAsia="Times New Roman" w:hAnsi="Consolas" w:cs="Times New Roman"/>
@@ -15779,6 +17724,7 @@
         </w:rPr>
         <w:t>readonly</w:t>
       </w:r>
+      <w:proofErr w:type="spellEnd"/>
       <w:r>
         <w:rPr>
           <w:rFonts w:ascii="Consolas" w:eastAsia="Times New Roman" w:hAnsi="Consolas" w:cs="Times New Roman"/>
@@ -16224,6 +18170,7 @@
         </w:rPr>
         <w:t xml:space="preserve"> </w:t>
       </w:r>
+      <w:proofErr w:type="spellStart"/>
       <w:r>
         <w:rPr>
           <w:rFonts w:ascii="Consolas" w:eastAsia="Times New Roman" w:hAnsi="Consolas" w:cs="Times New Roman"/>
@@ -16236,6 +18183,7 @@
         </w:rPr>
         <w:t>href</w:t>
       </w:r>
+      <w:proofErr w:type="spellEnd"/>
       <w:r>
         <w:rPr>
           <w:rFonts w:ascii="Consolas" w:eastAsia="Times New Roman" w:hAnsi="Consolas" w:cs="Times New Roman"/>
@@ -17168,7 +19116,15 @@
     </w:p>
     <w:p>
       <w:r>
-        <w:t>Notice how object-list-toolbar and object-item-toolbar are placed. These can be placed anywhere within the object. The list-toolbar contains add object button currently while item-toolbar contains delete button. More buttons can be added for any custom requirements by xten developers.</w:t>
+        <w:t xml:space="preserve">Notice how object-list-toolbar and object-item-toolbar are placed. These can be placed anywhere within the object. The list-toolbar contains add object button currently while item-toolbar contains delete button. More buttons can be added for any custom requirements by </w:t>
+      </w:r>
+      <w:proofErr w:type="spellStart"/>
+      <w:r>
+        <w:t>xten</w:t>
+      </w:r>
+      <w:proofErr w:type="spellEnd"/>
+      <w:r>
+        <w:t xml:space="preserve"> developers.</w:t>
       </w:r>
     </w:p>
     <w:p>
@@ -17178,7 +19134,15 @@
     </w:p>
     <w:p>
       <w:r>
-        <w:t>There are further examples of list-views in demo/includes/blog-post.xml where the lists use the format of table-tr-td in one example and ul-li format in another.</w:t>
+        <w:t xml:space="preserve">There are further examples of list-views in demo/includes/blog-post.xml where the lists use the format of table-tr-td in one example and </w:t>
+      </w:r>
+      <w:proofErr w:type="spellStart"/>
+      <w:r>
+        <w:t>ul</w:t>
+      </w:r>
+      <w:proofErr w:type="spellEnd"/>
+      <w:r>
+        <w:t>-li format in another.</w:t>
       </w:r>
     </w:p>
     <w:p>
@@ -17366,6 +19330,7 @@
         </w:rPr>
         <w:t xml:space="preserve"> </w:t>
       </w:r>
+      <w:proofErr w:type="spellStart"/>
       <w:r>
         <w:rPr>
           <w:rFonts w:ascii="Consolas" w:eastAsia="Times New Roman" w:hAnsi="Consolas" w:cs="Times New Roman"/>
@@ -17378,6 +19343,7 @@
         </w:rPr>
         <w:t>pagesize</w:t>
       </w:r>
+      <w:proofErr w:type="spellEnd"/>
       <w:r>
         <w:rPr>
           <w:rFonts w:ascii="Consolas" w:eastAsia="Times New Roman" w:hAnsi="Consolas" w:cs="Times New Roman"/>
@@ -18066,12 +20032,44 @@
     </w:p>
     <w:p>
       <w:r>
-        <w:t>This only covers some basic initial concepts to get you started. There are a lot more advanced use cases and advanced configurations that are possible including writing xtens for any requirements that are not taken care of by the default system xtens.</w:t>
-      </w:r>
-    </w:p>
-    <w:p>
-      <w:r>
-        <w:t>A reference manual for existing xtens and a detailed developer guide to wxml would be published shortly.</w:t>
+        <w:t xml:space="preserve">This only covers some basic initial concepts to get you started. There are a lot more advanced use cases and advanced configurations that are possible including writing </w:t>
+      </w:r>
+      <w:proofErr w:type="spellStart"/>
+      <w:r>
+        <w:t>xtens</w:t>
+      </w:r>
+      <w:proofErr w:type="spellEnd"/>
+      <w:r>
+        <w:t xml:space="preserve"> for any requirements that are not taken care of by the default system </w:t>
+      </w:r>
+      <w:proofErr w:type="spellStart"/>
+      <w:r>
+        <w:t>xtens</w:t>
+      </w:r>
+      <w:proofErr w:type="spellEnd"/>
+      <w:r>
+        <w:t>.</w:t>
+      </w:r>
+    </w:p>
+    <w:p>
+      <w:r>
+        <w:t xml:space="preserve">A reference manual for existing </w:t>
+      </w:r>
+      <w:proofErr w:type="spellStart"/>
+      <w:r>
+        <w:t>xtens</w:t>
+      </w:r>
+      <w:proofErr w:type="spellEnd"/>
+      <w:r>
+        <w:t xml:space="preserve"> and a detailed developer guide to </w:t>
+      </w:r>
+      <w:proofErr w:type="spellStart"/>
+      <w:r>
+        <w:t>wxml</w:t>
+      </w:r>
+      <w:proofErr w:type="spellEnd"/>
+      <w:r>
+        <w:t xml:space="preserve"> would be published shortly.</w:t>
       </w:r>
     </w:p>
     <w:p/>
@@ -18837,6 +20835,119 @@
     </w:lvl>
   </w:abstractNum>
   <w:abstractNum w:abstractNumId="7" w15:restartNumberingAfterBreak="0">
+    <w:nsid w:val="537D18FD"/>
+    <w:multiLevelType w:val="hybridMultilevel"/>
+    <w:tmpl w:val="C924FF70"/>
+    <w:lvl w:ilvl="0" w:tplc="08090001">
+      <w:start w:val="1"/>
+      <w:numFmt w:val="bullet"/>
+      <w:lvlText w:val=""/>
+      <w:lvlJc w:val="left"/>
+      <w:pPr>
+        <w:ind w:left="360" w:hanging="360"/>
+      </w:pPr>
+      <w:rPr>
+        <w:rFonts w:ascii="Symbol" w:hAnsi="Symbol" w:hint="default"/>
+      </w:rPr>
+    </w:lvl>
+    <w:lvl w:ilvl="1" w:tplc="08090003" w:tentative="1">
+      <w:start w:val="1"/>
+      <w:numFmt w:val="bullet"/>
+      <w:lvlText w:val="o"/>
+      <w:lvlJc w:val="left"/>
+      <w:pPr>
+        <w:ind w:left="1080" w:hanging="360"/>
+      </w:pPr>
+      <w:rPr>
+        <w:rFonts w:ascii="Courier New" w:hAnsi="Courier New" w:cs="Courier New" w:hint="default"/>
+      </w:rPr>
+    </w:lvl>
+    <w:lvl w:ilvl="2" w:tplc="08090005" w:tentative="1">
+      <w:start w:val="1"/>
+      <w:numFmt w:val="bullet"/>
+      <w:lvlText w:val=""/>
+      <w:lvlJc w:val="left"/>
+      <w:pPr>
+        <w:ind w:left="1800" w:hanging="360"/>
+      </w:pPr>
+      <w:rPr>
+        <w:rFonts w:ascii="Wingdings" w:hAnsi="Wingdings" w:hint="default"/>
+      </w:rPr>
+    </w:lvl>
+    <w:lvl w:ilvl="3" w:tplc="08090001" w:tentative="1">
+      <w:start w:val="1"/>
+      <w:numFmt w:val="bullet"/>
+      <w:lvlText w:val=""/>
+      <w:lvlJc w:val="left"/>
+      <w:pPr>
+        <w:ind w:left="2520" w:hanging="360"/>
+      </w:pPr>
+      <w:rPr>
+        <w:rFonts w:ascii="Symbol" w:hAnsi="Symbol" w:hint="default"/>
+      </w:rPr>
+    </w:lvl>
+    <w:lvl w:ilvl="4" w:tplc="08090003" w:tentative="1">
+      <w:start w:val="1"/>
+      <w:numFmt w:val="bullet"/>
+      <w:lvlText w:val="o"/>
+      <w:lvlJc w:val="left"/>
+      <w:pPr>
+        <w:ind w:left="3240" w:hanging="360"/>
+      </w:pPr>
+      <w:rPr>
+        <w:rFonts w:ascii="Courier New" w:hAnsi="Courier New" w:cs="Courier New" w:hint="default"/>
+      </w:rPr>
+    </w:lvl>
+    <w:lvl w:ilvl="5" w:tplc="08090005" w:tentative="1">
+      <w:start w:val="1"/>
+      <w:numFmt w:val="bullet"/>
+      <w:lvlText w:val=""/>
+      <w:lvlJc w:val="left"/>
+      <w:pPr>
+        <w:ind w:left="3960" w:hanging="360"/>
+      </w:pPr>
+      <w:rPr>
+        <w:rFonts w:ascii="Wingdings" w:hAnsi="Wingdings" w:hint="default"/>
+      </w:rPr>
+    </w:lvl>
+    <w:lvl w:ilvl="6" w:tplc="08090001" w:tentative="1">
+      <w:start w:val="1"/>
+      <w:numFmt w:val="bullet"/>
+      <w:lvlText w:val=""/>
+      <w:lvlJc w:val="left"/>
+      <w:pPr>
+        <w:ind w:left="4680" w:hanging="360"/>
+      </w:pPr>
+      <w:rPr>
+        <w:rFonts w:ascii="Symbol" w:hAnsi="Symbol" w:hint="default"/>
+      </w:rPr>
+    </w:lvl>
+    <w:lvl w:ilvl="7" w:tplc="08090003" w:tentative="1">
+      <w:start w:val="1"/>
+      <w:numFmt w:val="bullet"/>
+      <w:lvlText w:val="o"/>
+      <w:lvlJc w:val="left"/>
+      <w:pPr>
+        <w:ind w:left="5400" w:hanging="360"/>
+      </w:pPr>
+      <w:rPr>
+        <w:rFonts w:ascii="Courier New" w:hAnsi="Courier New" w:cs="Courier New" w:hint="default"/>
+      </w:rPr>
+    </w:lvl>
+    <w:lvl w:ilvl="8" w:tplc="08090005" w:tentative="1">
+      <w:start w:val="1"/>
+      <w:numFmt w:val="bullet"/>
+      <w:lvlText w:val=""/>
+      <w:lvlJc w:val="left"/>
+      <w:pPr>
+        <w:ind w:left="6120" w:hanging="360"/>
+      </w:pPr>
+      <w:rPr>
+        <w:rFonts w:ascii="Wingdings" w:hAnsi="Wingdings" w:hint="default"/>
+      </w:rPr>
+    </w:lvl>
+  </w:abstractNum>
+  <w:abstractNum w:abstractNumId="8" w15:restartNumberingAfterBreak="0">
     <w:nsid w:val="5B564206"/>
     <w:multiLevelType w:val="hybridMultilevel"/>
     <w:tmpl w:val="4016DBD8"/>
@@ -18922,7 +21033,7 @@
       </w:pPr>
     </w:lvl>
   </w:abstractNum>
-  <w:abstractNum w:abstractNumId="8" w15:restartNumberingAfterBreak="0">
+  <w:abstractNum w:abstractNumId="9" w15:restartNumberingAfterBreak="0">
     <w:nsid w:val="622C084A"/>
     <w:multiLevelType w:val="hybridMultilevel"/>
     <w:tmpl w:val="6F8CEF26"/>
@@ -19008,7 +21119,7 @@
       </w:pPr>
     </w:lvl>
   </w:abstractNum>
-  <w:abstractNum w:abstractNumId="9" w15:restartNumberingAfterBreak="0">
+  <w:abstractNum w:abstractNumId="10" w15:restartNumberingAfterBreak="0">
     <w:nsid w:val="6CCA4382"/>
     <w:multiLevelType w:val="hybridMultilevel"/>
     <w:tmpl w:val="22C2D132"/>
@@ -19094,7 +21205,7 @@
       </w:pPr>
     </w:lvl>
   </w:abstractNum>
-  <w:abstractNum w:abstractNumId="10" w15:restartNumberingAfterBreak="0">
+  <w:abstractNum w:abstractNumId="11" w15:restartNumberingAfterBreak="0">
     <w:nsid w:val="76881799"/>
     <w:multiLevelType w:val="hybridMultilevel"/>
     <w:tmpl w:val="F032471A"/>
@@ -19184,19 +21295,19 @@
     <w:abstractNumId w:val="4"/>
   </w:num>
   <w:num w:numId="2" w16cid:durableId="247882404">
-    <w:abstractNumId w:val="9"/>
+    <w:abstractNumId w:val="10"/>
   </w:num>
   <w:num w:numId="3" w16cid:durableId="880441592">
     <w:abstractNumId w:val="3"/>
   </w:num>
   <w:num w:numId="4" w16cid:durableId="178736985">
-    <w:abstractNumId w:val="8"/>
+    <w:abstractNumId w:val="9"/>
   </w:num>
   <w:num w:numId="5" w16cid:durableId="565730075">
-    <w:abstractNumId w:val="10"/>
+    <w:abstractNumId w:val="11"/>
   </w:num>
   <w:num w:numId="6" w16cid:durableId="1592394453">
-    <w:abstractNumId w:val="7"/>
+    <w:abstractNumId w:val="8"/>
   </w:num>
   <w:num w:numId="7" w16cid:durableId="1846430928">
     <w:abstractNumId w:val="1"/>
@@ -19212,6 +21323,9 @@
   </w:num>
   <w:num w:numId="11" w16cid:durableId="1596981886">
     <w:abstractNumId w:val="5"/>
+  </w:num>
+  <w:num w:numId="12" w16cid:durableId="1748452761">
+    <w:abstractNumId w:val="7"/>
   </w:num>
 </w:numbering>
 </file>

</xml_diff>